<commit_message>
Correction du document analyse préliminaire et correction et insértion du modèle logique et au
</commit_message>
<xml_diff>
--- a/Documents/Analyse_Préliminaire.docx
+++ b/Documents/Analyse_Préliminaire.docx
@@ -315,16 +315,38 @@
         <w:rPr>
           <w:lang w:val="fr-CA"/>
         </w:rPr>
-        <w:t xml:space="preserve">Mohamad-Ridha </w:t>
-      </w:r>
+        <w:t>Mohamad-Ridha Dosh</w:t>
+      </w:r>
+    </w:p>
+    <w:p>
+      <w:pPr>
+        <w:jc w:val="center"/>
+        <w:rPr>
+          <w:lang w:val="fr-CA"/>
+        </w:rPr>
+      </w:pPr>
       <w:proofErr w:type="spellStart"/>
       <w:r>
         <w:rPr>
           <w:lang w:val="fr-CA"/>
         </w:rPr>
-        <w:t>Dosh</w:t>
+        <w:t>Earaj</w:t>
       </w:r>
       <w:proofErr w:type="spellEnd"/>
+      <w:r>
+        <w:rPr>
+          <w:lang w:val="fr-CA"/>
+        </w:rPr>
+        <w:t xml:space="preserve"> </w:t>
+      </w:r>
+      <w:proofErr w:type="spellStart"/>
+      <w:r>
+        <w:rPr>
+          <w:lang w:val="fr-CA"/>
+        </w:rPr>
+        <w:t>Noori</w:t>
+      </w:r>
+      <w:proofErr w:type="spellEnd"/>
     </w:p>
     <w:p>
       <w:pPr>
@@ -333,12 +355,18 @@
           <w:lang w:val="fr-CA"/>
         </w:rPr>
       </w:pPr>
+      <w:r>
+        <w:rPr>
+          <w:lang w:val="fr-CA"/>
+        </w:rPr>
+        <w:t>Dave-</w:t>
+      </w:r>
       <w:proofErr w:type="spellStart"/>
       <w:r>
         <w:rPr>
           <w:lang w:val="fr-CA"/>
         </w:rPr>
-        <w:t>Earaj</w:t>
+        <w:t>Hardens</w:t>
       </w:r>
       <w:proofErr w:type="spellEnd"/>
       <w:r>
@@ -352,23 +380,9 @@
         <w:rPr>
           <w:lang w:val="fr-CA"/>
         </w:rPr>
-        <w:t>Noori</w:t>
+        <w:t>Odigé</w:t>
       </w:r>
       <w:proofErr w:type="spellEnd"/>
-    </w:p>
-    <w:p>
-      <w:pPr>
-        <w:jc w:val="center"/>
-        <w:rPr>
-          <w:lang w:val="fr-CA"/>
-        </w:rPr>
-      </w:pPr>
-      <w:r>
-        <w:rPr>
-          <w:lang w:val="fr-CA"/>
-        </w:rPr>
-        <w:t>Dave-Hardens Odigé</w:t>
-      </w:r>
     </w:p>
     <w:p>
       <w:pPr>
@@ -508,7 +522,7 @@
       <w:sdtContent>
         <w:p>
           <w:pPr>
-            <w:pStyle w:val="TOCHeading"/>
+            <w:pStyle w:val="En-ttedetabledesmatires"/>
             <w:rPr>
               <w:rFonts w:asciiTheme="minorHAnsi" w:hAnsiTheme="minorHAnsi"/>
             </w:rPr>
@@ -522,8 +536,9 @@
         </w:p>
         <w:p>
           <w:pPr>
-            <w:pStyle w:val="TOC1"/>
+            <w:pStyle w:val="TM1"/>
             <w:tabs>
+              <w:tab w:val="left" w:pos="390"/>
               <w:tab w:val="right" w:pos="8630"/>
             </w:tabs>
             <w:rPr>
@@ -532,10 +547,8 @@
               <w:caps w:val="0"/>
               <w:noProof/>
               <w:kern w:val="2"/>
-              <w:sz w:val="24"/>
-              <w:szCs w:val="24"/>
               <w:u w:val="none"/>
-              <w:lang w:val="en-CA" w:eastAsia="en-US"/>
+              <w:lang w:val="fr-CA" w:eastAsia="fr-CA"/>
               <w14:ligatures w14:val="standardContextual"/>
             </w:rPr>
           </w:pPr>
@@ -556,13 +569,34 @@
             </w:rPr>
             <w:fldChar w:fldCharType="separate"/>
           </w:r>
-          <w:hyperlink w:anchor="_Toc158066972" w:history="1">
-            <w:r>
-              <w:rPr>
-                <w:rStyle w:val="Hyperlink"/>
+          <w:hyperlink w:anchor="_Toc160637530" w:history="1">
+            <w:r>
+              <w:rPr>
+                <w:rStyle w:val="Lienhypertexte"/>
                 <w:noProof/>
                 <w:lang w:val="fr-CA"/>
               </w:rPr>
+              <w:t>1.</w:t>
+            </w:r>
+            <w:r>
+              <w:rPr>
+                <w:b w:val="0"/>
+                <w:bCs w:val="0"/>
+                <w:caps w:val="0"/>
+                <w:noProof/>
+                <w:kern w:val="2"/>
+                <w:u w:val="none"/>
+                <w:lang w:val="fr-CA" w:eastAsia="fr-CA"/>
+                <w14:ligatures w14:val="standardContextual"/>
+              </w:rPr>
+              <w:tab/>
+            </w:r>
+            <w:r>
+              <w:rPr>
+                <w:rStyle w:val="Lienhypertexte"/>
+                <w:noProof/>
+                <w:lang w:val="fr-CA"/>
+              </w:rPr>
               <w:t>Sommaire à l’exécutif</w:t>
             </w:r>
             <w:r>
@@ -584,7 +618,7 @@
                 <w:noProof/>
                 <w:webHidden/>
               </w:rPr>
-              <w:instrText xml:space="preserve"> PAGEREF _Toc158066972 \h </w:instrText>
+              <w:instrText xml:space="preserve"> PAGEREF _Toc160637530 \h </w:instrText>
             </w:r>
             <w:r>
               <w:rPr>
@@ -617,8 +651,9 @@
         </w:p>
         <w:p>
           <w:pPr>
-            <w:pStyle w:val="TOC1"/>
+            <w:pStyle w:val="TM1"/>
             <w:tabs>
+              <w:tab w:val="left" w:pos="390"/>
               <w:tab w:val="right" w:pos="8630"/>
             </w:tabs>
             <w:rPr>
@@ -627,17 +662,35 @@
               <w:caps w:val="0"/>
               <w:noProof/>
               <w:kern w:val="2"/>
-              <w:sz w:val="24"/>
-              <w:szCs w:val="24"/>
               <w:u w:val="none"/>
-              <w:lang w:val="en-CA" w:eastAsia="en-US"/>
+              <w:lang w:val="fr-CA" w:eastAsia="fr-CA"/>
               <w14:ligatures w14:val="standardContextual"/>
             </w:rPr>
           </w:pPr>
-          <w:hyperlink w:anchor="_Toc158066973" w:history="1">
-            <w:r>
-              <w:rPr>
-                <w:rStyle w:val="Hyperlink"/>
+          <w:hyperlink w:anchor="_Toc160637531" w:history="1">
+            <w:r>
+              <w:rPr>
+                <w:rStyle w:val="Lienhypertexte"/>
+                <w:noProof/>
+              </w:rPr>
+              <w:t>2.</w:t>
+            </w:r>
+            <w:r>
+              <w:rPr>
+                <w:b w:val="0"/>
+                <w:bCs w:val="0"/>
+                <w:caps w:val="0"/>
+                <w:noProof/>
+                <w:kern w:val="2"/>
+                <w:u w:val="none"/>
+                <w:lang w:val="fr-CA" w:eastAsia="fr-CA"/>
+                <w14:ligatures w14:val="standardContextual"/>
+              </w:rPr>
+              <w:tab/>
+            </w:r>
+            <w:r>
+              <w:rPr>
+                <w:rStyle w:val="Lienhypertexte"/>
                 <w:noProof/>
               </w:rPr>
               <w:t>Historique du document</w:t>
@@ -661,7 +714,7 @@
                 <w:noProof/>
                 <w:webHidden/>
               </w:rPr>
-              <w:instrText xml:space="preserve"> PAGEREF _Toc158066973 \h </w:instrText>
+              <w:instrText xml:space="preserve"> PAGEREF _Toc160637531 \h </w:instrText>
             </w:r>
             <w:r>
               <w:rPr>
@@ -694,8 +747,9 @@
         </w:p>
         <w:p>
           <w:pPr>
-            <w:pStyle w:val="TOC1"/>
+            <w:pStyle w:val="TM1"/>
             <w:tabs>
+              <w:tab w:val="left" w:pos="390"/>
               <w:tab w:val="right" w:pos="8630"/>
             </w:tabs>
             <w:rPr>
@@ -704,17 +758,35 @@
               <w:caps w:val="0"/>
               <w:noProof/>
               <w:kern w:val="2"/>
-              <w:sz w:val="24"/>
-              <w:szCs w:val="24"/>
               <w:u w:val="none"/>
-              <w:lang w:val="en-CA" w:eastAsia="en-US"/>
+              <w:lang w:val="fr-CA" w:eastAsia="fr-CA"/>
               <w14:ligatures w14:val="standardContextual"/>
             </w:rPr>
           </w:pPr>
-          <w:hyperlink w:anchor="_Toc158066974" w:history="1">
-            <w:r>
-              <w:rPr>
-                <w:rStyle w:val="Hyperlink"/>
+          <w:hyperlink w:anchor="_Toc160637532" w:history="1">
+            <w:r>
+              <w:rPr>
+                <w:rStyle w:val="Lienhypertexte"/>
+                <w:noProof/>
+              </w:rPr>
+              <w:t>3.</w:t>
+            </w:r>
+            <w:r>
+              <w:rPr>
+                <w:b w:val="0"/>
+                <w:bCs w:val="0"/>
+                <w:caps w:val="0"/>
+                <w:noProof/>
+                <w:kern w:val="2"/>
+                <w:u w:val="none"/>
+                <w:lang w:val="fr-CA" w:eastAsia="fr-CA"/>
+                <w14:ligatures w14:val="standardContextual"/>
+              </w:rPr>
+              <w:tab/>
+            </w:r>
+            <w:r>
+              <w:rPr>
+                <w:rStyle w:val="Lienhypertexte"/>
                 <w:noProof/>
               </w:rPr>
               <w:t>Glossaire</w:t>
@@ -738,7 +810,7 @@
                 <w:noProof/>
                 <w:webHidden/>
               </w:rPr>
-              <w:instrText xml:space="preserve"> PAGEREF _Toc158066974 \h </w:instrText>
+              <w:instrText xml:space="preserve"> PAGEREF _Toc160637532 \h </w:instrText>
             </w:r>
             <w:r>
               <w:rPr>
@@ -771,7 +843,7 @@
         </w:p>
         <w:p>
           <w:pPr>
-            <w:pStyle w:val="TOC2"/>
+            <w:pStyle w:val="TM2"/>
             <w:tabs>
               <w:tab w:val="right" w:pos="8630"/>
             </w:tabs>
@@ -781,19 +853,17 @@
               <w:smallCaps w:val="0"/>
               <w:noProof/>
               <w:kern w:val="2"/>
-              <w:sz w:val="24"/>
-              <w:szCs w:val="24"/>
-              <w:lang w:val="en-CA" w:eastAsia="en-US"/>
+              <w:lang w:val="fr-CA" w:eastAsia="fr-CA"/>
               <w14:ligatures w14:val="standardContextual"/>
             </w:rPr>
           </w:pPr>
-          <w:hyperlink w:anchor="_Toc158066975" w:history="1">
-            <w:r>
-              <w:rPr>
-                <w:rStyle w:val="Hyperlink"/>
-                <w:noProof/>
-              </w:rPr>
-              <w:t>Description du projet</w:t>
+          <w:hyperlink w:anchor="_Toc160637533" w:history="1">
+            <w:r>
+              <w:rPr>
+                <w:rStyle w:val="Lienhypertexte"/>
+                <w:noProof/>
+              </w:rPr>
+              <w:t>3.1. Description du projet</w:t>
             </w:r>
             <w:r>
               <w:rPr>
@@ -814,7 +884,7 @@
                 <w:noProof/>
                 <w:webHidden/>
               </w:rPr>
-              <w:instrText xml:space="preserve"> PAGEREF _Toc158066975 \h </w:instrText>
+              <w:instrText xml:space="preserve"> PAGEREF _Toc160637533 \h </w:instrText>
             </w:r>
             <w:r>
               <w:rPr>
@@ -847,7 +917,7 @@
         </w:p>
         <w:p>
           <w:pPr>
-            <w:pStyle w:val="TOC2"/>
+            <w:pStyle w:val="TM2"/>
             <w:tabs>
               <w:tab w:val="right" w:pos="8630"/>
             </w:tabs>
@@ -857,19 +927,17 @@
               <w:smallCaps w:val="0"/>
               <w:noProof/>
               <w:kern w:val="2"/>
-              <w:sz w:val="24"/>
-              <w:szCs w:val="24"/>
-              <w:lang w:val="en-CA" w:eastAsia="en-US"/>
+              <w:lang w:val="fr-CA" w:eastAsia="fr-CA"/>
               <w14:ligatures w14:val="standardContextual"/>
             </w:rPr>
           </w:pPr>
-          <w:hyperlink w:anchor="_Toc158066976" w:history="1">
-            <w:r>
-              <w:rPr>
-                <w:rStyle w:val="Hyperlink"/>
-                <w:noProof/>
-              </w:rPr>
-              <w:t>Présentation des fonctionnalités principaux</w:t>
+          <w:hyperlink w:anchor="_Toc160637534" w:history="1">
+            <w:r>
+              <w:rPr>
+                <w:rStyle w:val="Lienhypertexte"/>
+                <w:noProof/>
+              </w:rPr>
+              <w:t>3.2. La Portée</w:t>
             </w:r>
             <w:r>
               <w:rPr>
@@ -890,7 +958,7 @@
                 <w:noProof/>
                 <w:webHidden/>
               </w:rPr>
-              <w:instrText xml:space="preserve"> PAGEREF _Toc158066976 \h </w:instrText>
+              <w:instrText xml:space="preserve"> PAGEREF _Toc160637534 \h </w:instrText>
             </w:r>
             <w:r>
               <w:rPr>
@@ -923,7 +991,103 @@
         </w:p>
         <w:p>
           <w:pPr>
-            <w:pStyle w:val="TOC2"/>
+            <w:pStyle w:val="TM1"/>
+            <w:tabs>
+              <w:tab w:val="left" w:pos="390"/>
+              <w:tab w:val="right" w:pos="8630"/>
+            </w:tabs>
+            <w:rPr>
+              <w:b w:val="0"/>
+              <w:bCs w:val="0"/>
+              <w:caps w:val="0"/>
+              <w:noProof/>
+              <w:kern w:val="2"/>
+              <w:u w:val="none"/>
+              <w:lang w:val="fr-CA" w:eastAsia="fr-CA"/>
+              <w14:ligatures w14:val="standardContextual"/>
+            </w:rPr>
+          </w:pPr>
+          <w:hyperlink w:anchor="_Toc160637535" w:history="1">
+            <w:r>
+              <w:rPr>
+                <w:rStyle w:val="Lienhypertexte"/>
+                <w:noProof/>
+              </w:rPr>
+              <w:t>4.</w:t>
+            </w:r>
+            <w:r>
+              <w:rPr>
+                <w:b w:val="0"/>
+                <w:bCs w:val="0"/>
+                <w:caps w:val="0"/>
+                <w:noProof/>
+                <w:kern w:val="2"/>
+                <w:u w:val="none"/>
+                <w:lang w:val="fr-CA" w:eastAsia="fr-CA"/>
+                <w14:ligatures w14:val="standardContextual"/>
+              </w:rPr>
+              <w:tab/>
+            </w:r>
+            <w:r>
+              <w:rPr>
+                <w:rStyle w:val="Lienhypertexte"/>
+                <w:noProof/>
+              </w:rPr>
+              <w:t>Exigences</w:t>
+            </w:r>
+            <w:r>
+              <w:rPr>
+                <w:noProof/>
+                <w:webHidden/>
+              </w:rPr>
+              <w:tab/>
+            </w:r>
+            <w:r>
+              <w:rPr>
+                <w:noProof/>
+                <w:webHidden/>
+              </w:rPr>
+              <w:fldChar w:fldCharType="begin"/>
+            </w:r>
+            <w:r>
+              <w:rPr>
+                <w:noProof/>
+                <w:webHidden/>
+              </w:rPr>
+              <w:instrText xml:space="preserve"> PAGEREF _Toc160637535 \h </w:instrText>
+            </w:r>
+            <w:r>
+              <w:rPr>
+                <w:noProof/>
+                <w:webHidden/>
+              </w:rPr>
+            </w:r>
+            <w:r>
+              <w:rPr>
+                <w:noProof/>
+                <w:webHidden/>
+              </w:rPr>
+              <w:fldChar w:fldCharType="separate"/>
+            </w:r>
+            <w:r>
+              <w:rPr>
+                <w:noProof/>
+                <w:webHidden/>
+              </w:rPr>
+              <w:t>4</w:t>
+            </w:r>
+            <w:r>
+              <w:rPr>
+                <w:noProof/>
+                <w:webHidden/>
+              </w:rPr>
+              <w:fldChar w:fldCharType="end"/>
+            </w:r>
+          </w:hyperlink>
+        </w:p>
+        <w:p>
+          <w:pPr>
+            <w:pStyle w:val="TM2"/>
             <w:tabs>
               <w:tab w:val="right" w:pos="8630"/>
             </w:tabs>
@@ -933,20 +1097,17 @@
               <w:smallCaps w:val="0"/>
               <w:noProof/>
               <w:kern w:val="2"/>
-              <w:sz w:val="24"/>
-              <w:szCs w:val="24"/>
-              <w:lang w:val="en-CA" w:eastAsia="en-US"/>
+              <w:lang w:val="fr-CA" w:eastAsia="fr-CA"/>
               <w14:ligatures w14:val="standardContextual"/>
             </w:rPr>
           </w:pPr>
-          <w:hyperlink w:anchor="_Toc158066977" w:history="1">
-            <w:r>
-              <w:rPr>
-                <w:rStyle w:val="Hyperlink"/>
-                <w:rFonts w:cstheme="majorHAnsi"/>
-                <w:noProof/>
-              </w:rPr>
-              <w:t>Cas d’utilisation type de l’application étape par étape</w:t>
+          <w:hyperlink w:anchor="_Toc160637536" w:history="1">
+            <w:r>
+              <w:rPr>
+                <w:rStyle w:val="Lienhypertexte"/>
+                <w:noProof/>
+              </w:rPr>
+              <w:t>4.1. Exigences fonctionnelles</w:t>
             </w:r>
             <w:r>
               <w:rPr>
@@ -967,7 +1128,7 @@
                 <w:noProof/>
                 <w:webHidden/>
               </w:rPr>
-              <w:instrText xml:space="preserve"> PAGEREF _Toc158066977 \h </w:instrText>
+              <w:instrText xml:space="preserve"> PAGEREF _Toc160637536 \h </w:instrText>
             </w:r>
             <w:r>
               <w:rPr>
@@ -1000,8 +1161,9 @@
         </w:p>
         <w:p>
           <w:pPr>
-            <w:pStyle w:val="TOC1"/>
+            <w:pStyle w:val="TM1"/>
             <w:tabs>
+              <w:tab w:val="left" w:pos="390"/>
               <w:tab w:val="right" w:pos="8630"/>
             </w:tabs>
             <w:rPr>
@@ -1010,30 +1172,48 @@
               <w:caps w:val="0"/>
               <w:noProof/>
               <w:kern w:val="2"/>
-              <w:sz w:val="24"/>
-              <w:szCs w:val="24"/>
               <w:u w:val="none"/>
-              <w:lang w:val="en-CA" w:eastAsia="en-US"/>
+              <w:lang w:val="fr-CA" w:eastAsia="fr-CA"/>
               <w14:ligatures w14:val="standardContextual"/>
             </w:rPr>
           </w:pPr>
-          <w:hyperlink w:anchor="_Toc158066978" w:history="1">
-            <w:r>
-              <w:rPr>
-                <w:rStyle w:val="Hyperlink"/>
-                <w:noProof/>
-              </w:rPr>
-              <w:t>Exigences</w:t>
-            </w:r>
-            <w:r>
-              <w:rPr>
-                <w:noProof/>
-                <w:webHidden/>
+          <w:hyperlink w:anchor="_Toc160637537" w:history="1">
+            <w:r>
+              <w:rPr>
+                <w:rStyle w:val="Lienhypertexte"/>
+                <w:noProof/>
+              </w:rPr>
+              <w:t>5.</w:t>
+            </w:r>
+            <w:r>
+              <w:rPr>
+                <w:b w:val="0"/>
+                <w:bCs w:val="0"/>
+                <w:caps w:val="0"/>
+                <w:noProof/>
+                <w:kern w:val="2"/>
+                <w:u w:val="none"/>
+                <w:lang w:val="fr-CA" w:eastAsia="fr-CA"/>
+                <w14:ligatures w14:val="standardContextual"/>
               </w:rPr>
               <w:tab/>
             </w:r>
             <w:r>
               <w:rPr>
+                <w:rStyle w:val="Lienhypertexte"/>
+                <w:noProof/>
+              </w:rPr>
+              <w:t>Modèle de la base de données</w:t>
+            </w:r>
+            <w:r>
+              <w:rPr>
+                <w:noProof/>
+                <w:webHidden/>
+              </w:rPr>
+              <w:tab/>
+            </w:r>
+            <w:r>
+              <w:rPr>
                 <w:noProof/>
                 <w:webHidden/>
               </w:rPr>
@@ -1044,7 +1224,7 @@
                 <w:noProof/>
                 <w:webHidden/>
               </w:rPr>
-              <w:instrText xml:space="preserve"> PAGEREF _Toc158066978 \h </w:instrText>
+              <w:instrText xml:space="preserve"> PAGEREF _Toc160637537 \h </w:instrText>
             </w:r>
             <w:r>
               <w:rPr>
@@ -1064,7 +1244,7 @@
                 <w:noProof/>
                 <w:webHidden/>
               </w:rPr>
-              <w:t>5</w:t>
+              <w:t>6</w:t>
             </w:r>
             <w:r>
               <w:rPr>
@@ -1077,7 +1257,7 @@
         </w:p>
         <w:p>
           <w:pPr>
-            <w:pStyle w:val="TOC2"/>
+            <w:pStyle w:val="TM2"/>
             <w:tabs>
               <w:tab w:val="right" w:pos="8630"/>
             </w:tabs>
@@ -1087,19 +1267,17 @@
               <w:smallCaps w:val="0"/>
               <w:noProof/>
               <w:kern w:val="2"/>
-              <w:sz w:val="24"/>
-              <w:szCs w:val="24"/>
-              <w:lang w:val="en-CA" w:eastAsia="en-US"/>
+              <w:lang w:val="fr-CA" w:eastAsia="fr-CA"/>
               <w14:ligatures w14:val="standardContextual"/>
             </w:rPr>
           </w:pPr>
-          <w:hyperlink w:anchor="_Toc158066979" w:history="1">
-            <w:r>
-              <w:rPr>
-                <w:rStyle w:val="Hyperlink"/>
-                <w:noProof/>
-              </w:rPr>
-              <w:t>Exigences fonctionnelles</w:t>
+          <w:hyperlink w:anchor="_Toc160637538" w:history="1">
+            <w:r>
+              <w:rPr>
+                <w:rStyle w:val="Lienhypertexte"/>
+                <w:noProof/>
+              </w:rPr>
+              <w:t>5.1. Clé de lecture</w:t>
             </w:r>
             <w:r>
               <w:rPr>
@@ -1120,7 +1298,7 @@
                 <w:noProof/>
                 <w:webHidden/>
               </w:rPr>
-              <w:instrText xml:space="preserve"> PAGEREF _Toc158066979 \h </w:instrText>
+              <w:instrText xml:space="preserve"> PAGEREF _Toc160637538 \h </w:instrText>
             </w:r>
             <w:r>
               <w:rPr>
@@ -1140,7 +1318,7 @@
                 <w:noProof/>
                 <w:webHidden/>
               </w:rPr>
-              <w:t>5</w:t>
+              <w:t>6</w:t>
             </w:r>
             <w:r>
               <w:rPr>
@@ -1153,8 +1331,9 @@
         </w:p>
         <w:p>
           <w:pPr>
-            <w:pStyle w:val="TOC1"/>
+            <w:pStyle w:val="TM1"/>
             <w:tabs>
+              <w:tab w:val="left" w:pos="390"/>
               <w:tab w:val="right" w:pos="8630"/>
             </w:tabs>
             <w:rPr>
@@ -1163,30 +1342,48 @@
               <w:caps w:val="0"/>
               <w:noProof/>
               <w:kern w:val="2"/>
-              <w:sz w:val="24"/>
-              <w:szCs w:val="24"/>
               <w:u w:val="none"/>
-              <w:lang w:val="en-CA" w:eastAsia="en-US"/>
+              <w:lang w:val="fr-CA" w:eastAsia="fr-CA"/>
               <w14:ligatures w14:val="standardContextual"/>
             </w:rPr>
           </w:pPr>
-          <w:hyperlink w:anchor="_Toc158066980" w:history="1">
-            <w:r>
-              <w:rPr>
-                <w:rStyle w:val="Hyperlink"/>
-                <w:noProof/>
-              </w:rPr>
-              <w:t>Modèle de la base de données</w:t>
-            </w:r>
-            <w:r>
-              <w:rPr>
-                <w:noProof/>
-                <w:webHidden/>
+          <w:hyperlink w:anchor="_Toc160637539" w:history="1">
+            <w:r>
+              <w:rPr>
+                <w:rStyle w:val="Lienhypertexte"/>
+                <w:noProof/>
+              </w:rPr>
+              <w:t>6.</w:t>
+            </w:r>
+            <w:r>
+              <w:rPr>
+                <w:b w:val="0"/>
+                <w:bCs w:val="0"/>
+                <w:caps w:val="0"/>
+                <w:noProof/>
+                <w:kern w:val="2"/>
+                <w:u w:val="none"/>
+                <w:lang w:val="fr-CA" w:eastAsia="fr-CA"/>
+                <w14:ligatures w14:val="standardContextual"/>
               </w:rPr>
               <w:tab/>
             </w:r>
             <w:r>
               <w:rPr>
+                <w:rStyle w:val="Lienhypertexte"/>
+                <w:noProof/>
+              </w:rPr>
+              <w:t>Exemples d’interfaces</w:t>
+            </w:r>
+            <w:r>
+              <w:rPr>
+                <w:noProof/>
+                <w:webHidden/>
+              </w:rPr>
+              <w:tab/>
+            </w:r>
+            <w:r>
+              <w:rPr>
                 <w:noProof/>
                 <w:webHidden/>
               </w:rPr>
@@ -1197,7 +1394,7 @@
                 <w:noProof/>
                 <w:webHidden/>
               </w:rPr>
-              <w:instrText xml:space="preserve"> PAGEREF _Toc158066980 \h </w:instrText>
+              <w:instrText xml:space="preserve"> PAGEREF _Toc160637539 \h </w:instrText>
             </w:r>
             <w:r>
               <w:rPr>
@@ -1217,160 +1414,7 @@
                 <w:noProof/>
                 <w:webHidden/>
               </w:rPr>
-              <w:t>6</w:t>
-            </w:r>
-            <w:r>
-              <w:rPr>
-                <w:noProof/>
-                <w:webHidden/>
-              </w:rPr>
-              <w:fldChar w:fldCharType="end"/>
-            </w:r>
-          </w:hyperlink>
-        </w:p>
-        <w:p>
-          <w:pPr>
-            <w:pStyle w:val="TOC2"/>
-            <w:tabs>
-              <w:tab w:val="right" w:pos="8630"/>
-            </w:tabs>
-            <w:rPr>
-              <w:b w:val="0"/>
-              <w:bCs w:val="0"/>
-              <w:smallCaps w:val="0"/>
-              <w:noProof/>
-              <w:kern w:val="2"/>
-              <w:sz w:val="24"/>
-              <w:szCs w:val="24"/>
-              <w:lang w:val="en-CA" w:eastAsia="en-US"/>
-              <w14:ligatures w14:val="standardContextual"/>
-            </w:rPr>
-          </w:pPr>
-          <w:hyperlink w:anchor="_Toc158066981" w:history="1">
-            <w:r>
-              <w:rPr>
-                <w:rStyle w:val="Hyperlink"/>
-                <w:noProof/>
-              </w:rPr>
-              <w:t>Clé de lecture</w:t>
-            </w:r>
-            <w:r>
-              <w:rPr>
-                <w:noProof/>
-                <w:webHidden/>
-              </w:rPr>
-              <w:tab/>
-            </w:r>
-            <w:r>
-              <w:rPr>
-                <w:noProof/>
-                <w:webHidden/>
-              </w:rPr>
-              <w:fldChar w:fldCharType="begin"/>
-            </w:r>
-            <w:r>
-              <w:rPr>
-                <w:noProof/>
-                <w:webHidden/>
-              </w:rPr>
-              <w:instrText xml:space="preserve"> PAGEREF _Toc158066981 \h </w:instrText>
-            </w:r>
-            <w:r>
-              <w:rPr>
-                <w:noProof/>
-                <w:webHidden/>
-              </w:rPr>
-            </w:r>
-            <w:r>
-              <w:rPr>
-                <w:noProof/>
-                <w:webHidden/>
-              </w:rPr>
-              <w:fldChar w:fldCharType="separate"/>
-            </w:r>
-            <w:r>
-              <w:rPr>
-                <w:noProof/>
-                <w:webHidden/>
-              </w:rPr>
-              <w:t>6</w:t>
-            </w:r>
-            <w:r>
-              <w:rPr>
-                <w:noProof/>
-                <w:webHidden/>
-              </w:rPr>
-              <w:fldChar w:fldCharType="end"/>
-            </w:r>
-          </w:hyperlink>
-        </w:p>
-        <w:p>
-          <w:pPr>
-            <w:pStyle w:val="TOC1"/>
-            <w:tabs>
-              <w:tab w:val="right" w:pos="8630"/>
-            </w:tabs>
-            <w:rPr>
-              <w:b w:val="0"/>
-              <w:bCs w:val="0"/>
-              <w:caps w:val="0"/>
-              <w:noProof/>
-              <w:kern w:val="2"/>
-              <w:sz w:val="24"/>
-              <w:szCs w:val="24"/>
-              <w:u w:val="none"/>
-              <w:lang w:val="en-CA" w:eastAsia="en-US"/>
-              <w14:ligatures w14:val="standardContextual"/>
-            </w:rPr>
-          </w:pPr>
-          <w:hyperlink w:anchor="_Toc158066982" w:history="1">
-            <w:r>
-              <w:rPr>
-                <w:rStyle w:val="Hyperlink"/>
-                <w:noProof/>
-              </w:rPr>
-              <w:t>Exemples d’interfaces</w:t>
-            </w:r>
-            <w:r>
-              <w:rPr>
-                <w:noProof/>
-                <w:webHidden/>
-              </w:rPr>
-              <w:tab/>
-            </w:r>
-            <w:r>
-              <w:rPr>
-                <w:noProof/>
-                <w:webHidden/>
-              </w:rPr>
-              <w:fldChar w:fldCharType="begin"/>
-            </w:r>
-            <w:r>
-              <w:rPr>
-                <w:noProof/>
-                <w:webHidden/>
-              </w:rPr>
-              <w:instrText xml:space="preserve"> PAGEREF _Toc158066982 \h </w:instrText>
-            </w:r>
-            <w:r>
-              <w:rPr>
-                <w:noProof/>
-                <w:webHidden/>
-              </w:rPr>
-            </w:r>
-            <w:r>
-              <w:rPr>
-                <w:noProof/>
-                <w:webHidden/>
-              </w:rPr>
-              <w:fldChar w:fldCharType="separate"/>
-            </w:r>
-            <w:r>
-              <w:rPr>
-                <w:noProof/>
-                <w:webHidden/>
-              </w:rPr>
-              <w:t>8</w:t>
+              <w:t>7</w:t>
             </w:r>
             <w:r>
               <w:rPr>
@@ -1401,18 +1445,23 @@
     </w:p>
     <w:p>
       <w:pPr>
-        <w:pStyle w:val="Heading1"/>
+        <w:pStyle w:val="Titre1"/>
+        <w:numPr>
+          <w:ilvl w:val="0"/>
+          <w:numId w:val="5"/>
+        </w:numPr>
         <w:rPr>
           <w:rFonts w:asciiTheme="minorHAnsi" w:hAnsiTheme="minorHAnsi"/>
           <w:lang w:val="fr-CA"/>
         </w:rPr>
       </w:pPr>
-      <w:bookmarkStart w:id="11" w:name="_Toc158066972"/>
+      <w:bookmarkStart w:id="11" w:name="_Toc160637530"/>
       <w:r>
         <w:rPr>
           <w:rFonts w:asciiTheme="minorHAnsi" w:hAnsiTheme="minorHAnsi"/>
           <w:lang w:val="fr-CA"/>
         </w:rPr>
+        <w:lastRenderedPageBreak/>
         <w:t>Sommaire à l’exécutif</w:t>
       </w:r>
       <w:bookmarkEnd w:id="10"/>
@@ -1613,16 +1662,21 @@
     </w:p>
     <w:p>
       <w:pPr>
-        <w:pStyle w:val="Heading1"/>
+        <w:pStyle w:val="Titre1"/>
+        <w:numPr>
+          <w:ilvl w:val="0"/>
+          <w:numId w:val="5"/>
+        </w:numPr>
         <w:rPr>
           <w:rFonts w:asciiTheme="minorHAnsi" w:hAnsiTheme="minorHAnsi"/>
         </w:rPr>
       </w:pPr>
-      <w:bookmarkStart w:id="12" w:name="_Toc158066973"/>
+      <w:bookmarkStart w:id="12" w:name="_Toc160637531"/>
       <w:r>
         <w:rPr>
           <w:rFonts w:asciiTheme="minorHAnsi" w:hAnsiTheme="minorHAnsi"/>
         </w:rPr>
+        <w:lastRenderedPageBreak/>
         <w:t>Historique du document</w:t>
       </w:r>
       <w:bookmarkEnd w:id="12"/>
@@ -1636,7 +1690,7 @@
     <w:p/>
     <w:tbl>
       <w:tblPr>
-        <w:tblStyle w:val="GridTable4-Accent5"/>
+        <w:tblStyle w:val="TableauGrille4-Accentuation5"/>
         <w:tblW w:w="0" w:type="auto"/>
         <w:tblLook w:val="04A0" w:firstRow="1" w:lastRow="0" w:firstColumn="1" w:lastColumn="0" w:noHBand="0" w:noVBand="1"/>
       </w:tblPr>
@@ -1873,6 +1927,9 @@
             <w:pPr>
               <w:jc w:val="center"/>
             </w:pPr>
+            <w:r>
+              <w:t>4</w:t>
+            </w:r>
           </w:p>
         </w:tc>
         <w:tc>
@@ -1883,6 +1940,9 @@
             <w:pPr>
               <w:cnfStyle w:val="000000000000" w:firstRow="0" w:lastRow="0" w:firstColumn="0" w:lastColumn="0" w:oddVBand="0" w:evenVBand="0" w:oddHBand="0" w:evenHBand="0" w:firstRowFirstColumn="0" w:firstRowLastColumn="0" w:lastRowFirstColumn="0" w:lastRowLastColumn="0"/>
             </w:pPr>
+            <w:r>
+              <w:t>2024-03-06</w:t>
+            </w:r>
           </w:p>
         </w:tc>
         <w:tc>
@@ -1894,6 +1954,12 @@
               <w:keepNext/>
               <w:cnfStyle w:val="000000000000" w:firstRow="0" w:lastRow="0" w:firstColumn="0" w:lastColumn="0" w:oddVBand="0" w:evenVBand="0" w:oddHBand="0" w:evenHBand="0" w:firstRowFirstColumn="0" w:firstRowLastColumn="0" w:lastRowFirstColumn="0" w:lastRowLastColumn="0"/>
             </w:pPr>
+            <w:r>
+              <w:t>Corriger les erreurs remarquées par le professeur : Exigences fonctionnelles, Modèle logique, Ajout confirmer mot de passe, fautes de français</w:t>
+            </w:r>
+            <w:r>
+              <w:t>, insertion de la portée, rédigé le document comme une vente au client</w:t>
+            </w:r>
           </w:p>
         </w:tc>
       </w:tr>
@@ -1937,32 +2003,19 @@
     </w:tbl>
     <w:p>
       <w:pPr>
-        <w:pStyle w:val="Caption"/>
+        <w:pStyle w:val="Lgende"/>
       </w:pPr>
       <w:r>
         <w:t xml:space="preserve">Tableau </w:t>
       </w:r>
-      <w:r>
-        <w:fldChar w:fldCharType="begin"/>
-      </w:r>
-      <w:r>
-        <w:instrText xml:space="preserve"> SEQ Tableau \* ARABIC </w:instrText>
-      </w:r>
-      <w:r>
-        <w:fldChar w:fldCharType="separate"/>
-      </w:r>
-      <w:r>
-        <w:rPr>
-          <w:noProof/>
-        </w:rPr>
-        <w:t>1</w:t>
-      </w:r>
-      <w:r>
-        <w:rPr>
-          <w:noProof/>
-        </w:rPr>
-        <w:fldChar w:fldCharType="end"/>
-      </w:r>
+      <w:fldSimple w:instr=" SEQ Tableau \* ARABIC ">
+        <w:r>
+          <w:rPr>
+            <w:noProof/>
+          </w:rPr>
+          <w:t>1</w:t>
+        </w:r>
+      </w:fldSimple>
       <w:r>
         <w:t xml:space="preserve"> : historique du document.</w:t>
       </w:r>
@@ -1982,10 +2035,15 @@
     </w:p>
     <w:p>
       <w:pPr>
-        <w:pStyle w:val="Heading1"/>
-      </w:pPr>
-      <w:bookmarkStart w:id="13" w:name="_Toc158066974"/>
-      <w:r>
+        <w:pStyle w:val="Titre1"/>
+        <w:numPr>
+          <w:ilvl w:val="0"/>
+          <w:numId w:val="5"/>
+        </w:numPr>
+      </w:pPr>
+      <w:bookmarkStart w:id="13" w:name="_Toc160637532"/>
+      <w:r>
+        <w:lastRenderedPageBreak/>
         <w:t>Glossaire</w:t>
       </w:r>
       <w:bookmarkEnd w:id="13"/>
@@ -1993,12 +2051,15 @@
     <w:p/>
     <w:p>
       <w:pPr>
-        <w:pStyle w:val="Heading2"/>
+        <w:pStyle w:val="Titre2"/>
         <w:spacing w:line="259" w:lineRule="auto"/>
       </w:pPr>
-      <w:bookmarkStart w:id="14" w:name="_Toc158066975"/>
-      <w:r>
-        <w:t>Description</w:t>
+      <w:bookmarkStart w:id="14" w:name="_Toc160637533"/>
+      <w:r>
+        <w:t>3</w:t>
+      </w:r>
+      <w:r>
+        <w:t>.1. Description</w:t>
       </w:r>
       <w:r>
         <w:t xml:space="preserve"> du projet</w:t>
@@ -2008,157 +2069,72 @@
     <w:p/>
     <w:p>
       <w:r>
-        <w:rPr>
-          <w:lang w:val="fr-CA"/>
-        </w:rPr>
-        <w:t xml:space="preserve">Le site web Tech2Buy permet à l’utilisateur d’acheter des produits électroniques en ligne. L’utilisateur peut créer un compte, s’inscrire pour leur permettre à ajouter des produits dans leur panier. </w:t>
-      </w:r>
-      <w:r>
-        <w:rPr>
-          <w:lang w:val="fr-CA"/>
-        </w:rPr>
-        <w:t xml:space="preserve">Le site </w:t>
-      </w:r>
-      <w:r>
-        <w:rPr>
-          <w:lang w:val="fr-CA"/>
-        </w:rPr>
-        <w:t>web</w:t>
-      </w:r>
-      <w:r>
-        <w:rPr>
-          <w:lang w:val="fr-CA"/>
-        </w:rPr>
-        <w:t xml:space="preserve"> Tech2Buy</w:t>
-      </w:r>
-      <w:r>
-        <w:rPr>
-          <w:lang w:val="fr-CA"/>
-        </w:rPr>
-        <w:t xml:space="preserve"> permettra à l’ut</w:t>
-      </w:r>
-      <w:r>
-        <w:rPr>
-          <w:lang w:val="fr-CA"/>
-        </w:rPr>
-        <w:t>ilisateur</w:t>
-      </w:r>
-      <w:r>
-        <w:rPr>
-          <w:lang w:val="fr-CA"/>
-        </w:rPr>
-        <w:t xml:space="preserve"> </w:t>
-      </w:r>
-      <w:r>
-        <w:rPr>
-          <w:lang w:val="fr-CA"/>
-        </w:rPr>
-        <w:t>d’</w:t>
-      </w:r>
-      <w:r>
-        <w:rPr>
-          <w:lang w:val="fr-CA"/>
-        </w:rPr>
-        <w:t xml:space="preserve">acheter des équipements technologiques tels que des ordinateurs, accessoires, téléphones intelligents, </w:t>
-      </w:r>
-      <w:proofErr w:type="spellStart"/>
-      <w:r>
-        <w:rPr>
-          <w:lang w:val="fr-CA"/>
-        </w:rPr>
-        <w:t>etc</w:t>
-      </w:r>
-      <w:proofErr w:type="spellEnd"/>
-      <w:r>
-        <w:t>.</w:t>
-      </w:r>
-      <w:r>
-        <w:t xml:space="preserve"> Le</w:t>
-      </w:r>
-      <w:r>
-        <w:t xml:space="preserve"> </w:t>
-      </w:r>
-      <w:r>
-        <w:t xml:space="preserve">site </w:t>
-      </w:r>
-      <w:r>
-        <w:t xml:space="preserve">sera doté d’un système de commentaire </w:t>
-      </w:r>
-      <w:r>
-        <w:t>qui donnera à l’utilisateur l’opportun</w:t>
-      </w:r>
-      <w:r>
-        <w:t xml:space="preserve">ité </w:t>
-      </w:r>
-      <w:r>
-        <w:t xml:space="preserve">de donner un retour </w:t>
-      </w:r>
-      <w:r>
-        <w:t>sur</w:t>
-      </w:r>
-      <w:r>
-        <w:t xml:space="preserve"> </w:t>
-      </w:r>
-      <w:r>
-        <w:t>les produits</w:t>
-      </w:r>
-      <w:r>
-        <w:t xml:space="preserve"> de tech2buy</w:t>
-      </w:r>
-      <w:r>
-        <w:t xml:space="preserve"> ainsi que son ressenti sur l’expérien</w:t>
-      </w:r>
-      <w:r>
-        <w:t>ce u</w:t>
-      </w:r>
-      <w:r>
-        <w:t>tili</w:t>
-      </w:r>
-      <w:r>
-        <w:t>sateur du site web</w:t>
-      </w:r>
-      <w:r>
-        <w:t xml:space="preserve">. </w:t>
-      </w:r>
-      <w:r>
-        <w:t xml:space="preserve">Ainsi, autant </w:t>
-      </w:r>
-      <w:r>
-        <w:t>l</w:t>
-      </w:r>
-      <w:r>
-        <w:t>’administration de T</w:t>
-      </w:r>
-      <w:r>
-        <w:t>ech2Buy que l</w:t>
-      </w:r>
-      <w:r>
-        <w:t>’équipe derrière l’application auront un retour sur les potentielle point</w:t>
-      </w:r>
-      <w:r>
-        <w:t xml:space="preserve">s </w:t>
-      </w:r>
-      <w:r>
-        <w:t xml:space="preserve">à </w:t>
-      </w:r>
-      <w:r>
-        <w:t>améliorer</w:t>
-      </w:r>
-      <w:r>
-        <w:t>.</w:t>
+        <w:t xml:space="preserve">Découvrez Tech2Buy, votre destination ultime pour l'achat en ligne d'équipements technologiques. Avec notre plateforme, vous accédez à une vaste sélection de produits électroniques, allant des ordinateurs aux accessoires indispensables, en passant par les smartphones les plus innovants. Chez Tech2Buy, nous valorisons l'expérience utilisateur : créez facilement votre compte et parcourez notre catalogue pour ajouter vos </w:t>
+      </w:r>
+      <w:r>
+        <w:t>produits favoris</w:t>
+      </w:r>
+      <w:r>
+        <w:t xml:space="preserve"> à votre panier. Notre système de commentaire exclusif vous invite à partager vos impressions sur nos produits, enrichissant ainsi notre communauté et guidant nos améliorations futures. Avec Tech2Buy, bénéficiez d'une expérience d'achat en ligne sur mesure, où votre satisfaction et votre feedback façonnent l'avenir de la technologie à portée de main. Rejoignez-nous et transformez votre manière d'acheter de la technologie.</w:t>
       </w:r>
     </w:p>
     <w:p/>
     <w:p/>
     <w:p>
       <w:pPr>
-        <w:pStyle w:val="Heading2"/>
-      </w:pPr>
-      <w:bookmarkStart w:id="15" w:name="_Toc158066976"/>
-      <w:r>
-        <w:t>Présentation des fonctionnalités principaux</w:t>
+        <w:pStyle w:val="Titre2"/>
+      </w:pPr>
+      <w:bookmarkStart w:id="15" w:name="_Toc160637534"/>
+      <w:r>
+        <w:t>3.2. La Portée</w:t>
       </w:r>
       <w:bookmarkEnd w:id="15"/>
+    </w:p>
+    <w:p/>
+    <w:p>
+      <w:r>
+        <w:t>Au cœur de notre ambition, Tech2Buy se présente comme une plateforme de commerce électronique innovante, dédiée à la vente de produits électroniques. Notre projet implique le développement d'un site web transactionnel moderne, soutenu par une base de données SQL performante et des formulaires JavaScript réactifs. Nous offrons des fonctionnalités clés telles qu'une barre de recherche facile à utiliser, une inscription simplifiée pour les utilisateurs, un panier d'achats efficace, et un espace pour les commentaires. Cependant, notre focus actuel se limite au web, excluant pour l'instant le développement d'une app mobile, l'acceptation de paiements en cryptomonnaies et un chat en direct, qui pourraient être envisagés ultérieurement.</w:t>
+      </w:r>
+    </w:p>
+    <w:p>
+      <w:pPr>
+        <w:pStyle w:val="Titre1"/>
+        <w:numPr>
+          <w:ilvl w:val="0"/>
+          <w:numId w:val="5"/>
+        </w:numPr>
+      </w:pPr>
+      <w:bookmarkStart w:id="16" w:name="_Toc160637535"/>
+      <w:r>
+        <w:t>Exigences</w:t>
+      </w:r>
+      <w:bookmarkEnd w:id="16"/>
+    </w:p>
+    <w:p/>
+    <w:p>
+      <w:r>
+        <w:t>Dans ce projet, les exigences essentielles au bon fonctionnement du site sont détaillées ci-dessous. Ces exigences fonctionnelles constituent le cœur de notre développement.</w:t>
+      </w:r>
+    </w:p>
+    <w:p/>
+    <w:p>
+      <w:pPr>
+        <w:pStyle w:val="Titre2"/>
+      </w:pPr>
+      <w:bookmarkStart w:id="17" w:name="_Toc160637536"/>
+      <w:r>
+        <w:t>4</w:t>
+      </w:r>
+      <w:r>
+        <w:t>.1.</w:t>
+      </w:r>
+      <w:r>
+        <w:t xml:space="preserve"> </w:t>
+      </w:r>
+      <w:r>
+        <w:t>Exigences fonctionnelles</w:t>
+      </w:r>
+      <w:bookmarkEnd w:id="17"/>
     </w:p>
     <w:p/>
     <w:p>
@@ -2182,58 +2158,13 @@
         <w:t> :</w:t>
       </w:r>
       <w:r>
-        <w:t xml:space="preserve"> </w:t>
-      </w:r>
-      <w:r>
-        <w:t>A</w:t>
-      </w:r>
-      <w:r>
-        <w:t>fin de faciliter la navigation</w:t>
-      </w:r>
-      <w:r>
-        <w:t xml:space="preserve"> dans le </w:t>
-      </w:r>
-      <w:r>
-        <w:t>catalogue du site</w:t>
-      </w:r>
-      <w:r>
-        <w:t xml:space="preserve">, une barre de recherche sera mise </w:t>
-      </w:r>
-      <w:r>
-        <w:rPr>
-          <w:lang w:val="fr-CA"/>
-        </w:rPr>
-        <w:t>à la</w:t>
-      </w:r>
-      <w:r>
-        <w:rPr>
-          <w:lang w:val="fr-CA"/>
-        </w:rPr>
-        <w:t xml:space="preserve"> disposition de l’utilisateur. Ainsi, ce dernier n’aura qu’à taper le nom du produit désiré pour qu’une sélection </w:t>
-      </w:r>
-      <w:r>
-        <w:rPr>
-          <w:lang w:val="fr-CA"/>
-        </w:rPr>
-        <w:t>d</w:t>
-      </w:r>
-      <w:r>
-        <w:rPr>
-          <w:lang w:val="fr-CA"/>
-        </w:rPr>
-        <w:t>e c</w:t>
-      </w:r>
-      <w:r>
-        <w:rPr>
-          <w:lang w:val="fr-CA"/>
-        </w:rPr>
-        <w:t xml:space="preserve">e qui est rechercher </w:t>
-      </w:r>
-      <w:r>
-        <w:rPr>
-          <w:lang w:val="fr-CA"/>
-        </w:rPr>
-        <w:t>apparaisse.</w:t>
+        <w:t xml:space="preserve"> Afin de faciliter la navigation dans le catalogue du site, une barre de recherche sera mise </w:t>
+      </w:r>
+      <w:r>
+        <w:rPr>
+          <w:lang w:val="fr-CA"/>
+        </w:rPr>
+        <w:t>à la disposition de l’utilisateur. Ainsi, ce dernier n’aura qu’à taper le nom du produit désiré pour qu’une sélection de ce qui est rechercher apparaisse.</w:t>
       </w:r>
     </w:p>
     <w:p>
@@ -2269,67 +2200,14 @@
         <w:rPr>
           <w:lang w:val="fr-CA"/>
         </w:rPr>
-        <w:t>Tech2buy</w:t>
-      </w:r>
-      <w:r>
-        <w:rPr>
-          <w:lang w:val="fr-CA"/>
-        </w:rPr>
-        <w:t xml:space="preserve"> demandera à l’utilisateur de se créer un compte afin de s’identifier et, ainsi, pouvoir enregistrer </w:t>
-      </w:r>
-      <w:r>
-        <w:rPr>
-          <w:lang w:val="fr-CA"/>
-        </w:rPr>
-        <w:t>ses informations personnelles</w:t>
-      </w:r>
-      <w:r>
-        <w:rPr>
-          <w:lang w:val="fr-CA"/>
-        </w:rPr>
-        <w:t xml:space="preserve"> </w:t>
-      </w:r>
-      <w:r>
-        <w:rPr>
-          <w:lang w:val="fr-CA"/>
-        </w:rPr>
-        <w:t>nécessaires pour une transaction tel que l’adresse</w:t>
-      </w:r>
-      <w:r>
-        <w:rPr>
-          <w:lang w:val="fr-CA"/>
-        </w:rPr>
-        <w:t xml:space="preserve"> courriel </w:t>
-      </w:r>
-      <w:r>
-        <w:rPr>
-          <w:lang w:val="fr-CA"/>
-        </w:rPr>
-        <w:t xml:space="preserve">de l’utilisateur, son numéro civil ainsi que </w:t>
-      </w:r>
-      <w:r>
-        <w:rPr>
-          <w:lang w:val="fr-CA"/>
-        </w:rPr>
-        <w:t>le nom de sa rue, les informations postales</w:t>
-      </w:r>
-      <w:r>
-        <w:rPr>
-          <w:lang w:val="fr-CA"/>
-        </w:rPr>
-        <w:t xml:space="preserve"> </w:t>
-      </w:r>
-      <w:r>
-        <w:rPr>
-          <w:lang w:val="fr-CA"/>
-        </w:rPr>
-        <w:t>en plus de pouvoir enregistrer plusieurs méthodes de paiement (carte débit, carte de crédit</w:t>
-      </w:r>
-      <w:r>
-        <w:rPr>
-          <w:lang w:val="fr-CA"/>
-        </w:rPr>
-        <w:t xml:space="preserve"> etc.).</w:t>
+        <w:t xml:space="preserve">Tech2buy demandera à l’utilisateur de se créer un compte afin de s’identifier et, ainsi, pouvoir enregistrer ses informations personnelles nécessaires pour </w:t>
+      </w:r>
+      <w:r>
+        <w:rPr>
+          <w:lang w:val="fr-CA"/>
+        </w:rPr>
+        <w:lastRenderedPageBreak/>
+        <w:t>une transaction tel que l’adresse courriel de l’utilisateur, son numéro civil ainsi que le nom de sa rue, les informations postales en plus de pouvoir enregistrer plusieurs méthodes de paiement (carte débit, carte de crédit etc.).</w:t>
       </w:r>
     </w:p>
     <w:p>
@@ -2357,996 +2235,251 @@
         <w:rPr>
           <w:lang w:val="fr-CA"/>
         </w:rPr>
-        <w:t>Le panier sera</w:t>
-      </w:r>
-      <w:r>
-        <w:rPr>
-          <w:lang w:val="fr-CA"/>
-        </w:rPr>
-        <w:t xml:space="preserve"> </w:t>
-      </w:r>
-      <w:r>
-        <w:rPr>
-          <w:lang w:val="fr-CA"/>
-        </w:rPr>
-        <w:t>une page du site o</w:t>
-      </w:r>
-      <w:r>
-        <w:rPr>
-          <w:lang w:val="fr-CA"/>
-        </w:rPr>
-        <w:t xml:space="preserve">ù est-ce que </w:t>
-      </w:r>
-      <w:r>
-        <w:rPr>
-          <w:lang w:val="fr-CA"/>
-        </w:rPr>
-        <w:t>tous les articles que l’utilisateur à</w:t>
-      </w:r>
-      <w:r>
-        <w:rPr>
-          <w:lang w:val="fr-CA"/>
-        </w:rPr>
-        <w:t xml:space="preserve"> déc</w:t>
-      </w:r>
-      <w:r>
-        <w:rPr>
-          <w:lang w:val="fr-CA"/>
-        </w:rPr>
-        <w:t xml:space="preserve">idé de placer dans le panier </w:t>
-      </w:r>
-      <w:r>
-        <w:rPr>
-          <w:lang w:val="fr-CA"/>
-        </w:rPr>
-        <w:t xml:space="preserve">se retrouveront. </w:t>
-      </w:r>
-      <w:r>
-        <w:rPr>
-          <w:lang w:val="fr-CA"/>
-        </w:rPr>
-        <w:t>Il pourra y voir</w:t>
-      </w:r>
-      <w:r>
-        <w:rPr>
-          <w:lang w:val="fr-CA"/>
-        </w:rPr>
-        <w:t xml:space="preserve"> </w:t>
-      </w:r>
-      <w:r>
-        <w:rPr>
-          <w:lang w:val="fr-CA"/>
-        </w:rPr>
-        <w:t>la somme totale</w:t>
-      </w:r>
-      <w:r>
-        <w:rPr>
-          <w:lang w:val="fr-CA"/>
-        </w:rPr>
-        <w:t xml:space="preserve"> du montant</w:t>
-      </w:r>
-      <w:r>
-        <w:rPr>
-          <w:lang w:val="fr-CA"/>
-        </w:rPr>
-        <w:t xml:space="preserve"> de ses achats</w:t>
-      </w:r>
-      <w:r>
-        <w:rPr>
-          <w:lang w:val="fr-CA"/>
-        </w:rPr>
-        <w:t xml:space="preserve"> avant t</w:t>
-      </w:r>
-      <w:r>
-        <w:rPr>
-          <w:lang w:val="fr-CA"/>
-        </w:rPr>
-        <w:t>axe.</w:t>
-      </w:r>
-      <w:r>
-        <w:rPr>
-          <w:lang w:val="fr-CA"/>
-        </w:rPr>
-        <w:t xml:space="preserve"> </w:t>
-      </w:r>
-      <w:r>
-        <w:rPr>
-          <w:lang w:val="fr-CA"/>
-        </w:rPr>
-        <w:t xml:space="preserve">L’utilisateur pourra continuer d’ajouter </w:t>
-      </w:r>
-      <w:r>
-        <w:rPr>
-          <w:lang w:val="fr-CA"/>
-        </w:rPr>
-        <w:t>des produits</w:t>
-      </w:r>
-      <w:r>
-        <w:rPr>
-          <w:lang w:val="fr-CA"/>
-        </w:rPr>
-        <w:t xml:space="preserve"> dans le panier ou bien d’en retirer via un bouton directement sur l’articles</w:t>
-      </w:r>
-      <w:r>
-        <w:rPr>
-          <w:lang w:val="fr-CA"/>
-        </w:rPr>
-        <w:t>.</w:t>
-      </w:r>
-    </w:p>
-    <w:p>
-      <w:pPr>
-        <w:rPr>
-          <w:lang w:val="fr-CA"/>
-        </w:rPr>
-      </w:pPr>
-    </w:p>
-    <w:p>
-      <w:pPr>
-        <w:rPr>
-          <w:lang w:val="fr-CA"/>
-        </w:rPr>
-      </w:pPr>
+        <w:t>La page du panier sur le site regroupera tous les articles que l'utilisateur a choisi d'ajouter à son panier</w:t>
+      </w:r>
       <w:r>
         <w:rPr>
           <w:b/>
           <w:bCs/>
           <w:lang w:val="fr-CA"/>
         </w:rPr>
-        <w:t xml:space="preserve">L’espace commentaire : </w:t>
-      </w:r>
-      <w:r>
-        <w:rPr>
-          <w:lang w:val="fr-CA"/>
-        </w:rPr>
-        <w:t xml:space="preserve">cette fonctionnalité </w:t>
-      </w:r>
-      <w:r>
-        <w:rPr>
-          <w:lang w:val="fr-CA"/>
-        </w:rPr>
-        <w:t xml:space="preserve">permet à l’utilisateur de </w:t>
-      </w:r>
-      <w:r>
-        <w:rPr>
-          <w:lang w:val="fr-CA"/>
-        </w:rPr>
-        <w:t>laisser</w:t>
-      </w:r>
-      <w:r>
-        <w:rPr>
-          <w:lang w:val="fr-CA"/>
-        </w:rPr>
-        <w:t xml:space="preserve"> </w:t>
-      </w:r>
-      <w:r>
-        <w:rPr>
-          <w:lang w:val="fr-CA"/>
-        </w:rPr>
-        <w:t>un reto</w:t>
-      </w:r>
-      <w:r>
-        <w:rPr>
-          <w:lang w:val="fr-CA"/>
-        </w:rPr>
-        <w:t>ur sur le produit qu’il a commandé</w:t>
-      </w:r>
-      <w:r>
-        <w:rPr>
-          <w:lang w:val="fr-CA"/>
-        </w:rPr>
         <w:t>.</w:t>
       </w:r>
-    </w:p>
-    <w:p>
-      <w:pPr>
-        <w:rPr>
-          <w:lang w:val="fr-CA"/>
-        </w:rPr>
-      </w:pPr>
-    </w:p>
-    <w:p>
-      <w:pPr>
-        <w:rPr>
-          <w:lang w:val="fr-CA"/>
-        </w:rPr>
-      </w:pPr>
-    </w:p>
-    <w:p>
-      <w:pPr>
-        <w:pStyle w:val="Heading2"/>
-        <w:rPr>
-          <w:rFonts w:cstheme="majorHAnsi"/>
-        </w:rPr>
-      </w:pPr>
-      <w:bookmarkStart w:id="16" w:name="_Toc158066977"/>
-      <w:r>
-        <w:rPr>
-          <w:rFonts w:cstheme="majorHAnsi"/>
-        </w:rPr>
-        <w:t>Cas d’utilisation type de</w:t>
-      </w:r>
-      <w:r>
-        <w:rPr>
-          <w:rFonts w:cstheme="majorHAnsi"/>
-        </w:rPr>
-        <w:t xml:space="preserve"> l’application</w:t>
-      </w:r>
-      <w:r>
-        <w:rPr>
-          <w:rFonts w:cstheme="majorHAnsi"/>
-        </w:rPr>
-        <w:t xml:space="preserve"> étape par étape</w:t>
-      </w:r>
-      <w:bookmarkEnd w:id="16"/>
-    </w:p>
-    <w:p/>
-    <w:p>
       <w:r>
         <w:rPr>
           <w:b/>
           <w:bCs/>
-        </w:rPr>
-        <w:t>C</w:t>
-      </w:r>
+          <w:lang w:val="fr-CA"/>
+        </w:rPr>
+        <w:t xml:space="preserve"> </w:t>
+      </w:r>
+      <w:r>
+        <w:rPr>
+          <w:lang w:val="fr-CA"/>
+        </w:rPr>
+        <w:t>L'utilisateur aura la possibilité de visualiser le montant total de ses achats avant l'application des taxes. Il pourra également ajouter ou retirer des produits du panier en utilisant un bouton présent directement sur les articles.</w:t>
+      </w:r>
+    </w:p>
+    <w:p>
+      <w:pPr>
+        <w:rPr>
+          <w:lang w:val="fr-CA"/>
+        </w:rPr>
+      </w:pPr>
+    </w:p>
+    <w:p>
+      <w:pPr>
+        <w:rPr>
+          <w:lang w:val="fr-CA"/>
+        </w:rPr>
+      </w:pPr>
       <w:r>
         <w:rPr>
           <w:b/>
           <w:bCs/>
-        </w:rPr>
-        <w:t>r</w:t>
-      </w:r>
+          <w:lang w:val="fr-CA"/>
+        </w:rPr>
+        <w:t xml:space="preserve">L’espace commentaire : </w:t>
+      </w:r>
+      <w:r>
+        <w:rPr>
+          <w:lang w:val="fr-CA"/>
+        </w:rPr>
+        <w:t>C</w:t>
+      </w:r>
+      <w:r>
+        <w:rPr>
+          <w:lang w:val="fr-CA"/>
+        </w:rPr>
+        <w:t>ette fonctionnalité permet à l’utilisateur de laisser un retour sur le produit qu’il a commandé.</w:t>
+      </w:r>
+    </w:p>
+    <w:p>
+      <w:pPr>
+        <w:rPr>
+          <w:lang w:val="fr-CA"/>
+        </w:rPr>
+      </w:pPr>
+    </w:p>
+    <w:p>
+      <w:pPr>
+        <w:rPr>
+          <w:lang w:val="fr-CA"/>
+        </w:rPr>
+      </w:pPr>
+      <w:bookmarkStart w:id="18" w:name="_Toc492559573"/>
       <w:r>
         <w:rPr>
           <w:b/>
           <w:bCs/>
         </w:rPr>
-        <w:t>éer un compte :</w:t>
+        <w:t xml:space="preserve">Paramètre </w:t>
       </w:r>
       <w:r>
         <w:rPr>
           <w:b/>
           <w:bCs/>
-        </w:rPr>
+          <w:lang w:val="fr-CA"/>
+        </w:rPr>
+        <w:t>utilisateur</w:t>
+      </w:r>
+      <w:r>
+        <w:rPr>
+          <w:lang w:val="fr-CA"/>
+        </w:rPr>
+        <w:t> :</w:t>
+      </w:r>
+      <w:r>
+        <w:rPr>
+          <w:lang w:val="fr-CA"/>
+        </w:rPr>
+        <w:t xml:space="preserve"> En cas de besoin, l’utilisateur </w:t>
+      </w:r>
+      <w:r>
+        <w:rPr>
+          <w:lang w:val="fr-CA"/>
+        </w:rPr>
+        <w:t>peut modifier ses paramètres comme son nom d’utilisateur, son adresse courriel et son mot de passe en cliquant sur la page « </w:t>
+      </w:r>
+      <w:r>
+        <w:rPr>
+          <w:lang w:val="fr-CA"/>
+        </w:rPr>
+        <w:t>P</w:t>
+      </w:r>
+      <w:r>
+        <w:rPr>
+          <w:lang w:val="fr-CA"/>
+        </w:rPr>
+        <w:t xml:space="preserve">aramètre </w:t>
+      </w:r>
+      <w:r>
+        <w:rPr>
+          <w:lang w:val="fr-CA"/>
+        </w:rPr>
+        <w:t>d’</w:t>
+      </w:r>
+      <w:r>
+        <w:rPr>
+          <w:lang w:val="fr-CA"/>
+        </w:rPr>
+        <w:t>utilisateur ».</w:t>
+      </w:r>
+      <w:r>
+        <w:br w:type="page"/>
+      </w:r>
+      <w:bookmarkEnd w:id="18"/>
+    </w:p>
+    <w:p>
+      <w:pPr>
+        <w:pStyle w:val="Titre1"/>
+        <w:numPr>
+          <w:ilvl w:val="0"/>
+          <w:numId w:val="5"/>
+        </w:numPr>
+        <w:rPr>
+          <w:rFonts w:asciiTheme="minorHAnsi" w:hAnsiTheme="minorHAnsi"/>
+        </w:rPr>
+      </w:pPr>
+      <w:bookmarkStart w:id="19" w:name="_Toc160637537"/>
+      <w:r>
+        <w:rPr>
+          <w:rFonts w:asciiTheme="minorHAnsi" w:hAnsiTheme="minorHAnsi"/>
+        </w:rPr>
+        <w:lastRenderedPageBreak/>
+        <w:t>Modèle de la base de données</w:t>
+      </w:r>
+      <w:bookmarkEnd w:id="19"/>
+    </w:p>
+    <w:p/>
+    <w:p>
+      <w:r>
+        <w:t xml:space="preserve">Notre modèle de la base de données ci-dessous est </w:t>
+      </w:r>
+      <w:r>
+        <w:t>créé</w:t>
+      </w:r>
+      <w:r>
         <w:t xml:space="preserve"> </w:t>
       </w:r>
       <w:r>
-        <w:t xml:space="preserve">L’utilisateur rentre </w:t>
-      </w:r>
-      <w:r>
-        <w:t>son</w:t>
-      </w:r>
-      <w:r>
-        <w:t xml:space="preserve"> prénom, nom,</w:t>
-      </w:r>
-      <w:r>
-        <w:t xml:space="preserve"> adresse courriel</w:t>
-      </w:r>
-      <w:r>
-        <w:t xml:space="preserve"> et mot de passe</w:t>
-      </w:r>
-      <w:r>
-        <w:t xml:space="preserve"> dans </w:t>
-      </w:r>
-      <w:r>
-        <w:t>les champs</w:t>
-      </w:r>
-      <w:r>
-        <w:t xml:space="preserve"> de texte</w:t>
-      </w:r>
-      <w:r>
-        <w:t xml:space="preserve"> afin de pouvoir s’enregistrer sur </w:t>
-      </w:r>
-      <w:r>
-        <w:t>site web</w:t>
-      </w:r>
-      <w:r>
-        <w:t xml:space="preserve"> (illustration à l’appui à la page</w:t>
-      </w:r>
-      <w:r>
-        <w:t xml:space="preserve"> 10 du document)</w:t>
-      </w:r>
-      <w:r>
-        <w:t xml:space="preserve">. Ces informations seront </w:t>
-      </w:r>
-      <w:r>
-        <w:t>stockées</w:t>
-      </w:r>
-      <w:r>
-        <w:t xml:space="preserve"> dans la table « utilisateur » de la base de </w:t>
-      </w:r>
-      <w:r>
-        <w:t>données</w:t>
-      </w:r>
-    </w:p>
-    <w:p>
-      <w:r>
-        <w:rPr>
-          <w:b/>
-          <w:bCs/>
-        </w:rPr>
-        <w:t xml:space="preserve">Recherche : </w:t>
-      </w:r>
-      <w:r>
-        <w:t>L’utilisateur</w:t>
-      </w:r>
-      <w:r>
-        <w:t>,</w:t>
-      </w:r>
-      <w:r>
-        <w:t xml:space="preserve"> une fois rendu sur la page principale</w:t>
-      </w:r>
-      <w:r>
-        <w:t>, taper</w:t>
-      </w:r>
-      <w:r>
-        <w:t>a dans la barre de recherche par exemple</w:t>
-      </w:r>
-      <w:r>
-        <w:t xml:space="preserve"> « </w:t>
-      </w:r>
-      <w:r>
-        <w:t>Samsung</w:t>
+        <w:t xml:space="preserve">grâce à Oracle. Ce dernier représente les </w:t>
+      </w:r>
+      <w:r>
+        <w:t>tables qui</w:t>
+      </w:r>
+      <w:r>
+        <w:t xml:space="preserve"> compo</w:t>
+      </w:r>
+      <w:r>
+        <w:t xml:space="preserve">seront </w:t>
+      </w:r>
+      <w:r>
+        <w:t xml:space="preserve">la </w:t>
+      </w:r>
+      <w:r>
+        <w:t>base</w:t>
+      </w:r>
+      <w:r>
+        <w:t xml:space="preserve"> de </w:t>
+      </w:r>
+      <w:r>
+        <w:t>données nécessaires</w:t>
       </w:r>
       <w:r>
         <w:t xml:space="preserve"> </w:t>
       </w:r>
       <w:r>
-        <w:t>Galaxy</w:t>
+        <w:t>de l’application web</w:t>
+      </w:r>
+      <w:r>
+        <w:t xml:space="preserve"> TECH2BUY. En bref, ce modèle logique</w:t>
+      </w:r>
+      <w:r>
+        <w:t xml:space="preserve"> tente</w:t>
+      </w:r>
+      <w:r>
+        <w:t xml:space="preserve"> de montrer une </w:t>
+      </w:r>
+      <w:r>
+        <w:t>illustra</w:t>
+      </w:r>
+      <w:r>
+        <w:t>t</w:t>
+      </w:r>
+      <w:r>
+        <w:t>ion</w:t>
+      </w:r>
+      <w:r>
+        <w:t xml:space="preserve"> claire</w:t>
+      </w:r>
+      <w:r>
+        <w:t xml:space="preserve"> de </w:t>
+      </w:r>
+      <w:r>
+        <w:t>la gestion des données</w:t>
       </w:r>
       <w:r>
         <w:t xml:space="preserve"> </w:t>
       </w:r>
       <w:r>
-        <w:t>S</w:t>
-      </w:r>
-      <w:r>
-        <w:t>2</w:t>
-      </w:r>
-      <w:r>
-        <w:t>4 »</w:t>
-      </w:r>
-      <w:r>
-        <w:t xml:space="preserve"> </w:t>
-      </w:r>
-      <w:r>
-        <w:t xml:space="preserve">et appuiera sur </w:t>
-      </w:r>
-      <w:r>
-        <w:t>« enter » ou cliquera sur le bouton « rechercher »</w:t>
+        <w:t>dans l’application</w:t>
       </w:r>
       <w:r>
         <w:t>.</w:t>
       </w:r>
-      <w:r>
-        <w:t xml:space="preserve"> Ainsi, </w:t>
-      </w:r>
-      <w:r>
-        <w:t>toutes les versions du Samsung Galaxy S24 se présentera en face de l’utilisateur</w:t>
-      </w:r>
-      <w:r>
-        <w:t>.</w:t>
-      </w:r>
     </w:p>
     <w:p/>
     <w:p>
       <w:r>
         <w:rPr>
-          <w:b/>
-          <w:bCs/>
-        </w:rPr>
-        <w:t>Sélection du produit</w:t>
-      </w:r>
-      <w:r>
-        <w:rPr>
-          <w:b/>
-          <w:bCs/>
-        </w:rPr>
-        <w:t xml:space="preserve"> : </w:t>
-      </w:r>
-      <w:r>
-        <w:t xml:space="preserve">Ensuite, l’utilisateur </w:t>
-      </w:r>
-      <w:r>
-        <w:t xml:space="preserve">sélectionnera le </w:t>
-      </w:r>
-      <w:r>
-        <w:t>produit qui lui convient</w:t>
-      </w:r>
-      <w:r>
-        <w:t xml:space="preserve"> </w:t>
-      </w:r>
-      <w:r>
-        <w:t>comme</w:t>
-      </w:r>
-      <w:r>
-        <w:t xml:space="preserve"> </w:t>
-      </w:r>
-      <w:r>
-        <w:t xml:space="preserve">le </w:t>
-      </w:r>
-      <w:r>
-        <w:t>« </w:t>
-      </w:r>
-      <w:r>
-        <w:t>Samsung Galaxy S24 Ultra</w:t>
-      </w:r>
-      <w:r>
-        <w:t xml:space="preserve"> </w:t>
-      </w:r>
-      <w:r>
-        <w:t>»</w:t>
-      </w:r>
-      <w:r>
-        <w:t xml:space="preserve">. Une fois sur la page du produit, l’usager peut ensuite </w:t>
-      </w:r>
-      <w:r>
-        <w:t xml:space="preserve">choisir </w:t>
-      </w:r>
-      <w:r>
-        <w:t>le modèle ainsi que la couleur.</w:t>
-      </w:r>
-      <w:r>
-        <w:t xml:space="preserve"> Une </w:t>
-      </w:r>
-      <w:r>
-        <w:t>fois cela choisi, l’usager n’a plus qu’</w:t>
-      </w:r>
-      <w:r>
-        <w:t>à</w:t>
-      </w:r>
-      <w:r>
-        <w:t xml:space="preserve"> le mettre dans le panier</w:t>
-      </w:r>
-      <w:r>
-        <w:t xml:space="preserve"> en cliquant sur le bouton « Ajouter au panier ».</w:t>
-      </w:r>
-    </w:p>
-    <w:p/>
-    <w:p>
-      <w:r>
-        <w:rPr>
-          <w:b/>
-          <w:bCs/>
-        </w:rPr>
-        <w:t>Sommaire</w:t>
-      </w:r>
-      <w:r>
-        <w:rPr>
-          <w:b/>
-          <w:bCs/>
-        </w:rPr>
-        <w:t xml:space="preserve"> de la commande</w:t>
-      </w:r>
-      <w:r>
-        <w:rPr>
-          <w:b/>
-          <w:bCs/>
-        </w:rPr>
-        <w:t xml:space="preserve"> : </w:t>
-      </w:r>
-      <w:r>
-        <w:t xml:space="preserve">Une fois que l’utilisateur est prêt à passer à la commande, il n’a plus qu’à se rendre </w:t>
-      </w:r>
-      <w:r>
-        <w:t xml:space="preserve">dans la page panier via le bouton en haut à droite sur la page principale </w:t>
-      </w:r>
-      <w:r>
-        <w:rPr>
-          <w:u w:val="single"/>
-        </w:rPr>
-        <w:t>(</w:t>
-      </w:r>
-      <w:r>
-        <w:rPr>
-          <w:u w:val="single"/>
-        </w:rPr>
-        <w:t>ill</w:t>
-      </w:r>
-      <w:r>
-        <w:rPr>
-          <w:u w:val="single"/>
-        </w:rPr>
-        <w:t>ustration à l’appui</w:t>
-      </w:r>
-      <w:r>
-        <w:rPr>
-          <w:u w:val="single"/>
-        </w:rPr>
-        <w:t xml:space="preserve"> à la page </w:t>
-      </w:r>
-      <w:r>
-        <w:rPr>
-          <w:u w:val="single"/>
-        </w:rPr>
-        <w:t>10</w:t>
-      </w:r>
-      <w:r>
-        <w:rPr>
-          <w:u w:val="single"/>
-        </w:rPr>
-        <w:t xml:space="preserve"> du document</w:t>
-      </w:r>
-      <w:r>
-        <w:rPr>
-          <w:u w:val="single"/>
-        </w:rPr>
-        <w:t>)</w:t>
-      </w:r>
-      <w:r>
-        <w:t>.</w:t>
-      </w:r>
-      <w:r>
-        <w:t xml:space="preserve"> </w:t>
-      </w:r>
-      <w:r>
-        <w:t xml:space="preserve">L’usager aura </w:t>
-      </w:r>
-      <w:r>
-        <w:t xml:space="preserve">le récapitulatif de sa commande avec tous les articles qu’il a </w:t>
-      </w:r>
-      <w:r>
-        <w:t xml:space="preserve">ajoutée. Dans </w:t>
-      </w:r>
-      <w:r>
-        <w:t>notre cas, l’usager n’a que le Samsung Galaxy S24 Ultra</w:t>
-      </w:r>
-      <w:r>
-        <w:t xml:space="preserve"> dans son panier</w:t>
-      </w:r>
-      <w:r>
-        <w:t xml:space="preserve">, cela lui revient à 1399,99$ </w:t>
-      </w:r>
-      <w:r>
-        <w:t>dans le sous-total et il est prêt à payer</w:t>
-      </w:r>
-      <w:r>
-        <w:t>.</w:t>
-      </w:r>
-      <w:r>
-        <w:t xml:space="preserve"> Ainsi, L’utilisateur cliquera</w:t>
-      </w:r>
-      <w:r>
-        <w:t xml:space="preserve"> sur « </w:t>
-      </w:r>
-      <w:r>
-        <w:t>Passer à la caisse</w:t>
-      </w:r>
-      <w:r>
-        <w:t> »</w:t>
-      </w:r>
-      <w:r>
-        <w:t xml:space="preserve"> </w:t>
-      </w:r>
-      <w:r>
-        <w:rPr>
-          <w:u w:val="single"/>
-        </w:rPr>
-        <w:t xml:space="preserve">(illustration du panier à l’appui </w:t>
-      </w:r>
-      <w:r>
-        <w:rPr>
-          <w:u w:val="single"/>
-        </w:rPr>
-        <w:t xml:space="preserve">à la page </w:t>
-      </w:r>
-      <w:r>
-        <w:rPr>
-          <w:u w:val="single"/>
-        </w:rPr>
-        <w:t xml:space="preserve">11 du </w:t>
-      </w:r>
-      <w:r>
-        <w:rPr>
-          <w:u w:val="single"/>
-        </w:rPr>
-        <w:t>document)</w:t>
-      </w:r>
-      <w:r>
-        <w:t>.</w:t>
-      </w:r>
-    </w:p>
-    <w:p/>
-    <w:p>
-      <w:r>
-        <w:rPr>
-          <w:b/>
-          <w:bCs/>
-        </w:rPr>
-        <w:t>Transaction :</w:t>
-      </w:r>
-      <w:r>
-        <w:rPr>
-          <w:b/>
-          <w:bCs/>
-        </w:rPr>
-        <w:t xml:space="preserve"> </w:t>
-      </w:r>
-      <w:r>
-        <w:t>Finalement, l’utilisateur rentrera son adresse et ses informations postale</w:t>
-      </w:r>
-      <w:r>
-        <w:t>s</w:t>
-      </w:r>
-      <w:r>
-        <w:t xml:space="preserve"> dans les champs correspondants</w:t>
-      </w:r>
-      <w:r>
-        <w:t xml:space="preserve">. Ensuite, </w:t>
-      </w:r>
-      <w:r>
-        <w:t>il</w:t>
-      </w:r>
-      <w:r>
-        <w:t xml:space="preserve"> choisira une</w:t>
-      </w:r>
-      <w:r>
-        <w:t xml:space="preserve"> m</w:t>
-      </w:r>
-      <w:r>
-        <w:t xml:space="preserve">éthode de paiement. Dans notre cas, l’usager utilisera sa carte de </w:t>
-      </w:r>
-      <w:r>
-        <w:t xml:space="preserve">crédit. </w:t>
-      </w:r>
-      <w:r>
-        <w:t xml:space="preserve">Ce dernier rentrera donc les informations de sa carte de crédit </w:t>
-      </w:r>
-      <w:r>
-        <w:t>dans les champs correspondant et cliquera sur « ajouter carte ».</w:t>
-      </w:r>
-      <w:r>
-        <w:t xml:space="preserve"> Viens enfin le moment de payer</w:t>
-      </w:r>
-      <w:r>
-        <w:t>, l’utilisateur n’a qu’à appuyer sur « passer la commande »</w:t>
-      </w:r>
-    </w:p>
-    <w:p/>
-    <w:p/>
-    <w:p/>
-    <w:p>
-      <w:pPr>
-        <w:rPr>
-          <w:rFonts w:asciiTheme="majorHAnsi" w:eastAsiaTheme="majorEastAsia" w:hAnsiTheme="majorHAnsi" w:cstheme="majorBidi"/>
-          <w:color w:val="2E74B5" w:themeColor="accent1" w:themeShade="BF"/>
-          <w:sz w:val="32"/>
-          <w:szCs w:val="32"/>
-        </w:rPr>
-      </w:pPr>
-      <w:r>
-        <w:br w:type="page"/>
-      </w:r>
-    </w:p>
-    <w:p>
-      <w:pPr>
-        <w:pStyle w:val="Heading1"/>
-      </w:pPr>
-      <w:bookmarkStart w:id="17" w:name="_Toc158066978"/>
-      <w:r>
-        <w:t>Exigences</w:t>
-      </w:r>
-      <w:bookmarkEnd w:id="17"/>
-    </w:p>
-    <w:p/>
-    <w:p>
-      <w:pPr>
-        <w:spacing w:line="259" w:lineRule="auto"/>
-      </w:pPr>
-      <w:r>
-        <w:t xml:space="preserve">Dans ce projet nous avons des exigences qui sont essentiels pour </w:t>
-      </w:r>
-      <w:r>
-        <w:t>le</w:t>
-      </w:r>
-      <w:r>
-        <w:t xml:space="preserve"> fonctionne</w:t>
-      </w:r>
-      <w:r>
-        <w:t>ment</w:t>
-      </w:r>
-      <w:r>
-        <w:t xml:space="preserve"> </w:t>
-      </w:r>
-      <w:r>
-        <w:t>du</w:t>
-      </w:r>
-      <w:r>
-        <w:t xml:space="preserve"> site, on doit assurer que </w:t>
-      </w:r>
-      <w:r>
-        <w:t>toute la fonction marche bien pour</w:t>
-      </w:r>
-      <w:r>
-        <w:t xml:space="preserve"> que</w:t>
-      </w:r>
-      <w:r>
-        <w:t xml:space="preserve"> les utilisateurs qui utilise Tech2Buy ne </w:t>
-      </w:r>
-      <w:r>
-        <w:t>fassent</w:t>
-      </w:r>
-      <w:r>
-        <w:t xml:space="preserve"> pas </w:t>
-      </w:r>
-      <w:r>
-        <w:t>l’expérience de</w:t>
-      </w:r>
-      <w:r>
-        <w:t xml:space="preserve"> </w:t>
-      </w:r>
-      <w:r>
-        <w:t>« </w:t>
-      </w:r>
-      <w:r>
-        <w:t>b</w:t>
-      </w:r>
-      <w:r>
-        <w:t>ug »</w:t>
-      </w:r>
-      <w:r>
-        <w:t xml:space="preserve"> ni de message</w:t>
-      </w:r>
-      <w:r>
-        <w:t xml:space="preserve"> d’erreur</w:t>
-      </w:r>
-      <w:r>
-        <w:t>.</w:t>
-      </w:r>
-    </w:p>
-    <w:p/>
-    <w:p/>
-    <w:p>
-      <w:pPr>
-        <w:pStyle w:val="Heading2"/>
-      </w:pPr>
-      <w:bookmarkStart w:id="18" w:name="_Toc158066979"/>
-      <w:r>
-        <w:t>Exigences fonctionnelles</w:t>
-      </w:r>
-      <w:bookmarkEnd w:id="18"/>
-    </w:p>
-    <w:p/>
-    <w:p>
-      <w:r>
-        <w:t>-</w:t>
-      </w:r>
-      <w:r>
-        <w:t xml:space="preserve"> </w:t>
-      </w:r>
-      <w:r>
-        <w:t>L’utilisateur peut ouvrir une session</w:t>
-      </w:r>
-      <w:r>
-        <w:t>.</w:t>
-      </w:r>
-    </w:p>
-    <w:p>
-      <w:r>
-        <w:t>-</w:t>
-      </w:r>
-      <w:r>
-        <w:t xml:space="preserve"> </w:t>
-      </w:r>
-      <w:r>
-        <w:t>I</w:t>
-      </w:r>
-      <w:r>
-        <w:t>l</w:t>
-      </w:r>
-      <w:r>
-        <w:t xml:space="preserve"> va</w:t>
-      </w:r>
-      <w:r>
-        <w:t xml:space="preserve"> pouvoir se créer un compte</w:t>
-      </w:r>
-      <w:r>
-        <w:t>.</w:t>
-      </w:r>
-    </w:p>
-    <w:p>
-      <w:r>
-        <w:t>-</w:t>
-      </w:r>
-      <w:r>
-        <w:t xml:space="preserve"> </w:t>
-      </w:r>
-      <w:r>
-        <w:t>I</w:t>
-      </w:r>
-      <w:r>
-        <w:t>l</w:t>
-      </w:r>
-      <w:r>
-        <w:t xml:space="preserve"> va</w:t>
-      </w:r>
-      <w:r>
-        <w:t xml:space="preserve"> pouvoir</w:t>
-      </w:r>
-      <w:r>
-        <w:t xml:space="preserve"> acheter des produits</w:t>
-      </w:r>
-      <w:r>
-        <w:t>.</w:t>
-      </w:r>
-    </w:p>
-    <w:p>
-      <w:r>
-        <w:t>-</w:t>
-      </w:r>
-      <w:r>
-        <w:t xml:space="preserve"> </w:t>
-      </w:r>
-      <w:r>
-        <w:t>Il v</w:t>
-      </w:r>
-      <w:r>
-        <w:t>a</w:t>
-      </w:r>
-      <w:r>
-        <w:t xml:space="preserve"> </w:t>
-      </w:r>
-      <w:r>
-        <w:t>pouvoir</w:t>
-      </w:r>
-      <w:r>
-        <w:t xml:space="preserve"> </w:t>
-      </w:r>
-      <w:r>
-        <w:t xml:space="preserve">voir </w:t>
-      </w:r>
-      <w:r>
-        <w:t xml:space="preserve">son </w:t>
-      </w:r>
-      <w:r>
-        <w:t xml:space="preserve">panier </w:t>
-      </w:r>
-      <w:r>
-        <w:t>de</w:t>
-      </w:r>
-      <w:r>
-        <w:t xml:space="preserve"> ses commandes</w:t>
-      </w:r>
-      <w:r>
-        <w:t>.</w:t>
-      </w:r>
-    </w:p>
-    <w:p>
-      <w:pPr>
-        <w:rPr>
-          <w:rFonts w:eastAsiaTheme="majorEastAsia" w:cstheme="majorBidi"/>
-          <w:color w:val="2E74B5" w:themeColor="accent1" w:themeShade="BF"/>
-          <w:sz w:val="32"/>
-          <w:szCs w:val="32"/>
-        </w:rPr>
-      </w:pPr>
-      <w:bookmarkStart w:id="19" w:name="_Toc492559573"/>
-      <w:r>
-        <w:br w:type="page"/>
-      </w:r>
-      <w:bookmarkEnd w:id="19"/>
-    </w:p>
-    <w:p>
-      <w:pPr>
-        <w:pStyle w:val="Heading1"/>
-        <w:rPr>
-          <w:rFonts w:asciiTheme="minorHAnsi" w:hAnsiTheme="minorHAnsi"/>
-        </w:rPr>
-      </w:pPr>
-      <w:bookmarkStart w:id="20" w:name="_Toc158066980"/>
-      <w:r>
-        <w:rPr>
-          <w:rFonts w:asciiTheme="minorHAnsi" w:hAnsiTheme="minorHAnsi"/>
-        </w:rPr>
-        <w:t>Modèle de la base de données</w:t>
-      </w:r>
-      <w:bookmarkEnd w:id="20"/>
-    </w:p>
-    <w:p/>
-    <w:p>
-      <w:r>
-        <w:t xml:space="preserve">Notre modèle de la base de données ci-dessous est </w:t>
-      </w:r>
-      <w:r>
-        <w:t>créé</w:t>
-      </w:r>
-      <w:r>
-        <w:t xml:space="preserve"> </w:t>
-      </w:r>
-      <w:r>
-        <w:t xml:space="preserve">grâce à Oracle. Ce dernier représente les </w:t>
-      </w:r>
-      <w:r>
-        <w:t>tables qui</w:t>
-      </w:r>
-      <w:r>
-        <w:t xml:space="preserve"> compo</w:t>
-      </w:r>
-      <w:r>
-        <w:t xml:space="preserve">seront </w:t>
-      </w:r>
-      <w:r>
-        <w:t xml:space="preserve">la </w:t>
-      </w:r>
-      <w:r>
-        <w:t>base</w:t>
-      </w:r>
-      <w:r>
-        <w:t xml:space="preserve"> de </w:t>
-      </w:r>
-      <w:r>
-        <w:t>données nécessaires</w:t>
-      </w:r>
-      <w:r>
-        <w:t xml:space="preserve"> </w:t>
-      </w:r>
-      <w:r>
-        <w:t>de l’application web</w:t>
-      </w:r>
-      <w:r>
-        <w:t xml:space="preserve"> TECH2BUY. En bref, ce modèle logique</w:t>
-      </w:r>
-      <w:r>
-        <w:t xml:space="preserve"> tente</w:t>
-      </w:r>
-      <w:r>
-        <w:t xml:space="preserve"> de montrer une </w:t>
-      </w:r>
-      <w:r>
-        <w:t>illustra</w:t>
-      </w:r>
-      <w:r>
-        <w:t>t</w:t>
-      </w:r>
-      <w:r>
-        <w:t>ion</w:t>
-      </w:r>
-      <w:r>
-        <w:t xml:space="preserve"> claire</w:t>
-      </w:r>
-      <w:r>
-        <w:t xml:space="preserve"> de </w:t>
-      </w:r>
-      <w:r>
-        <w:t>la gestion des données</w:t>
-      </w:r>
-      <w:r>
-        <w:t xml:space="preserve"> </w:t>
-      </w:r>
-      <w:r>
-        <w:t>dans l’application</w:t>
-      </w:r>
-      <w:r>
-        <w:t>.</w:t>
-      </w:r>
-    </w:p>
-    <w:p/>
-    <w:p>
-      <w:r>
-        <w:rPr>
           <w:noProof/>
         </w:rPr>
         <w:drawing>
-          <wp:anchor distT="0" distB="0" distL="114300" distR="114300" simplePos="0" relativeHeight="251658240" behindDoc="0" locked="0" layoutInCell="1" allowOverlap="1" wp14:anchorId="66DBFC71" wp14:editId="12C4C1D1">
-            <wp:simplePos x="0" y="0"/>
-            <wp:positionH relativeFrom="margin">
-              <wp:posOffset>-893156</wp:posOffset>
-            </wp:positionH>
-            <wp:positionV relativeFrom="paragraph">
-              <wp:posOffset>252556</wp:posOffset>
-            </wp:positionV>
-            <wp:extent cx="7155873" cy="5424881"/>
-            <wp:effectExtent l="0" t="0" r="6985" b="4445"/>
-            <wp:wrapThrough wrapText="bothSides">
-              <wp:wrapPolygon edited="0">
-                <wp:start x="0" y="0"/>
-                <wp:lineTo x="0" y="21542"/>
-                <wp:lineTo x="21564" y="21542"/>
-                <wp:lineTo x="21564" y="0"/>
-                <wp:lineTo x="0" y="0"/>
-              </wp:wrapPolygon>
-            </wp:wrapThrough>
-            <wp:docPr id="1686085676" name="Image 1686085676" descr="Une image contenant texte, diagramme, capture d’écran, Rectangle&#10;&#10;Description générée automatiquement"/>
+          <wp:inline distT="0" distB="0" distL="0" distR="0" wp14:anchorId="090A02D1" wp14:editId="6B318600">
+            <wp:extent cx="5943600" cy="4505854"/>
+            <wp:effectExtent l="0" t="0" r="0" b="9525"/>
+            <wp:docPr id="1572482658" name="Image 1" descr="Une image contenant texte, capture d’écran, diagramme, Rectangle&#10;&#10;Description générée automatiquement"/>
             <wp:cNvGraphicFramePr>
               <a:graphicFrameLocks xmlns:a="http://schemas.openxmlformats.org/drawingml/2006/main" noChangeAspect="1"/>
             </wp:cNvGraphicFramePr>
@@ -3354,7 +2487,7 @@
               <a:graphicData uri="http://schemas.openxmlformats.org/drawingml/2006/picture">
                 <pic:pic xmlns:pic="http://schemas.openxmlformats.org/drawingml/2006/picture">
                   <pic:nvPicPr>
-                    <pic:cNvPr id="1686085676" name="Image 1" descr="Une image contenant texte, diagramme, capture d’écran, Rectangle&#10;&#10;Description générée automatiquement"/>
+                    <pic:cNvPr id="1572482658" name="Image 1" descr="Une image contenant texte, capture d’écran, diagramme, Rectangle&#10;&#10;Description générée automatiquement"/>
                     <pic:cNvPicPr/>
                   </pic:nvPicPr>
                   <pic:blipFill>
@@ -3372,7 +2505,7 @@
                   <pic:spPr>
                     <a:xfrm>
                       <a:off x="0" y="0"/>
-                      <a:ext cx="7155873" cy="5424881"/>
+                      <a:ext cx="5943600" cy="4505854"/>
                     </a:xfrm>
                     <a:prstGeom prst="rect">
                       <a:avLst/>
@@ -3381,13 +2514,7 @@
                 </pic:pic>
               </a:graphicData>
             </a:graphic>
-            <wp14:sizeRelH relativeFrom="page">
-              <wp14:pctWidth>0</wp14:pctWidth>
-            </wp14:sizeRelH>
-            <wp14:sizeRelV relativeFrom="page">
-              <wp14:pctHeight>0</wp14:pctHeight>
-            </wp14:sizeRelV>
-          </wp:anchor>
+          </wp:inline>
         </w:drawing>
       </w:r>
     </w:p>
@@ -3399,19 +2526,31 @@
     </w:p>
     <w:p>
       <w:pPr>
-        <w:pStyle w:val="Heading2"/>
+        <w:pStyle w:val="Titre2"/>
         <w:rPr>
           <w:rFonts w:asciiTheme="minorHAnsi" w:hAnsiTheme="minorHAnsi"/>
         </w:rPr>
       </w:pPr>
-      <w:bookmarkStart w:id="21" w:name="_Toc158066981"/>
+      <w:bookmarkStart w:id="20" w:name="_Toc160637538"/>
       <w:r>
         <w:rPr>
           <w:rFonts w:asciiTheme="minorHAnsi" w:hAnsiTheme="minorHAnsi"/>
         </w:rPr>
+        <w:t>5</w:t>
+      </w:r>
+      <w:r>
+        <w:rPr>
+          <w:rFonts w:asciiTheme="minorHAnsi" w:hAnsiTheme="minorHAnsi"/>
+        </w:rPr>
+        <w:t xml:space="preserve">.1. </w:t>
+      </w:r>
+      <w:r>
+        <w:rPr>
+          <w:rFonts w:asciiTheme="minorHAnsi" w:hAnsiTheme="minorHAnsi"/>
+        </w:rPr>
         <w:t>Clé de lecture</w:t>
       </w:r>
-      <w:bookmarkEnd w:id="21"/>
+      <w:bookmarkEnd w:id="20"/>
     </w:p>
     <w:p>
       <w:r>
@@ -3420,7 +2559,7 @@
     </w:p>
     <w:p>
       <w:pPr>
-        <w:pStyle w:val="ListParagraph"/>
+        <w:pStyle w:val="Paragraphedeliste"/>
         <w:numPr>
           <w:ilvl w:val="0"/>
           <w:numId w:val="1"/>
@@ -3433,7 +2572,7 @@
     </w:p>
     <w:p>
       <w:pPr>
-        <w:pStyle w:val="ListParagraph"/>
+        <w:pStyle w:val="Paragraphedeliste"/>
         <w:numPr>
           <w:ilvl w:val="0"/>
           <w:numId w:val="1"/>
@@ -3446,7 +2585,7 @@
     </w:p>
     <w:p>
       <w:pPr>
-        <w:pStyle w:val="ListParagraph"/>
+        <w:pStyle w:val="Paragraphedeliste"/>
         <w:numPr>
           <w:ilvl w:val="0"/>
           <w:numId w:val="1"/>
@@ -3459,7 +2598,7 @@
     </w:p>
     <w:p>
       <w:pPr>
-        <w:pStyle w:val="ListParagraph"/>
+        <w:pStyle w:val="Paragraphedeliste"/>
         <w:numPr>
           <w:ilvl w:val="0"/>
           <w:numId w:val="1"/>
@@ -3467,13 +2606,8 @@
         <w:spacing w:after="400" w:line="312" w:lineRule="auto"/>
       </w:pPr>
       <w:r>
-        <w:t xml:space="preserve">Peut avoir une carte de </w:t>
-      </w:r>
-      <w:proofErr w:type="spellStart"/>
-      <w:r>
-        <w:t>cr</w:t>
-      </w:r>
-      <w:proofErr w:type="spellEnd"/>
+        <w:t>Peut avoir une carte de cr</w:t>
+      </w:r>
       <w:r>
         <w:rPr>
           <w:lang w:val="fr-CA"/>
@@ -3483,7 +2617,7 @@
     </w:p>
     <w:p>
       <w:pPr>
-        <w:pStyle w:val="ListParagraph"/>
+        <w:pStyle w:val="Paragraphedeliste"/>
         <w:numPr>
           <w:ilvl w:val="0"/>
           <w:numId w:val="1"/>
@@ -3499,12 +2633,13 @@
     </w:p>
     <w:p>
       <w:r>
+        <w:lastRenderedPageBreak/>
         <w:t>Droits :</w:t>
       </w:r>
     </w:p>
     <w:p>
       <w:pPr>
-        <w:pStyle w:val="ListParagraph"/>
+        <w:pStyle w:val="Paragraphedeliste"/>
         <w:numPr>
           <w:ilvl w:val="0"/>
           <w:numId w:val="2"/>
@@ -3517,13 +2652,13 @@
     </w:p>
     <w:p>
       <w:pPr>
-        <w:pStyle w:val="ListParagraph"/>
+        <w:pStyle w:val="Paragraphedeliste"/>
         <w:ind w:left="0"/>
       </w:pPr>
     </w:p>
     <w:p>
       <w:pPr>
-        <w:pStyle w:val="ListParagraph"/>
+        <w:pStyle w:val="Paragraphedeliste"/>
         <w:ind w:left="0"/>
       </w:pPr>
       <w:r>
@@ -3532,13 +2667,13 @@
     </w:p>
     <w:p>
       <w:pPr>
-        <w:pStyle w:val="ListParagraph"/>
+        <w:pStyle w:val="Paragraphedeliste"/>
         <w:ind w:left="0"/>
       </w:pPr>
     </w:p>
     <w:p>
       <w:pPr>
-        <w:pStyle w:val="ListParagraph"/>
+        <w:pStyle w:val="Paragraphedeliste"/>
         <w:numPr>
           <w:ilvl w:val="0"/>
           <w:numId w:val="2"/>
@@ -3551,13 +2686,13 @@
     </w:p>
     <w:p>
       <w:pPr>
-        <w:pStyle w:val="ListParagraph"/>
+        <w:pStyle w:val="Paragraphedeliste"/>
         <w:ind w:left="0"/>
       </w:pPr>
     </w:p>
     <w:p>
       <w:pPr>
-        <w:pStyle w:val="ListParagraph"/>
+        <w:pStyle w:val="Paragraphedeliste"/>
         <w:ind w:left="0"/>
       </w:pPr>
       <w:r>
@@ -3566,13 +2701,13 @@
     </w:p>
     <w:p>
       <w:pPr>
-        <w:pStyle w:val="ListParagraph"/>
+        <w:pStyle w:val="Paragraphedeliste"/>
         <w:ind w:left="0"/>
       </w:pPr>
     </w:p>
     <w:p>
       <w:pPr>
-        <w:pStyle w:val="ListParagraph"/>
+        <w:pStyle w:val="Paragraphedeliste"/>
         <w:numPr>
           <w:ilvl w:val="0"/>
           <w:numId w:val="2"/>
@@ -3585,7 +2720,7 @@
     </w:p>
     <w:p>
       <w:pPr>
-        <w:pStyle w:val="ListParagraph"/>
+        <w:pStyle w:val="Paragraphedeliste"/>
         <w:numPr>
           <w:ilvl w:val="0"/>
           <w:numId w:val="2"/>
@@ -3598,7 +2733,7 @@
     </w:p>
     <w:p>
       <w:pPr>
-        <w:pStyle w:val="ListParagraph"/>
+        <w:pStyle w:val="Paragraphedeliste"/>
         <w:numPr>
           <w:ilvl w:val="0"/>
           <w:numId w:val="2"/>
@@ -3611,7 +2746,7 @@
     </w:p>
     <w:p>
       <w:pPr>
-        <w:pStyle w:val="ListParagraph"/>
+        <w:pStyle w:val="Paragraphedeliste"/>
         <w:numPr>
           <w:ilvl w:val="0"/>
           <w:numId w:val="2"/>
@@ -3624,13 +2759,13 @@
     </w:p>
     <w:p>
       <w:pPr>
-        <w:pStyle w:val="ListParagraph"/>
+        <w:pStyle w:val="Paragraphedeliste"/>
         <w:ind w:left="1068"/>
       </w:pPr>
     </w:p>
     <w:p>
       <w:pPr>
-        <w:pStyle w:val="ListParagraph"/>
+        <w:pStyle w:val="Paragraphedeliste"/>
         <w:ind w:left="0"/>
       </w:pPr>
       <w:r>
@@ -3639,13 +2774,13 @@
     </w:p>
     <w:p>
       <w:pPr>
-        <w:pStyle w:val="ListParagraph"/>
+        <w:pStyle w:val="Paragraphedeliste"/>
         <w:ind w:left="0"/>
       </w:pPr>
     </w:p>
     <w:p>
       <w:pPr>
-        <w:pStyle w:val="ListParagraph"/>
+        <w:pStyle w:val="Paragraphedeliste"/>
         <w:numPr>
           <w:ilvl w:val="0"/>
           <w:numId w:val="3"/>
@@ -3663,7 +2798,7 @@
     </w:p>
     <w:p>
       <w:pPr>
-        <w:pStyle w:val="ListParagraph"/>
+        <w:pStyle w:val="Paragraphedeliste"/>
         <w:numPr>
           <w:ilvl w:val="0"/>
           <w:numId w:val="3"/>
@@ -3676,7 +2811,7 @@
     </w:p>
     <w:p>
       <w:pPr>
-        <w:pStyle w:val="ListParagraph"/>
+        <w:pStyle w:val="Paragraphedeliste"/>
         <w:numPr>
           <w:ilvl w:val="0"/>
           <w:numId w:val="3"/>
@@ -3689,13 +2824,13 @@
     </w:p>
     <w:p>
       <w:pPr>
-        <w:pStyle w:val="ListParagraph"/>
+        <w:pStyle w:val="Paragraphedeliste"/>
         <w:ind w:left="0"/>
       </w:pPr>
     </w:p>
     <w:p>
       <w:pPr>
-        <w:pStyle w:val="ListParagraph"/>
+        <w:pStyle w:val="Paragraphedeliste"/>
         <w:ind w:left="0"/>
       </w:pPr>
       <w:r>
@@ -3704,7 +2839,7 @@
     </w:p>
     <w:p>
       <w:pPr>
-        <w:pStyle w:val="ListParagraph"/>
+        <w:pStyle w:val="Paragraphedeliste"/>
         <w:numPr>
           <w:ilvl w:val="0"/>
           <w:numId w:val="4"/>
@@ -3717,7 +2852,7 @@
     </w:p>
     <w:p>
       <w:pPr>
-        <w:pStyle w:val="ListParagraph"/>
+        <w:pStyle w:val="Paragraphedeliste"/>
         <w:numPr>
           <w:ilvl w:val="0"/>
           <w:numId w:val="4"/>
@@ -3735,7 +2870,7 @@
     </w:p>
     <w:p>
       <w:pPr>
-        <w:pStyle w:val="ListParagraph"/>
+        <w:pStyle w:val="Paragraphedeliste"/>
         <w:numPr>
           <w:ilvl w:val="0"/>
           <w:numId w:val="4"/>
@@ -3743,18 +2878,21 @@
         <w:spacing w:after="400" w:line="312" w:lineRule="auto"/>
       </w:pPr>
       <w:r>
-        <w:t>Doit avoir un produit</w:t>
-      </w:r>
-    </w:p>
-    <w:p>
-      <w:pPr>
-        <w:pStyle w:val="ListParagraph"/>
+        <w:t>Peut</w:t>
+      </w:r>
+      <w:r>
+        <w:t xml:space="preserve"> avoir un produit</w:t>
+      </w:r>
+    </w:p>
+    <w:p>
+      <w:pPr>
+        <w:pStyle w:val="Paragraphedeliste"/>
         <w:ind w:left="0"/>
       </w:pPr>
     </w:p>
     <w:p>
       <w:pPr>
-        <w:pStyle w:val="ListParagraph"/>
+        <w:pStyle w:val="Paragraphedeliste"/>
         <w:ind w:left="0"/>
       </w:pPr>
       <w:r>
@@ -3763,13 +2901,13 @@
     </w:p>
     <w:p>
       <w:pPr>
-        <w:pStyle w:val="ListParagraph"/>
+        <w:pStyle w:val="Paragraphedeliste"/>
         <w:ind w:left="0"/>
       </w:pPr>
     </w:p>
     <w:p>
       <w:pPr>
-        <w:pStyle w:val="ListParagraph"/>
+        <w:pStyle w:val="Paragraphedeliste"/>
         <w:numPr>
           <w:ilvl w:val="0"/>
           <w:numId w:val="4"/>
@@ -3782,7 +2920,7 @@
     </w:p>
     <w:p>
       <w:pPr>
-        <w:pStyle w:val="ListParagraph"/>
+        <w:pStyle w:val="Paragraphedeliste"/>
         <w:numPr>
           <w:ilvl w:val="0"/>
           <w:numId w:val="4"/>
@@ -3795,12 +2933,16 @@
     </w:p>
     <w:p>
       <w:pPr>
-        <w:pStyle w:val="Heading1"/>
+        <w:pStyle w:val="Titre1"/>
+        <w:numPr>
+          <w:ilvl w:val="0"/>
+          <w:numId w:val="5"/>
+        </w:numPr>
         <w:rPr>
           <w:rFonts w:asciiTheme="minorHAnsi" w:hAnsiTheme="minorHAnsi"/>
         </w:rPr>
       </w:pPr>
-      <w:bookmarkStart w:id="22" w:name="_Toc158066982"/>
+      <w:bookmarkStart w:id="21" w:name="_Toc160637539"/>
       <w:r>
         <w:rPr>
           <w:rFonts w:asciiTheme="minorHAnsi" w:hAnsiTheme="minorHAnsi"/>
@@ -3813,7 +2955,7 @@
         </w:rPr>
         <w:t>s</w:t>
       </w:r>
-      <w:bookmarkEnd w:id="22"/>
+      <w:bookmarkEnd w:id="21"/>
     </w:p>
     <w:p/>
     <w:p>
@@ -3826,6 +2968,7 @@
         <w:rPr>
           <w:noProof/>
         </w:rPr>
+        <w:lastRenderedPageBreak/>
         <w:drawing>
           <wp:anchor distT="0" distB="0" distL="114300" distR="114300" simplePos="0" relativeHeight="251658243" behindDoc="1" locked="0" layoutInCell="1" allowOverlap="1" wp14:anchorId="648605AF" wp14:editId="0B238582">
             <wp:simplePos x="0" y="0"/>
@@ -3978,10 +3121,18 @@
           <w:noProof/>
         </w:rPr>
         <w:drawing>
-          <wp:inline distT="0" distB="0" distL="0" distR="0" wp14:anchorId="45F2CEB1" wp14:editId="253EB9A5">
-            <wp:extent cx="5486400" cy="3068320"/>
-            <wp:effectExtent l="0" t="0" r="0" b="0"/>
-            <wp:docPr id="669752317" name="Image 669752317"/>
+          <wp:anchor distT="0" distB="0" distL="114300" distR="114300" simplePos="0" relativeHeight="251659267" behindDoc="0" locked="0" layoutInCell="1" allowOverlap="1" wp14:anchorId="13F56BD5" wp14:editId="1CDA3B6E">
+            <wp:simplePos x="0" y="0"/>
+            <wp:positionH relativeFrom="column">
+              <wp:posOffset>0</wp:posOffset>
+            </wp:positionH>
+            <wp:positionV relativeFrom="paragraph">
+              <wp:posOffset>1963</wp:posOffset>
+            </wp:positionV>
+            <wp:extent cx="5486400" cy="2581910"/>
+            <wp:effectExtent l="0" t="0" r="0" b="8890"/>
+            <wp:wrapNone/>
+            <wp:docPr id="906746148" name="Image 1" descr="Une image contenant texte, capture d’écran, Logiciel multimédia, logiciel&#10;&#10;Description générée automatiquement"/>
             <wp:cNvGraphicFramePr>
               <a:graphicFrameLocks xmlns:a="http://schemas.openxmlformats.org/drawingml/2006/main" noChangeAspect="1"/>
             </wp:cNvGraphicFramePr>
@@ -3989,11 +3140,17 @@
               <a:graphicData uri="http://schemas.openxmlformats.org/drawingml/2006/picture">
                 <pic:pic xmlns:pic="http://schemas.openxmlformats.org/drawingml/2006/picture">
                   <pic:nvPicPr>
-                    <pic:cNvPr id="669752317" name=""/>
+                    <pic:cNvPr id="906746148" name="Image 1" descr="Une image contenant texte, capture d’écran, Logiciel multimédia, logiciel&#10;&#10;Description générée automatiquement"/>
                     <pic:cNvPicPr/>
                   </pic:nvPicPr>
                   <pic:blipFill>
-                    <a:blip r:embed="rId17"/>
+                    <a:blip r:embed="rId17" cstate="print">
+                      <a:extLst>
+                        <a:ext uri="{28A0092B-C50C-407E-A947-70E740481C1C}">
+                          <a14:useLocalDpi xmlns:a14="http://schemas.microsoft.com/office/drawing/2010/main" val="0"/>
+                        </a:ext>
+                      </a:extLst>
+                    </a:blip>
                     <a:stretch>
                       <a:fillRect/>
                     </a:stretch>
@@ -4001,7 +3158,7 @@
                   <pic:spPr>
                     <a:xfrm>
                       <a:off x="0" y="0"/>
-                      <a:ext cx="5486400" cy="3068320"/>
+                      <a:ext cx="5486400" cy="2581910"/>
                     </a:xfrm>
                     <a:prstGeom prst="rect">
                       <a:avLst/>
@@ -4010,7 +3167,13 @@
                 </pic:pic>
               </a:graphicData>
             </a:graphic>
-          </wp:inline>
+            <wp14:sizeRelH relativeFrom="page">
+              <wp14:pctWidth>0</wp14:pctWidth>
+            </wp14:sizeRelH>
+            <wp14:sizeRelV relativeFrom="page">
+              <wp14:pctHeight>0</wp14:pctHeight>
+            </wp14:sizeRelV>
+          </wp:anchor>
         </w:drawing>
       </w:r>
     </w:p>
@@ -4023,13 +3186,13 @@
           <w:noProof/>
         </w:rPr>
         <w:drawing>
-          <wp:anchor distT="0" distB="0" distL="114300" distR="114300" simplePos="0" relativeHeight="251658242" behindDoc="1" locked="0" layoutInCell="1" allowOverlap="1" wp14:anchorId="5F13A9EA" wp14:editId="34F47E28">
+          <wp:anchor distT="0" distB="0" distL="114300" distR="114300" simplePos="0" relativeHeight="251658242" behindDoc="1" locked="0" layoutInCell="1" allowOverlap="1" wp14:anchorId="5F13A9EA" wp14:editId="4AB44943">
             <wp:simplePos x="0" y="0"/>
             <wp:positionH relativeFrom="column">
               <wp:posOffset>729615</wp:posOffset>
             </wp:positionH>
             <wp:positionV relativeFrom="paragraph">
-              <wp:posOffset>52070</wp:posOffset>
+              <wp:posOffset>2585720</wp:posOffset>
             </wp:positionV>
             <wp:extent cx="3707765" cy="4596765"/>
             <wp:effectExtent l="0" t="0" r="6985" b="0"/>
@@ -4095,6 +3258,7 @@
         <w:rPr>
           <w:noProof/>
         </w:rPr>
+        <w:lastRenderedPageBreak/>
         <w:drawing>
           <wp:inline distT="0" distB="0" distL="0" distR="0" wp14:anchorId="05E8CB2F" wp14:editId="3688567D">
             <wp:extent cx="5486400" cy="3065145"/>
@@ -4154,7 +3318,7 @@
     </w:p>
     <w:p>
       <w:pPr>
-        <w:pStyle w:val="Heading2"/>
+        <w:pStyle w:val="Titre2"/>
       </w:pPr>
     </w:p>
     <w:sectPr>
@@ -4195,34 +3359,34 @@
 <w:ftr xmlns:wpc="http://schemas.microsoft.com/office/word/2010/wordprocessingCanvas" xmlns:cx="http://schemas.microsoft.com/office/drawing/2014/chartex" xmlns:cx1="http://schemas.microsoft.com/office/drawing/2015/9/8/chartex" xmlns:cx2="http://schemas.microsoft.com/office/drawing/2015/10/21/chartex" xmlns:cx3="http://schemas.microsoft.com/office/drawing/2016/5/9/chartex" xmlns:cx4="http://schemas.microsoft.com/office/drawing/2016/5/10/chartex" xmlns:cx5="http://schemas.microsoft.com/office/drawing/2016/5/11/chartex" xmlns:cx6="http://schemas.microsoft.com/office/drawing/2016/5/12/chartex" xmlns:cx7="http://schemas.microsoft.com/office/drawing/2016/5/13/chartex" xmlns:cx8="http://schemas.microsoft.com/office/drawing/2016/5/14/chartex" xmlns:mc="http://schemas.openxmlformats.org/markup-compatibility/2006" xmlns:aink="http://schemas.microsoft.com/office/drawing/2016/ink" xmlns:am3d="http://schemas.microsoft.com/office/drawing/2017/model3d" xmlns:o="urn:schemas-microsoft-com:office:office" xmlns:oel="http://schemas.microsoft.com/office/2019/extlst" xmlns:r="http://schemas.openxmlformats.org/officeDocument/2006/relationships" xmlns:m="http://schemas.openxmlformats.org/officeDocument/2006/math" xmlns:v="urn:schemas-microsoft-com:vml" xmlns:wp14="http://schemas.microsoft.com/office/word/2010/wordprocessingDrawing" xmlns:wp="http://schemas.openxmlformats.org/drawingml/2006/wordprocessingDrawing" xmlns:w10="urn:schemas-microsoft-com:office:word" xmlns:w="http://schemas.openxmlformats.org/wordprocessingml/2006/main" xmlns:w14="http://schemas.microsoft.com/office/word/2010/wordml" xmlns:w15="http://schemas.microsoft.com/office/word/2012/wordml" xmlns:w16cex="http://schemas.microsoft.com/office/word/2018/wordml/cex" xmlns:w16cid="http://schemas.microsoft.com/office/word/2016/wordml/cid" xmlns:w16="http://schemas.microsoft.com/office/word/2018/wordml" xmlns:w16sdtdh="http://schemas.microsoft.com/office/word/2020/wordml/sdtdatahash" xmlns:w16se="http://schemas.microsoft.com/office/word/2015/wordml/symex" xmlns:wpg="http://schemas.microsoft.com/office/word/2010/wordprocessingGroup" xmlns:wpi="http://schemas.microsoft.com/office/word/2010/wordprocessingInk" xmlns:wne="http://schemas.microsoft.com/office/word/2006/wordml" xmlns:wps="http://schemas.microsoft.com/office/word/2010/wordprocessingShape" mc:Ignorable="w14 w15 w16se w16cid w16 w16cex w16sdtdh wp14">
   <w:p>
     <w:pPr>
-      <w:pStyle w:val="Footer"/>
+      <w:pStyle w:val="Pieddepage"/>
       <w:framePr w:wrap="none" w:vAnchor="text" w:hAnchor="margin" w:xAlign="right" w:y="1"/>
       <w:rPr>
-        <w:rStyle w:val="PageNumber"/>
+        <w:rStyle w:val="Numrodepage"/>
       </w:rPr>
     </w:pPr>
     <w:r>
       <w:rPr>
-        <w:rStyle w:val="PageNumber"/>
+        <w:rStyle w:val="Numrodepage"/>
       </w:rPr>
       <w:fldChar w:fldCharType="begin"/>
     </w:r>
     <w:r>
       <w:rPr>
-        <w:rStyle w:val="PageNumber"/>
+        <w:rStyle w:val="Numrodepage"/>
       </w:rPr>
       <w:instrText xml:space="preserve">PAGE  </w:instrText>
     </w:r>
     <w:r>
       <w:rPr>
-        <w:rStyle w:val="PageNumber"/>
+        <w:rStyle w:val="Numrodepage"/>
       </w:rPr>
       <w:fldChar w:fldCharType="end"/>
     </w:r>
   </w:p>
   <w:p>
     <w:pPr>
-      <w:pStyle w:val="Footer"/>
+      <w:pStyle w:val="Pieddepage"/>
       <w:ind w:right="360"/>
     </w:pPr>
   </w:p>
@@ -4233,47 +3397,47 @@
 <w:ftr xmlns:wpc="http://schemas.microsoft.com/office/word/2010/wordprocessingCanvas" xmlns:cx="http://schemas.microsoft.com/office/drawing/2014/chartex" xmlns:cx1="http://schemas.microsoft.com/office/drawing/2015/9/8/chartex" xmlns:cx2="http://schemas.microsoft.com/office/drawing/2015/10/21/chartex" xmlns:cx3="http://schemas.microsoft.com/office/drawing/2016/5/9/chartex" xmlns:cx4="http://schemas.microsoft.com/office/drawing/2016/5/10/chartex" xmlns:cx5="http://schemas.microsoft.com/office/drawing/2016/5/11/chartex" xmlns:cx6="http://schemas.microsoft.com/office/drawing/2016/5/12/chartex" xmlns:cx7="http://schemas.microsoft.com/office/drawing/2016/5/13/chartex" xmlns:cx8="http://schemas.microsoft.com/office/drawing/2016/5/14/chartex" xmlns:mc="http://schemas.openxmlformats.org/markup-compatibility/2006" xmlns:aink="http://schemas.microsoft.com/office/drawing/2016/ink" xmlns:am3d="http://schemas.microsoft.com/office/drawing/2017/model3d" xmlns:o="urn:schemas-microsoft-com:office:office" xmlns:oel="http://schemas.microsoft.com/office/2019/extlst" xmlns:r="http://schemas.openxmlformats.org/officeDocument/2006/relationships" xmlns:m="http://schemas.openxmlformats.org/officeDocument/2006/math" xmlns:v="urn:schemas-microsoft-com:vml" xmlns:wp14="http://schemas.microsoft.com/office/word/2010/wordprocessingDrawing" xmlns:wp="http://schemas.openxmlformats.org/drawingml/2006/wordprocessingDrawing" xmlns:w10="urn:schemas-microsoft-com:office:word" xmlns:w="http://schemas.openxmlformats.org/wordprocessingml/2006/main" xmlns:w14="http://schemas.microsoft.com/office/word/2010/wordml" xmlns:w15="http://schemas.microsoft.com/office/word/2012/wordml" xmlns:w16cex="http://schemas.microsoft.com/office/word/2018/wordml/cex" xmlns:w16cid="http://schemas.microsoft.com/office/word/2016/wordml/cid" xmlns:w16="http://schemas.microsoft.com/office/word/2018/wordml" xmlns:w16sdtdh="http://schemas.microsoft.com/office/word/2020/wordml/sdtdatahash" xmlns:w16se="http://schemas.microsoft.com/office/word/2015/wordml/symex" xmlns:wpg="http://schemas.microsoft.com/office/word/2010/wordprocessingGroup" xmlns:wpi="http://schemas.microsoft.com/office/word/2010/wordprocessingInk" xmlns:wne="http://schemas.microsoft.com/office/word/2006/wordml" xmlns:wps="http://schemas.microsoft.com/office/word/2010/wordprocessingShape" mc:Ignorable="w14 w15 w16se w16cid w16 w16cex w16sdtdh wp14">
   <w:p>
     <w:pPr>
-      <w:pStyle w:val="Footer"/>
+      <w:pStyle w:val="Pieddepage"/>
       <w:framePr w:wrap="none" w:vAnchor="text" w:hAnchor="margin" w:xAlign="right" w:y="1"/>
       <w:rPr>
-        <w:rStyle w:val="PageNumber"/>
+        <w:rStyle w:val="Numrodepage"/>
       </w:rPr>
     </w:pPr>
     <w:r>
       <w:rPr>
-        <w:rStyle w:val="PageNumber"/>
+        <w:rStyle w:val="Numrodepage"/>
       </w:rPr>
       <w:fldChar w:fldCharType="begin"/>
     </w:r>
     <w:r>
       <w:rPr>
-        <w:rStyle w:val="PageNumber"/>
+        <w:rStyle w:val="Numrodepage"/>
       </w:rPr>
       <w:instrText xml:space="preserve">PAGE  </w:instrText>
     </w:r>
     <w:r>
       <w:rPr>
-        <w:rStyle w:val="PageNumber"/>
+        <w:rStyle w:val="Numrodepage"/>
       </w:rPr>
       <w:fldChar w:fldCharType="separate"/>
     </w:r>
     <w:r>
       <w:rPr>
-        <w:rStyle w:val="PageNumber"/>
+        <w:rStyle w:val="Numrodepage"/>
         <w:noProof/>
       </w:rPr>
       <w:t>19</w:t>
     </w:r>
     <w:r>
       <w:rPr>
-        <w:rStyle w:val="PageNumber"/>
+        <w:rStyle w:val="Numrodepage"/>
       </w:rPr>
       <w:fldChar w:fldCharType="end"/>
     </w:r>
   </w:p>
   <w:p>
     <w:pPr>
-      <w:pStyle w:val="Footer"/>
+      <w:pStyle w:val="Pieddepage"/>
       <w:ind w:right="360"/>
     </w:pPr>
   </w:p>
@@ -4317,6 +3481,95 @@
 <file path=word/numbering.xml><?xml version="1.0" encoding="utf-8"?>
 <w:numbering xmlns:wpc="http://schemas.microsoft.com/office/word/2010/wordprocessingCanvas" xmlns:cx="http://schemas.microsoft.com/office/drawing/2014/chartex" xmlns:cx1="http://schemas.microsoft.com/office/drawing/2015/9/8/chartex" xmlns:cx2="http://schemas.microsoft.com/office/drawing/2015/10/21/chartex" xmlns:cx3="http://schemas.microsoft.com/office/drawing/2016/5/9/chartex" xmlns:cx4="http://schemas.microsoft.com/office/drawing/2016/5/10/chartex" xmlns:cx5="http://schemas.microsoft.com/office/drawing/2016/5/11/chartex" xmlns:cx6="http://schemas.microsoft.com/office/drawing/2016/5/12/chartex" xmlns:cx7="http://schemas.microsoft.com/office/drawing/2016/5/13/chartex" xmlns:cx8="http://schemas.microsoft.com/office/drawing/2016/5/14/chartex" xmlns:mc="http://schemas.openxmlformats.org/markup-compatibility/2006" xmlns:aink="http://schemas.microsoft.com/office/drawing/2016/ink" xmlns:am3d="http://schemas.microsoft.com/office/drawing/2017/model3d" xmlns:o="urn:schemas-microsoft-com:office:office" xmlns:oel="http://schemas.microsoft.com/office/2019/extlst" xmlns:r="http://schemas.openxmlformats.org/officeDocument/2006/relationships" xmlns:m="http://schemas.openxmlformats.org/officeDocument/2006/math" xmlns:v="urn:schemas-microsoft-com:vml" xmlns:wp14="http://schemas.microsoft.com/office/word/2010/wordprocessingDrawing" xmlns:wp="http://schemas.openxmlformats.org/drawingml/2006/wordprocessingDrawing" xmlns:w10="urn:schemas-microsoft-com:office:word" xmlns:w="http://schemas.openxmlformats.org/wordprocessingml/2006/main" xmlns:w14="http://schemas.microsoft.com/office/word/2010/wordml" xmlns:w15="http://schemas.microsoft.com/office/word/2012/wordml" xmlns:w16cex="http://schemas.microsoft.com/office/word/2018/wordml/cex" xmlns:w16cid="http://schemas.microsoft.com/office/word/2016/wordml/cid" xmlns:w16="http://schemas.microsoft.com/office/word/2018/wordml" xmlns:w16sdtdh="http://schemas.microsoft.com/office/word/2020/wordml/sdtdatahash" xmlns:w16se="http://schemas.microsoft.com/office/word/2015/wordml/symex" xmlns:wpg="http://schemas.microsoft.com/office/word/2010/wordprocessingGroup" xmlns:wpi="http://schemas.microsoft.com/office/word/2010/wordprocessingInk" xmlns:wne="http://schemas.microsoft.com/office/word/2006/wordml" xmlns:wps="http://schemas.microsoft.com/office/word/2010/wordprocessingShape" mc:Ignorable="w14 w15 w16se w16cid w16 w16cex w16sdtdh wp14">
   <w:abstractNum w:abstractNumId="0" w15:restartNumberingAfterBreak="0">
+    <w:nsid w:val="09ED77E1"/>
+    <w:multiLevelType w:val="hybridMultilevel"/>
+    <w:tmpl w:val="7EDAEBE0"/>
+    <w:lvl w:ilvl="0" w:tplc="0C0C000F">
+      <w:start w:val="1"/>
+      <w:numFmt w:val="decimal"/>
+      <w:lvlText w:val="%1."/>
+      <w:lvlJc w:val="left"/>
+      <w:pPr>
+        <w:ind w:left="720" w:hanging="360"/>
+      </w:pPr>
+      <w:rPr>
+        <w:rFonts w:hint="default"/>
+      </w:rPr>
+    </w:lvl>
+    <w:lvl w:ilvl="1" w:tplc="0C0C0019" w:tentative="1">
+      <w:start w:val="1"/>
+      <w:numFmt w:val="lowerLetter"/>
+      <w:lvlText w:val="%2."/>
+      <w:lvlJc w:val="left"/>
+      <w:pPr>
+        <w:ind w:left="1440" w:hanging="360"/>
+      </w:pPr>
+    </w:lvl>
+    <w:lvl w:ilvl="2" w:tplc="0C0C001B" w:tentative="1">
+      <w:start w:val="1"/>
+      <w:numFmt w:val="lowerRoman"/>
+      <w:lvlText w:val="%3."/>
+      <w:lvlJc w:val="right"/>
+      <w:pPr>
+        <w:ind w:left="2160" w:hanging="180"/>
+      </w:pPr>
+    </w:lvl>
+    <w:lvl w:ilvl="3" w:tplc="0C0C000F" w:tentative="1">
+      <w:start w:val="1"/>
+      <w:numFmt w:val="decimal"/>
+      <w:lvlText w:val="%4."/>
+      <w:lvlJc w:val="left"/>
+      <w:pPr>
+        <w:ind w:left="2880" w:hanging="360"/>
+      </w:pPr>
+    </w:lvl>
+    <w:lvl w:ilvl="4" w:tplc="0C0C0019" w:tentative="1">
+      <w:start w:val="1"/>
+      <w:numFmt w:val="lowerLetter"/>
+      <w:lvlText w:val="%5."/>
+      <w:lvlJc w:val="left"/>
+      <w:pPr>
+        <w:ind w:left="3600" w:hanging="360"/>
+      </w:pPr>
+    </w:lvl>
+    <w:lvl w:ilvl="5" w:tplc="0C0C001B" w:tentative="1">
+      <w:start w:val="1"/>
+      <w:numFmt w:val="lowerRoman"/>
+      <w:lvlText w:val="%6."/>
+      <w:lvlJc w:val="right"/>
+      <w:pPr>
+        <w:ind w:left="4320" w:hanging="180"/>
+      </w:pPr>
+    </w:lvl>
+    <w:lvl w:ilvl="6" w:tplc="0C0C000F" w:tentative="1">
+      <w:start w:val="1"/>
+      <w:numFmt w:val="decimal"/>
+      <w:lvlText w:val="%7."/>
+      <w:lvlJc w:val="left"/>
+      <w:pPr>
+        <w:ind w:left="5040" w:hanging="360"/>
+      </w:pPr>
+    </w:lvl>
+    <w:lvl w:ilvl="7" w:tplc="0C0C0019" w:tentative="1">
+      <w:start w:val="1"/>
+      <w:numFmt w:val="lowerLetter"/>
+      <w:lvlText w:val="%8."/>
+      <w:lvlJc w:val="left"/>
+      <w:pPr>
+        <w:ind w:left="5760" w:hanging="360"/>
+      </w:pPr>
+    </w:lvl>
+    <w:lvl w:ilvl="8" w:tplc="0C0C001B" w:tentative="1">
+      <w:start w:val="1"/>
+      <w:numFmt w:val="lowerRoman"/>
+      <w:lvlText w:val="%9."/>
+      <w:lvlJc w:val="right"/>
+      <w:pPr>
+        <w:ind w:left="6480" w:hanging="180"/>
+      </w:pPr>
+    </w:lvl>
+  </w:abstractNum>
+  <w:abstractNum w:abstractNumId="1" w15:restartNumberingAfterBreak="0">
     <w:nsid w:val="259627D6"/>
     <w:multiLevelType w:val="hybridMultilevel"/>
     <w:tmpl w:val="CB308626"/>
@@ -4429,7 +3682,7 @@
       </w:rPr>
     </w:lvl>
   </w:abstractNum>
-  <w:abstractNum w:abstractNumId="1" w15:restartNumberingAfterBreak="0">
+  <w:abstractNum w:abstractNumId="2" w15:restartNumberingAfterBreak="0">
     <w:nsid w:val="35BB08C9"/>
     <w:multiLevelType w:val="hybridMultilevel"/>
     <w:tmpl w:val="73C2465E"/>
@@ -4542,7 +3795,128 @@
       </w:rPr>
     </w:lvl>
   </w:abstractNum>
-  <w:abstractNum w:abstractNumId="2" w15:restartNumberingAfterBreak="0">
+  <w:abstractNum w:abstractNumId="3" w15:restartNumberingAfterBreak="0">
+    <w:nsid w:val="40E25EA8"/>
+    <w:multiLevelType w:val="multilevel"/>
+    <w:tmpl w:val="46D617B4"/>
+    <w:lvl w:ilvl="0">
+      <w:start w:val="1"/>
+      <w:numFmt w:val="decimal"/>
+      <w:lvlText w:val="%1."/>
+      <w:lvlJc w:val="left"/>
+      <w:pPr>
+        <w:ind w:left="720" w:hanging="360"/>
+      </w:pPr>
+      <w:rPr>
+        <w:rFonts w:hint="default"/>
+      </w:rPr>
+    </w:lvl>
+    <w:lvl w:ilvl="1">
+      <w:start w:val="2"/>
+      <w:numFmt w:val="decimal"/>
+      <w:isLgl/>
+      <w:lvlText w:val="%1.%2."/>
+      <w:lvlJc w:val="left"/>
+      <w:pPr>
+        <w:ind w:left="1080" w:hanging="720"/>
+      </w:pPr>
+      <w:rPr>
+        <w:rFonts w:hint="default"/>
+      </w:rPr>
+    </w:lvl>
+    <w:lvl w:ilvl="2">
+      <w:start w:val="1"/>
+      <w:numFmt w:val="decimal"/>
+      <w:isLgl/>
+      <w:lvlText w:val="%1.%2.%3."/>
+      <w:lvlJc w:val="left"/>
+      <w:pPr>
+        <w:ind w:left="1080" w:hanging="720"/>
+      </w:pPr>
+      <w:rPr>
+        <w:rFonts w:hint="default"/>
+      </w:rPr>
+    </w:lvl>
+    <w:lvl w:ilvl="3">
+      <w:start w:val="1"/>
+      <w:numFmt w:val="decimal"/>
+      <w:isLgl/>
+      <w:lvlText w:val="%1.%2.%3.%4."/>
+      <w:lvlJc w:val="left"/>
+      <w:pPr>
+        <w:ind w:left="1440" w:hanging="1080"/>
+      </w:pPr>
+      <w:rPr>
+        <w:rFonts w:hint="default"/>
+      </w:rPr>
+    </w:lvl>
+    <w:lvl w:ilvl="4">
+      <w:start w:val="1"/>
+      <w:numFmt w:val="decimal"/>
+      <w:isLgl/>
+      <w:lvlText w:val="%1.%2.%3.%4.%5."/>
+      <w:lvlJc w:val="left"/>
+      <w:pPr>
+        <w:ind w:left="1440" w:hanging="1080"/>
+      </w:pPr>
+      <w:rPr>
+        <w:rFonts w:hint="default"/>
+      </w:rPr>
+    </w:lvl>
+    <w:lvl w:ilvl="5">
+      <w:start w:val="1"/>
+      <w:numFmt w:val="decimal"/>
+      <w:isLgl/>
+      <w:lvlText w:val="%1.%2.%3.%4.%5.%6."/>
+      <w:lvlJc w:val="left"/>
+      <w:pPr>
+        <w:ind w:left="1800" w:hanging="1440"/>
+      </w:pPr>
+      <w:rPr>
+        <w:rFonts w:hint="default"/>
+      </w:rPr>
+    </w:lvl>
+    <w:lvl w:ilvl="6">
+      <w:start w:val="1"/>
+      <w:numFmt w:val="decimal"/>
+      <w:isLgl/>
+      <w:lvlText w:val="%1.%2.%3.%4.%5.%6.%7."/>
+      <w:lvlJc w:val="left"/>
+      <w:pPr>
+        <w:ind w:left="1800" w:hanging="1440"/>
+      </w:pPr>
+      <w:rPr>
+        <w:rFonts w:hint="default"/>
+      </w:rPr>
+    </w:lvl>
+    <w:lvl w:ilvl="7">
+      <w:start w:val="1"/>
+      <w:numFmt w:val="decimal"/>
+      <w:isLgl/>
+      <w:lvlText w:val="%1.%2.%3.%4.%5.%6.%7.%8."/>
+      <w:lvlJc w:val="left"/>
+      <w:pPr>
+        <w:ind w:left="2160" w:hanging="1800"/>
+      </w:pPr>
+      <w:rPr>
+        <w:rFonts w:hint="default"/>
+      </w:rPr>
+    </w:lvl>
+    <w:lvl w:ilvl="8">
+      <w:start w:val="1"/>
+      <w:numFmt w:val="decimal"/>
+      <w:isLgl/>
+      <w:lvlText w:val="%1.%2.%3.%4.%5.%6.%7.%8.%9."/>
+      <w:lvlJc w:val="left"/>
+      <w:pPr>
+        <w:ind w:left="2160" w:hanging="1800"/>
+      </w:pPr>
+      <w:rPr>
+        <w:rFonts w:hint="default"/>
+      </w:rPr>
+    </w:lvl>
+  </w:abstractNum>
+  <w:abstractNum w:abstractNumId="4" w15:restartNumberingAfterBreak="0">
     <w:nsid w:val="4F3A29CA"/>
     <w:multiLevelType w:val="hybridMultilevel"/>
     <w:tmpl w:val="BB7611B8"/>
@@ -4655,7 +4029,7 @@
       </w:rPr>
     </w:lvl>
   </w:abstractNum>
-  <w:abstractNum w:abstractNumId="3" w15:restartNumberingAfterBreak="0">
+  <w:abstractNum w:abstractNumId="5" w15:restartNumberingAfterBreak="0">
     <w:nsid w:val="59195F2A"/>
     <w:multiLevelType w:val="hybridMultilevel"/>
     <w:tmpl w:val="7A3858F0"/>
@@ -4769,15 +4143,21 @@
     </w:lvl>
   </w:abstractNum>
   <w:num w:numId="1" w16cid:durableId="210963828">
+    <w:abstractNumId w:val="2"/>
+  </w:num>
+  <w:num w:numId="2" w16cid:durableId="1188257196">
+    <w:abstractNumId w:val="5"/>
+  </w:num>
+  <w:num w:numId="3" w16cid:durableId="1587811413">
+    <w:abstractNumId w:val="4"/>
+  </w:num>
+  <w:num w:numId="4" w16cid:durableId="589387371">
     <w:abstractNumId w:val="1"/>
   </w:num>
-  <w:num w:numId="2" w16cid:durableId="1188257196">
+  <w:num w:numId="5" w16cid:durableId="682170074">
     <w:abstractNumId w:val="3"/>
   </w:num>
-  <w:num w:numId="3" w16cid:durableId="1587811413">
-    <w:abstractNumId w:val="2"/>
-  </w:num>
-  <w:num w:numId="4" w16cid:durableId="589387371">
+  <w:num w:numId="6" w16cid:durableId="1076124656">
     <w:abstractNumId w:val="0"/>
   </w:num>
   <w:numIdMacAtCleanup w:val="4"/>
@@ -5178,12 +4558,13 @@
   <w:style w:type="paragraph" w:default="1" w:styleId="Normal">
     <w:name w:val="Normal"/>
     <w:qFormat/>
+    <w:rsid w:val="004465AC"/>
   </w:style>
-  <w:style w:type="paragraph" w:styleId="Heading1">
+  <w:style w:type="paragraph" w:styleId="Titre1">
     <w:name w:val="heading 1"/>
     <w:basedOn w:val="Normal"/>
     <w:next w:val="Normal"/>
-    <w:link w:val="Heading1Char"/>
+    <w:link w:val="Titre1Car"/>
     <w:uiPriority w:val="9"/>
     <w:qFormat/>
     <w:rsid w:val="00AE6F8F"/>
@@ -5200,11 +4581,11 @@
       <w:szCs w:val="32"/>
     </w:rPr>
   </w:style>
-  <w:style w:type="paragraph" w:styleId="Heading2">
+  <w:style w:type="paragraph" w:styleId="Titre2">
     <w:name w:val="heading 2"/>
     <w:basedOn w:val="Normal"/>
     <w:next w:val="Normal"/>
-    <w:link w:val="Heading2Char"/>
+    <w:link w:val="Titre2Car"/>
     <w:uiPriority w:val="9"/>
     <w:unhideWhenUsed/>
     <w:qFormat/>
@@ -5222,11 +4603,11 @@
       <w:szCs w:val="26"/>
     </w:rPr>
   </w:style>
-  <w:style w:type="paragraph" w:styleId="Heading3">
+  <w:style w:type="paragraph" w:styleId="Titre3">
     <w:name w:val="heading 3"/>
     <w:basedOn w:val="Normal"/>
     <w:next w:val="Normal"/>
-    <w:link w:val="Heading3Char"/>
+    <w:link w:val="Titre3Car"/>
     <w:uiPriority w:val="9"/>
     <w:unhideWhenUsed/>
     <w:qFormat/>
@@ -5242,13 +4623,13 @@
       <w:color w:val="1F4D78" w:themeColor="accent1" w:themeShade="7F"/>
     </w:rPr>
   </w:style>
-  <w:style w:type="character" w:default="1" w:styleId="DefaultParagraphFont">
+  <w:style w:type="character" w:default="1" w:styleId="Policepardfaut">
     <w:name w:val="Default Paragraph Font"/>
     <w:uiPriority w:val="1"/>
     <w:semiHidden/>
     <w:unhideWhenUsed/>
   </w:style>
-  <w:style w:type="table" w:default="1" w:styleId="TableNormal">
+  <w:style w:type="table" w:default="1" w:styleId="TableauNormal">
     <w:name w:val="Normal Table"/>
     <w:uiPriority w:val="99"/>
     <w:semiHidden/>
@@ -5263,16 +4644,16 @@
       </w:tblCellMar>
     </w:tblPr>
   </w:style>
-  <w:style w:type="numbering" w:default="1" w:styleId="NoList">
+  <w:style w:type="numbering" w:default="1" w:styleId="Aucuneliste">
     <w:name w:val="No List"/>
     <w:uiPriority w:val="99"/>
     <w:semiHidden/>
     <w:unhideWhenUsed/>
   </w:style>
-  <w:style w:type="character" w:customStyle="1" w:styleId="Heading1Char">
-    <w:name w:val="Heading 1 Char"/>
-    <w:basedOn w:val="DefaultParagraphFont"/>
-    <w:link w:val="Heading1"/>
+  <w:style w:type="character" w:customStyle="1" w:styleId="Titre1Car">
+    <w:name w:val="Titre 1 Car"/>
+    <w:basedOn w:val="Policepardfaut"/>
+    <w:link w:val="Titre1"/>
     <w:uiPriority w:val="9"/>
     <w:rsid w:val="00AE6F8F"/>
     <w:rPr>
@@ -5282,10 +4663,10 @@
       <w:szCs w:val="32"/>
     </w:rPr>
   </w:style>
-  <w:style w:type="character" w:customStyle="1" w:styleId="Heading2Char">
-    <w:name w:val="Heading 2 Char"/>
-    <w:basedOn w:val="DefaultParagraphFont"/>
-    <w:link w:val="Heading2"/>
+  <w:style w:type="character" w:customStyle="1" w:styleId="Titre2Car">
+    <w:name w:val="Titre 2 Car"/>
+    <w:basedOn w:val="Policepardfaut"/>
+    <w:link w:val="Titre2"/>
     <w:uiPriority w:val="9"/>
     <w:rsid w:val="004D7F3D"/>
     <w:rPr>
@@ -5295,9 +4676,9 @@
       <w:szCs w:val="26"/>
     </w:rPr>
   </w:style>
-  <w:style w:type="paragraph" w:styleId="NoSpacing">
+  <w:style w:type="paragraph" w:styleId="Sansinterligne">
     <w:name w:val="No Spacing"/>
-    <w:link w:val="NoSpacingChar"/>
+    <w:link w:val="SansinterligneCar"/>
     <w:uiPriority w:val="1"/>
     <w:qFormat/>
     <w:rsid w:val="004F1D27"/>
@@ -5307,10 +4688,10 @@
       <w:lang w:val="en-US" w:eastAsia="zh-CN"/>
     </w:rPr>
   </w:style>
-  <w:style w:type="character" w:customStyle="1" w:styleId="NoSpacingChar">
-    <w:name w:val="No Spacing Char"/>
-    <w:basedOn w:val="DefaultParagraphFont"/>
-    <w:link w:val="NoSpacing"/>
+  <w:style w:type="character" w:customStyle="1" w:styleId="SansinterligneCar">
+    <w:name w:val="Sans interligne Car"/>
+    <w:basedOn w:val="Policepardfaut"/>
+    <w:link w:val="Sansinterligne"/>
     <w:uiPriority w:val="1"/>
     <w:rsid w:val="004F1D27"/>
     <w:rPr>
@@ -5319,16 +4700,16 @@
       <w:lang w:val="en-US" w:eastAsia="zh-CN"/>
     </w:rPr>
   </w:style>
-  <w:style w:type="paragraph" w:styleId="Revision">
+  <w:style w:type="paragraph" w:styleId="Rvision">
     <w:name w:val="Revision"/>
     <w:hidden/>
     <w:uiPriority w:val="99"/>
     <w:semiHidden/>
     <w:rsid w:val="004F1D27"/>
   </w:style>
-  <w:style w:type="paragraph" w:styleId="TOCHeading">
+  <w:style w:type="paragraph" w:styleId="En-ttedetabledesmatires">
     <w:name w:val="TOC Heading"/>
-    <w:basedOn w:val="Heading1"/>
+    <w:basedOn w:val="Titre1"/>
     <w:next w:val="Normal"/>
     <w:uiPriority w:val="39"/>
     <w:unhideWhenUsed/>
@@ -5345,7 +4726,7 @@
       <w:szCs w:val="28"/>
     </w:rPr>
   </w:style>
-  <w:style w:type="paragraph" w:styleId="TOC1">
+  <w:style w:type="paragraph" w:styleId="TM1">
     <w:name w:val="toc 1"/>
     <w:basedOn w:val="Normal"/>
     <w:next w:val="Normal"/>
@@ -5365,9 +4746,9 @@
       <w:u w:val="single"/>
     </w:rPr>
   </w:style>
-  <w:style w:type="character" w:styleId="Hyperlink">
+  <w:style w:type="character" w:styleId="Lienhypertexte">
     <w:name w:val="Hyperlink"/>
-    <w:basedOn w:val="DefaultParagraphFont"/>
+    <w:basedOn w:val="Policepardfaut"/>
     <w:uiPriority w:val="99"/>
     <w:unhideWhenUsed/>
     <w:rsid w:val="00AE6F8F"/>
@@ -5376,7 +4757,7 @@
       <w:u w:val="single"/>
     </w:rPr>
   </w:style>
-  <w:style w:type="paragraph" w:styleId="TOC2">
+  <w:style w:type="paragraph" w:styleId="TM2">
     <w:name w:val="toc 2"/>
     <w:basedOn w:val="Normal"/>
     <w:next w:val="Normal"/>
@@ -5392,7 +4773,7 @@
       <w:szCs w:val="22"/>
     </w:rPr>
   </w:style>
-  <w:style w:type="paragraph" w:styleId="TOC3">
+  <w:style w:type="paragraph" w:styleId="TM3">
     <w:name w:val="toc 3"/>
     <w:basedOn w:val="Normal"/>
     <w:next w:val="Normal"/>
@@ -5406,7 +4787,7 @@
       <w:szCs w:val="22"/>
     </w:rPr>
   </w:style>
-  <w:style w:type="paragraph" w:styleId="TOC4">
+  <w:style w:type="paragraph" w:styleId="TM4">
     <w:name w:val="toc 4"/>
     <w:basedOn w:val="Normal"/>
     <w:next w:val="Normal"/>
@@ -5420,7 +4801,7 @@
       <w:szCs w:val="22"/>
     </w:rPr>
   </w:style>
-  <w:style w:type="paragraph" w:styleId="TOC5">
+  <w:style w:type="paragraph" w:styleId="TM5">
     <w:name w:val="toc 5"/>
     <w:basedOn w:val="Normal"/>
     <w:next w:val="Normal"/>
@@ -5434,7 +4815,7 @@
       <w:szCs w:val="22"/>
     </w:rPr>
   </w:style>
-  <w:style w:type="paragraph" w:styleId="TOC6">
+  <w:style w:type="paragraph" w:styleId="TM6">
     <w:name w:val="toc 6"/>
     <w:basedOn w:val="Normal"/>
     <w:next w:val="Normal"/>
@@ -5448,7 +4829,7 @@
       <w:szCs w:val="22"/>
     </w:rPr>
   </w:style>
-  <w:style w:type="paragraph" w:styleId="TOC7">
+  <w:style w:type="paragraph" w:styleId="TM7">
     <w:name w:val="toc 7"/>
     <w:basedOn w:val="Normal"/>
     <w:next w:val="Normal"/>
@@ -5462,7 +4843,7 @@
       <w:szCs w:val="22"/>
     </w:rPr>
   </w:style>
-  <w:style w:type="paragraph" w:styleId="TOC8">
+  <w:style w:type="paragraph" w:styleId="TM8">
     <w:name w:val="toc 8"/>
     <w:basedOn w:val="Normal"/>
     <w:next w:val="Normal"/>
@@ -5476,7 +4857,7 @@
       <w:szCs w:val="22"/>
     </w:rPr>
   </w:style>
-  <w:style w:type="paragraph" w:styleId="TOC9">
+  <w:style w:type="paragraph" w:styleId="TM9">
     <w:name w:val="toc 9"/>
     <w:basedOn w:val="Normal"/>
     <w:next w:val="Normal"/>
@@ -5490,7 +4871,7 @@
       <w:szCs w:val="22"/>
     </w:rPr>
   </w:style>
-  <w:style w:type="paragraph" w:styleId="ListParagraph">
+  <w:style w:type="paragraph" w:styleId="Paragraphedeliste">
     <w:name w:val="List Paragraph"/>
     <w:basedOn w:val="Normal"/>
     <w:uiPriority w:val="34"/>
@@ -5501,10 +4882,10 @@
       <w:contextualSpacing/>
     </w:pPr>
   </w:style>
-  <w:style w:type="paragraph" w:styleId="Footer">
+  <w:style w:type="paragraph" w:styleId="Pieddepage">
     <w:name w:val="footer"/>
     <w:basedOn w:val="Normal"/>
-    <w:link w:val="FooterChar"/>
+    <w:link w:val="PieddepageCar"/>
     <w:uiPriority w:val="99"/>
     <w:unhideWhenUsed/>
     <w:rsid w:val="00112001"/>
@@ -5515,25 +4896,25 @@
       </w:tabs>
     </w:pPr>
   </w:style>
-  <w:style w:type="character" w:customStyle="1" w:styleId="FooterChar">
-    <w:name w:val="Footer Char"/>
-    <w:basedOn w:val="DefaultParagraphFont"/>
-    <w:link w:val="Footer"/>
+  <w:style w:type="character" w:customStyle="1" w:styleId="PieddepageCar">
+    <w:name w:val="Pied de page Car"/>
+    <w:basedOn w:val="Policepardfaut"/>
+    <w:link w:val="Pieddepage"/>
     <w:uiPriority w:val="99"/>
     <w:rsid w:val="00112001"/>
   </w:style>
-  <w:style w:type="character" w:styleId="PageNumber">
+  <w:style w:type="character" w:styleId="Numrodepage">
     <w:name w:val="page number"/>
-    <w:basedOn w:val="DefaultParagraphFont"/>
+    <w:basedOn w:val="Policepardfaut"/>
     <w:uiPriority w:val="99"/>
     <w:semiHidden/>
     <w:unhideWhenUsed/>
     <w:rsid w:val="00112001"/>
   </w:style>
-  <w:style w:type="paragraph" w:styleId="Header">
+  <w:style w:type="paragraph" w:styleId="En-tte">
     <w:name w:val="header"/>
     <w:basedOn w:val="Normal"/>
-    <w:link w:val="HeaderChar"/>
+    <w:link w:val="En-tteCar"/>
     <w:uiPriority w:val="99"/>
     <w:unhideWhenUsed/>
     <w:rsid w:val="00112001"/>
@@ -5544,14 +4925,14 @@
       </w:tabs>
     </w:pPr>
   </w:style>
-  <w:style w:type="character" w:customStyle="1" w:styleId="HeaderChar">
-    <w:name w:val="Header Char"/>
-    <w:basedOn w:val="DefaultParagraphFont"/>
-    <w:link w:val="Header"/>
+  <w:style w:type="character" w:customStyle="1" w:styleId="En-tteCar">
+    <w:name w:val="En-tête Car"/>
+    <w:basedOn w:val="Policepardfaut"/>
+    <w:link w:val="En-tte"/>
     <w:uiPriority w:val="99"/>
     <w:rsid w:val="00112001"/>
   </w:style>
-  <w:style w:type="paragraph" w:styleId="Caption">
+  <w:style w:type="paragraph" w:styleId="Lgende">
     <w:name w:val="caption"/>
     <w:basedOn w:val="Normal"/>
     <w:next w:val="Normal"/>
@@ -5570,10 +4951,10 @@
       <w:szCs w:val="18"/>
     </w:rPr>
   </w:style>
-  <w:style w:type="paragraph" w:styleId="BalloonText">
+  <w:style w:type="paragraph" w:styleId="Textedebulles">
     <w:name w:val="Balloon Text"/>
     <w:basedOn w:val="Normal"/>
-    <w:link w:val="BalloonTextChar"/>
+    <w:link w:val="TextedebullesCar"/>
     <w:uiPriority w:val="99"/>
     <w:semiHidden/>
     <w:unhideWhenUsed/>
@@ -5584,10 +4965,10 @@
       <w:szCs w:val="18"/>
     </w:rPr>
   </w:style>
-  <w:style w:type="character" w:customStyle="1" w:styleId="BalloonTextChar">
-    <w:name w:val="Balloon Text Char"/>
-    <w:basedOn w:val="DefaultParagraphFont"/>
-    <w:link w:val="BalloonText"/>
+  <w:style w:type="character" w:customStyle="1" w:styleId="TextedebullesCar">
+    <w:name w:val="Texte de bulles Car"/>
+    <w:basedOn w:val="Policepardfaut"/>
+    <w:link w:val="Textedebulles"/>
     <w:uiPriority w:val="99"/>
     <w:semiHidden/>
     <w:rsid w:val="00684C08"/>
@@ -5597,9 +4978,9 @@
       <w:szCs w:val="18"/>
     </w:rPr>
   </w:style>
-  <w:style w:type="table" w:styleId="TableGrid">
+  <w:style w:type="table" w:styleId="Grilledutableau">
     <w:name w:val="Table Grid"/>
-    <w:basedOn w:val="TableNormal"/>
+    <w:basedOn w:val="TableauNormal"/>
     <w:uiPriority w:val="39"/>
     <w:rsid w:val="002F4A84"/>
     <w:tblPr>
@@ -5613,9 +4994,9 @@
       </w:tblBorders>
     </w:tblPr>
   </w:style>
-  <w:style w:type="table" w:styleId="GridTable1Light-Accent1">
+  <w:style w:type="table" w:styleId="TableauGrille1Clair-Accentuation1">
     <w:name w:val="Grid Table 1 Light Accent 1"/>
-    <w:basedOn w:val="TableNormal"/>
+    <w:basedOn w:val="TableauNormal"/>
     <w:uiPriority w:val="46"/>
     <w:rsid w:val="002F4A84"/>
     <w:tblPr>
@@ -5667,9 +5048,9 @@
       </w:rPr>
     </w:tblStylePr>
   </w:style>
-  <w:style w:type="table" w:styleId="GridTable4-Accent5">
+  <w:style w:type="table" w:styleId="TableauGrille4-Accentuation5">
     <w:name w:val="Grid Table 4 Accent 5"/>
-    <w:basedOn w:val="TableNormal"/>
+    <w:basedOn w:val="TableauNormal"/>
     <w:uiPriority w:val="49"/>
     <w:rsid w:val="002F4A84"/>
     <w:tblPr>
@@ -5740,24 +5121,24 @@
       </w:tcPr>
     </w:tblStylePr>
   </w:style>
-  <w:style w:type="paragraph" w:styleId="FootnoteText">
+  <w:style w:type="paragraph" w:styleId="Notedebasdepage">
     <w:name w:val="footnote text"/>
     <w:basedOn w:val="Normal"/>
-    <w:link w:val="FootnoteTextChar"/>
+    <w:link w:val="NotedebasdepageCar"/>
     <w:uiPriority w:val="99"/>
     <w:unhideWhenUsed/>
     <w:rsid w:val="005C3BD9"/>
   </w:style>
-  <w:style w:type="character" w:customStyle="1" w:styleId="FootnoteTextChar">
-    <w:name w:val="Footnote Text Char"/>
-    <w:basedOn w:val="DefaultParagraphFont"/>
-    <w:link w:val="FootnoteText"/>
+  <w:style w:type="character" w:customStyle="1" w:styleId="NotedebasdepageCar">
+    <w:name w:val="Note de bas de page Car"/>
+    <w:basedOn w:val="Policepardfaut"/>
+    <w:link w:val="Notedebasdepage"/>
     <w:uiPriority w:val="99"/>
     <w:rsid w:val="005C3BD9"/>
   </w:style>
-  <w:style w:type="character" w:styleId="FootnoteReference">
+  <w:style w:type="character" w:styleId="Appelnotedebasdep">
     <w:name w:val="footnote reference"/>
-    <w:basedOn w:val="DefaultParagraphFont"/>
+    <w:basedOn w:val="Policepardfaut"/>
     <w:uiPriority w:val="99"/>
     <w:unhideWhenUsed/>
     <w:rsid w:val="005C3BD9"/>
@@ -5765,9 +5146,9 @@
       <w:vertAlign w:val="superscript"/>
     </w:rPr>
   </w:style>
-  <w:style w:type="table" w:styleId="GridTable5Dark-Accent5">
+  <w:style w:type="table" w:styleId="TableauGrille5Fonc-Accentuation5">
     <w:name w:val="Grid Table 5 Dark Accent 5"/>
-    <w:basedOn w:val="TableNormal"/>
+    <w:basedOn w:val="TableauNormal"/>
     <w:uiPriority w:val="50"/>
     <w:rsid w:val="00BD53B0"/>
     <w:tblPr>
@@ -5868,9 +5249,9 @@
       </w:tcPr>
     </w:tblStylePr>
   </w:style>
-  <w:style w:type="character" w:styleId="PlaceholderText">
+  <w:style w:type="character" w:styleId="Textedelespacerserv">
     <w:name w:val="Placeholder Text"/>
-    <w:basedOn w:val="DefaultParagraphFont"/>
+    <w:basedOn w:val="Policepardfaut"/>
     <w:uiPriority w:val="99"/>
     <w:semiHidden/>
     <w:rsid w:val="00E32E72"/>
@@ -5878,10 +5259,10 @@
       <w:color w:val="808080"/>
     </w:rPr>
   </w:style>
-  <w:style w:type="character" w:customStyle="1" w:styleId="Heading3Char">
-    <w:name w:val="Heading 3 Char"/>
-    <w:basedOn w:val="DefaultParagraphFont"/>
-    <w:link w:val="Heading3"/>
+  <w:style w:type="character" w:customStyle="1" w:styleId="Titre3Car">
+    <w:name w:val="Titre 3 Car"/>
+    <w:basedOn w:val="Policepardfaut"/>
+    <w:link w:val="Titre3"/>
     <w:uiPriority w:val="9"/>
     <w:rsid w:val="00280A4A"/>
     <w:rPr>
@@ -5891,7 +5272,7 @@
   </w:style>
   <w:style w:type="character" w:customStyle="1" w:styleId="fui-chatmessageauthor">
     <w:name w:val="fui-chatmessage__author"/>
-    <w:basedOn w:val="DefaultParagraphFont"/>
+    <w:basedOn w:val="Policepardfaut"/>
     <w:rsid w:val="00381D78"/>
   </w:style>
 </w:styles>
@@ -6170,14 +5551,6 @@
 </file>
 
 <file path=customXml/item2.xml><?xml version="1.0" encoding="utf-8"?>
-<p:properties xmlns:p="http://schemas.microsoft.com/office/2006/metadata/properties" xmlns:xsi="http://www.w3.org/2001/XMLSchema-instance" xmlns:pc="http://schemas.microsoft.com/office/infopath/2007/PartnerControls">
-  <documentManagement>
-    <_activity xmlns="5d4e22b2-f71c-440d-92ce-12b46af42ab4" xsi:nil="true"/>
-  </documentManagement>
-</p:properties>
-</file>
-
-<file path=customXml/item3.xml><?xml version="1.0" encoding="utf-8"?>
 <ct:contentTypeSchema xmlns:ct="http://schemas.microsoft.com/office/2006/metadata/contentType" xmlns:ma="http://schemas.microsoft.com/office/2006/metadata/properties/metaAttributes" ct:_="" ma:_="" ma:contentTypeName="Document" ma:contentTypeID="0x010100106F11FA0920D348AB7B8280E4900B8B" ma:contentTypeVersion="15" ma:contentTypeDescription="Crée un document." ma:contentTypeScope="" ma:versionID="c2e08935190ed95787389072801c2e99">
   <xsd:schema xmlns:xsd="http://www.w3.org/2001/XMLSchema" xmlns:xs="http://www.w3.org/2001/XMLSchema" xmlns:p="http://schemas.microsoft.com/office/2006/metadata/properties" xmlns:ns3="42d21025-700e-4026-9820-3d5a1c2d48f0" xmlns:ns4="5d4e22b2-f71c-440d-92ce-12b46af42ab4" targetNamespace="http://schemas.microsoft.com/office/2006/metadata/properties" ma:root="true" ma:fieldsID="a96be81092f887ae26a0df0d4a7eaeb5" ns3:_="" ns4:_="">
     <xsd:import namespace="42d21025-700e-4026-9820-3d5a1c2d48f0"/>
@@ -6410,7 +5783,7 @@
 </ct:contentTypeSchema>
 </file>
 
-<file path=customXml/item4.xml><?xml version="1.0" encoding="utf-8"?>
+<file path=customXml/item3.xml><?xml version="1.0" encoding="utf-8"?>
 <?mso-contentType ?>
 <FormTemplates xmlns="http://schemas.microsoft.com/sharepoint/v3/contenttype/forms">
   <Display>DocumentLibraryForm</Display>
@@ -6419,8 +5792,16 @@
 </FormTemplates>
 </file>
 
+<file path=customXml/item4.xml><?xml version="1.0" encoding="utf-8"?>
+<b:Sources xmlns:b="http://schemas.openxmlformats.org/officeDocument/2006/bibliography" xmlns="http://schemas.openxmlformats.org/officeDocument/2006/bibliography" SelectedStyle="/APASixthEditionOfficeOnline.xsl" StyleName="APA"/>
+</file>
+
 <file path=customXml/item5.xml><?xml version="1.0" encoding="utf-8"?>
-<b:Sources xmlns:b="http://schemas.openxmlformats.org/officeDocument/2006/bibliography" xmlns="http://schemas.openxmlformats.org/officeDocument/2006/bibliography" SelectedStyle="/APASixthEditionOfficeOnline.xsl" StyleName="APA"/>
+<p:properties xmlns:p="http://schemas.microsoft.com/office/2006/metadata/properties" xmlns:xsi="http://www.w3.org/2001/XMLSchema-instance" xmlns:pc="http://schemas.microsoft.com/office/infopath/2007/PartnerControls">
+  <documentManagement>
+    <_activity xmlns="5d4e22b2-f71c-440d-92ce-12b46af42ab4" xsi:nil="true"/>
+  </documentManagement>
+</p:properties>
 </file>
 
 <file path=customXml/itemProps1.xml><?xml version="1.0" encoding="utf-8"?>
@@ -6432,16 +5813,6 @@
 </file>
 
 <file path=customXml/itemProps2.xml><?xml version="1.0" encoding="utf-8"?>
-<ds:datastoreItem xmlns:ds="http://schemas.openxmlformats.org/officeDocument/2006/customXml" ds:itemID="{9B54371C-6D7F-4324-9CD6-938488D15062}">
-  <ds:schemaRefs>
-    <ds:schemaRef ds:uri="http://schemas.microsoft.com/office/2006/metadata/properties"/>
-    <ds:schemaRef ds:uri="http://schemas.microsoft.com/office/infopath/2007/PartnerControls"/>
-    <ds:schemaRef ds:uri="5d4e22b2-f71c-440d-92ce-12b46af42ab4"/>
-  </ds:schemaRefs>
-</ds:datastoreItem>
-</file>
-
-<file path=customXml/itemProps3.xml><?xml version="1.0" encoding="utf-8"?>
 <ds:datastoreItem xmlns:ds="http://schemas.openxmlformats.org/officeDocument/2006/customXml" ds:itemID="{B54D5B4D-0B3A-4B95-B5F5-C1D225CBC96F}">
   <ds:schemaRefs>
     <ds:schemaRef ds:uri="http://schemas.microsoft.com/office/2006/metadata/contentType"/>
@@ -6460,7 +5831,7 @@
 </ds:datastoreItem>
 </file>
 
-<file path=customXml/itemProps4.xml><?xml version="1.0" encoding="utf-8"?>
+<file path=customXml/itemProps3.xml><?xml version="1.0" encoding="utf-8"?>
 <ds:datastoreItem xmlns:ds="http://schemas.openxmlformats.org/officeDocument/2006/customXml" ds:itemID="{356E5096-5111-4726-BFED-1507AC22381B}">
   <ds:schemaRefs>
     <ds:schemaRef ds:uri="http://schemas.microsoft.com/sharepoint/v3/contenttype/forms"/>
@@ -6468,10 +5839,20 @@
 </ds:datastoreItem>
 </file>
 
-<file path=customXml/itemProps5.xml><?xml version="1.0" encoding="utf-8"?>
+<file path=customXml/itemProps4.xml><?xml version="1.0" encoding="utf-8"?>
 <ds:datastoreItem xmlns:ds="http://schemas.openxmlformats.org/officeDocument/2006/customXml" ds:itemID="{8A480B98-7194-4A0A-97BC-528C5D2817D5}">
   <ds:schemaRefs>
     <ds:schemaRef ds:uri="http://schemas.openxmlformats.org/officeDocument/2006/bibliography"/>
   </ds:schemaRefs>
 </ds:datastoreItem>
+</file>
+
+<file path=customXml/itemProps5.xml><?xml version="1.0" encoding="utf-8"?>
+<ds:datastoreItem xmlns:ds="http://schemas.openxmlformats.org/officeDocument/2006/customXml" ds:itemID="{9B54371C-6D7F-4324-9CD6-938488D15062}">
+  <ds:schemaRefs>
+    <ds:schemaRef ds:uri="http://schemas.microsoft.com/office/2006/metadata/properties"/>
+    <ds:schemaRef ds:uri="http://schemas.microsoft.com/office/infopath/2007/PartnerControls"/>
+    <ds:schemaRef ds:uri="5d4e22b2-f71c-440d-92ce-12b46af42ab4"/>
+  </ds:schemaRefs>
+</ds:datastoreItem>
 </file>
</xml_diff>

<commit_message>
Ajout du nouveau modèle logique dans analyse préliminaire et un pdf aussi
</commit_message>
<xml_diff>
--- a/Documents/Analyse_Préliminaire.docx
+++ b/Documents/Analyse_Préliminaire.docx
@@ -1976,6 +1976,9 @@
             <w:pPr>
               <w:jc w:val="center"/>
             </w:pPr>
+            <w:r>
+              <w:t>5</w:t>
+            </w:r>
           </w:p>
         </w:tc>
         <w:tc>
@@ -1986,6 +1989,9 @@
             <w:pPr>
               <w:cnfStyle w:val="000000100000" w:firstRow="0" w:lastRow="0" w:firstColumn="0" w:lastColumn="0" w:oddVBand="0" w:evenVBand="0" w:oddHBand="1" w:evenHBand="0" w:firstRowFirstColumn="0" w:firstRowLastColumn="0" w:lastRowFirstColumn="0" w:lastRowLastColumn="0"/>
             </w:pPr>
+            <w:r>
+              <w:t>2024-03-07</w:t>
+            </w:r>
           </w:p>
         </w:tc>
         <w:tc>
@@ -1996,7 +2002,19 @@
             <w:pPr>
               <w:keepNext/>
               <w:cnfStyle w:val="000000100000" w:firstRow="0" w:lastRow="0" w:firstColumn="0" w:lastColumn="0" w:oddVBand="0" w:evenVBand="0" w:oddHBand="1" w:evenHBand="0" w:firstRowFirstColumn="0" w:firstRowLastColumn="0" w:lastRowFirstColumn="0" w:lastRowLastColumn="0"/>
+              <w:rPr>
+                <w:lang w:val="fr-CA"/>
+              </w:rPr>
             </w:pPr>
+            <w:r>
+              <w:t>Insertion du nouveau mod</w:t>
+            </w:r>
+            <w:r>
+              <w:rPr>
+                <w:lang w:val="fr-CA"/>
+              </w:rPr>
+              <w:t>èle logique.</w:t>
+            </w:r>
           </w:p>
         </w:tc>
       </w:tr>
@@ -2476,10 +2494,10 @@
           <w:noProof/>
         </w:rPr>
         <w:drawing>
-          <wp:inline distT="0" distB="0" distL="0" distR="0" wp14:anchorId="090A02D1" wp14:editId="6B318600">
-            <wp:extent cx="5943600" cy="4505854"/>
-            <wp:effectExtent l="0" t="0" r="0" b="9525"/>
-            <wp:docPr id="1572482658" name="Image 1" descr="Une image contenant texte, capture d’écran, diagramme, Rectangle&#10;&#10;Description générée automatiquement"/>
+          <wp:inline distT="0" distB="0" distL="0" distR="0" wp14:anchorId="3200AC8C" wp14:editId="11BBF6EC">
+            <wp:extent cx="5486400" cy="4159250"/>
+            <wp:effectExtent l="0" t="0" r="0" b="0"/>
+            <wp:docPr id="1371978489" name="Image 1" descr="Une image contenant texte, diagramme, capture d’écran, Rectangle&#10;&#10;Description générée automatiquement"/>
             <wp:cNvGraphicFramePr>
               <a:graphicFrameLocks xmlns:a="http://schemas.openxmlformats.org/drawingml/2006/main" noChangeAspect="1"/>
             </wp:cNvGraphicFramePr>
@@ -2487,7 +2505,7 @@
               <a:graphicData uri="http://schemas.openxmlformats.org/drawingml/2006/picture">
                 <pic:pic xmlns:pic="http://schemas.openxmlformats.org/drawingml/2006/picture">
                   <pic:nvPicPr>
-                    <pic:cNvPr id="1572482658" name="Image 1" descr="Une image contenant texte, capture d’écran, diagramme, Rectangle&#10;&#10;Description générée automatiquement"/>
+                    <pic:cNvPr id="1371978489" name="Image 1" descr="Une image contenant texte, diagramme, capture d’écran, Rectangle&#10;&#10;Description générée automatiquement"/>
                     <pic:cNvPicPr/>
                   </pic:nvPicPr>
                   <pic:blipFill>
@@ -2505,7 +2523,7 @@
                   <pic:spPr>
                     <a:xfrm>
                       <a:off x="0" y="0"/>
-                      <a:ext cx="5943600" cy="4505854"/>
+                      <a:ext cx="5486400" cy="4159250"/>
                     </a:xfrm>
                     <a:prstGeom prst="rect">
                       <a:avLst/>
@@ -2633,7 +2651,6 @@
     </w:p>
     <w:p>
       <w:r>
-        <w:lastRenderedPageBreak/>
         <w:t>Droits :</w:t>
       </w:r>
     </w:p>
@@ -5551,6 +5568,27 @@
 </file>
 
 <file path=customXml/item2.xml><?xml version="1.0" encoding="utf-8"?>
+<p:properties xmlns:p="http://schemas.microsoft.com/office/2006/metadata/properties" xmlns:xsi="http://www.w3.org/2001/XMLSchema-instance" xmlns:pc="http://schemas.microsoft.com/office/infopath/2007/PartnerControls">
+  <documentManagement>
+    <_activity xmlns="5d4e22b2-f71c-440d-92ce-12b46af42ab4" xsi:nil="true"/>
+  </documentManagement>
+</p:properties>
+</file>
+
+<file path=customXml/item3.xml><?xml version="1.0" encoding="utf-8"?>
+<b:Sources xmlns:b="http://schemas.openxmlformats.org/officeDocument/2006/bibliography" xmlns="http://schemas.openxmlformats.org/officeDocument/2006/bibliography" SelectedStyle="/APASixthEditionOfficeOnline.xsl" StyleName="APA"/>
+</file>
+
+<file path=customXml/item4.xml><?xml version="1.0" encoding="utf-8"?>
+<?mso-contentType ?>
+<FormTemplates xmlns="http://schemas.microsoft.com/sharepoint/v3/contenttype/forms">
+  <Display>DocumentLibraryForm</Display>
+  <Edit>DocumentLibraryForm</Edit>
+  <New>DocumentLibraryForm</New>
+</FormTemplates>
+</file>
+
+<file path=customXml/item5.xml><?xml version="1.0" encoding="utf-8"?>
 <ct:contentTypeSchema xmlns:ct="http://schemas.microsoft.com/office/2006/metadata/contentType" xmlns:ma="http://schemas.microsoft.com/office/2006/metadata/properties/metaAttributes" ct:_="" ma:_="" ma:contentTypeName="Document" ma:contentTypeID="0x010100106F11FA0920D348AB7B8280E4900B8B" ma:contentTypeVersion="15" ma:contentTypeDescription="Crée un document." ma:contentTypeScope="" ma:versionID="c2e08935190ed95787389072801c2e99">
   <xsd:schema xmlns:xsd="http://www.w3.org/2001/XMLSchema" xmlns:xs="http://www.w3.org/2001/XMLSchema" xmlns:p="http://schemas.microsoft.com/office/2006/metadata/properties" xmlns:ns3="42d21025-700e-4026-9820-3d5a1c2d48f0" xmlns:ns4="5d4e22b2-f71c-440d-92ce-12b46af42ab4" targetNamespace="http://schemas.microsoft.com/office/2006/metadata/properties" ma:root="true" ma:fieldsID="a96be81092f887ae26a0df0d4a7eaeb5" ns3:_="" ns4:_="">
     <xsd:import namespace="42d21025-700e-4026-9820-3d5a1c2d48f0"/>
@@ -5783,27 +5821,6 @@
 </ct:contentTypeSchema>
 </file>
 
-<file path=customXml/item3.xml><?xml version="1.0" encoding="utf-8"?>
-<?mso-contentType ?>
-<FormTemplates xmlns="http://schemas.microsoft.com/sharepoint/v3/contenttype/forms">
-  <Display>DocumentLibraryForm</Display>
-  <Edit>DocumentLibraryForm</Edit>
-  <New>DocumentLibraryForm</New>
-</FormTemplates>
-</file>
-
-<file path=customXml/item4.xml><?xml version="1.0" encoding="utf-8"?>
-<b:Sources xmlns:b="http://schemas.openxmlformats.org/officeDocument/2006/bibliography" xmlns="http://schemas.openxmlformats.org/officeDocument/2006/bibliography" SelectedStyle="/APASixthEditionOfficeOnline.xsl" StyleName="APA"/>
-</file>
-
-<file path=customXml/item5.xml><?xml version="1.0" encoding="utf-8"?>
-<p:properties xmlns:p="http://schemas.microsoft.com/office/2006/metadata/properties" xmlns:xsi="http://www.w3.org/2001/XMLSchema-instance" xmlns:pc="http://schemas.microsoft.com/office/infopath/2007/PartnerControls">
-  <documentManagement>
-    <_activity xmlns="5d4e22b2-f71c-440d-92ce-12b46af42ab4" xsi:nil="true"/>
-  </documentManagement>
-</p:properties>
-</file>
-
 <file path=customXml/itemProps1.xml><?xml version="1.0" encoding="utf-8"?>
 <ds:datastoreItem xmlns:ds="http://schemas.openxmlformats.org/officeDocument/2006/customXml" ds:itemID="{55AF091B-3C7A-41E3-B477-F2FDAA23CFDA}">
   <ds:schemaRefs>
@@ -5813,6 +5830,32 @@
 </file>
 
 <file path=customXml/itemProps2.xml><?xml version="1.0" encoding="utf-8"?>
+<ds:datastoreItem xmlns:ds="http://schemas.openxmlformats.org/officeDocument/2006/customXml" ds:itemID="{9B54371C-6D7F-4324-9CD6-938488D15062}">
+  <ds:schemaRefs>
+    <ds:schemaRef ds:uri="http://schemas.microsoft.com/office/2006/metadata/properties"/>
+    <ds:schemaRef ds:uri="http://schemas.microsoft.com/office/infopath/2007/PartnerControls"/>
+    <ds:schemaRef ds:uri="5d4e22b2-f71c-440d-92ce-12b46af42ab4"/>
+  </ds:schemaRefs>
+</ds:datastoreItem>
+</file>
+
+<file path=customXml/itemProps3.xml><?xml version="1.0" encoding="utf-8"?>
+<ds:datastoreItem xmlns:ds="http://schemas.openxmlformats.org/officeDocument/2006/customXml" ds:itemID="{8A480B98-7194-4A0A-97BC-528C5D2817D5}">
+  <ds:schemaRefs>
+    <ds:schemaRef ds:uri="http://schemas.openxmlformats.org/officeDocument/2006/bibliography"/>
+  </ds:schemaRefs>
+</ds:datastoreItem>
+</file>
+
+<file path=customXml/itemProps4.xml><?xml version="1.0" encoding="utf-8"?>
+<ds:datastoreItem xmlns:ds="http://schemas.openxmlformats.org/officeDocument/2006/customXml" ds:itemID="{356E5096-5111-4726-BFED-1507AC22381B}">
+  <ds:schemaRefs>
+    <ds:schemaRef ds:uri="http://schemas.microsoft.com/sharepoint/v3/contenttype/forms"/>
+  </ds:schemaRefs>
+</ds:datastoreItem>
+</file>
+
+<file path=customXml/itemProps5.xml><?xml version="1.0" encoding="utf-8"?>
 <ds:datastoreItem xmlns:ds="http://schemas.openxmlformats.org/officeDocument/2006/customXml" ds:itemID="{B54D5B4D-0B3A-4B95-B5F5-C1D225CBC96F}">
   <ds:schemaRefs>
     <ds:schemaRef ds:uri="http://schemas.microsoft.com/office/2006/metadata/contentType"/>
@@ -5829,30 +5872,4 @@
     <ds:schemaRef ds:uri="http://schemas.microsoft.com/internal/obd"/>
   </ds:schemaRefs>
 </ds:datastoreItem>
-</file>
-
-<file path=customXml/itemProps3.xml><?xml version="1.0" encoding="utf-8"?>
-<ds:datastoreItem xmlns:ds="http://schemas.openxmlformats.org/officeDocument/2006/customXml" ds:itemID="{356E5096-5111-4726-BFED-1507AC22381B}">
-  <ds:schemaRefs>
-    <ds:schemaRef ds:uri="http://schemas.microsoft.com/sharepoint/v3/contenttype/forms"/>
-  </ds:schemaRefs>
-</ds:datastoreItem>
-</file>
-
-<file path=customXml/itemProps4.xml><?xml version="1.0" encoding="utf-8"?>
-<ds:datastoreItem xmlns:ds="http://schemas.openxmlformats.org/officeDocument/2006/customXml" ds:itemID="{8A480B98-7194-4A0A-97BC-528C5D2817D5}">
-  <ds:schemaRefs>
-    <ds:schemaRef ds:uri="http://schemas.openxmlformats.org/officeDocument/2006/bibliography"/>
-  </ds:schemaRefs>
-</ds:datastoreItem>
-</file>
-
-<file path=customXml/itemProps5.xml><?xml version="1.0" encoding="utf-8"?>
-<ds:datastoreItem xmlns:ds="http://schemas.openxmlformats.org/officeDocument/2006/customXml" ds:itemID="{9B54371C-6D7F-4324-9CD6-938488D15062}">
-  <ds:schemaRefs>
-    <ds:schemaRef ds:uri="http://schemas.microsoft.com/office/2006/metadata/properties"/>
-    <ds:schemaRef ds:uri="http://schemas.microsoft.com/office/infopath/2007/PartnerControls"/>
-    <ds:schemaRef ds:uri="5d4e22b2-f71c-440d-92ce-12b46af42ab4"/>
-  </ds:schemaRefs>
-</ds:datastoreItem>
 </file>
</xml_diff>

<commit_message>
Correction du document analyse et insertion de la nouvelle version du modèle logique et ajout de ma tache dans feuille de temps
</commit_message>
<xml_diff>
--- a/Documents/Analyse_Préliminaire.docx
+++ b/Documents/Analyse_Préliminaire.docx
@@ -281,28 +281,12 @@
           <w:lang w:val="fr-CA"/>
         </w:rPr>
       </w:pPr>
-      <w:proofErr w:type="spellStart"/>
-      <w:r>
-        <w:rPr>
-          <w:lang w:val="fr-CA"/>
-        </w:rPr>
-        <w:t>Thanushan</w:t>
-      </w:r>
-      <w:proofErr w:type="spellEnd"/>
-      <w:r>
-        <w:rPr>
-          <w:lang w:val="fr-CA"/>
-        </w:rPr>
-        <w:t xml:space="preserve"> </w:t>
-      </w:r>
-      <w:proofErr w:type="spellStart"/>
-      <w:r>
-        <w:rPr>
-          <w:lang w:val="fr-CA"/>
-        </w:rPr>
-        <w:t>Rajaratnam</w:t>
-      </w:r>
-      <w:proofErr w:type="spellEnd"/>
+      <w:r>
+        <w:rPr>
+          <w:lang w:val="fr-CA"/>
+        </w:rPr>
+        <w:t>Thanushan Rajaratnam</w:t>
+      </w:r>
     </w:p>
     <w:p>
       <w:pPr>
@@ -325,28 +309,12 @@
           <w:lang w:val="fr-CA"/>
         </w:rPr>
       </w:pPr>
-      <w:proofErr w:type="spellStart"/>
-      <w:r>
-        <w:rPr>
-          <w:lang w:val="fr-CA"/>
-        </w:rPr>
-        <w:t>Earaj</w:t>
-      </w:r>
-      <w:proofErr w:type="spellEnd"/>
-      <w:r>
-        <w:rPr>
-          <w:lang w:val="fr-CA"/>
-        </w:rPr>
-        <w:t xml:space="preserve"> </w:t>
-      </w:r>
-      <w:proofErr w:type="spellStart"/>
-      <w:r>
-        <w:rPr>
-          <w:lang w:val="fr-CA"/>
-        </w:rPr>
-        <w:t>Noori</w:t>
-      </w:r>
-      <w:proofErr w:type="spellEnd"/>
+      <w:r>
+        <w:rPr>
+          <w:lang w:val="fr-CA"/>
+        </w:rPr>
+        <w:t>Earaj Noori</w:t>
+      </w:r>
     </w:p>
     <w:p>
       <w:pPr>
@@ -359,30 +327,8 @@
         <w:rPr>
           <w:lang w:val="fr-CA"/>
         </w:rPr>
-        <w:t>Dave-</w:t>
-      </w:r>
-      <w:proofErr w:type="spellStart"/>
-      <w:r>
-        <w:rPr>
-          <w:lang w:val="fr-CA"/>
-        </w:rPr>
-        <w:t>Hardens</w:t>
-      </w:r>
-      <w:proofErr w:type="spellEnd"/>
-      <w:r>
-        <w:rPr>
-          <w:lang w:val="fr-CA"/>
-        </w:rPr>
-        <w:t xml:space="preserve"> </w:t>
-      </w:r>
-      <w:proofErr w:type="spellStart"/>
-      <w:r>
-        <w:rPr>
-          <w:lang w:val="fr-CA"/>
-        </w:rPr>
-        <w:t>Odigé</w:t>
-      </w:r>
-      <w:proofErr w:type="spellEnd"/>
+        <w:t>Dave-Hardens Odigé</w:t>
+      </w:r>
     </w:p>
     <w:p>
       <w:pPr>
@@ -2018,6 +1964,237 @@
           </w:p>
         </w:tc>
       </w:tr>
+      <w:tr>
+        <w:tc>
+          <w:tcPr>
+            <w:cnfStyle w:val="001000000000" w:firstRow="0" w:lastRow="0" w:firstColumn="1" w:lastColumn="0" w:oddVBand="0" w:evenVBand="0" w:oddHBand="0" w:evenHBand="0" w:firstRowFirstColumn="0" w:firstRowLastColumn="0" w:lastRowFirstColumn="0" w:lastRowLastColumn="0"/>
+            <w:tcW w:w="1157" w:type="dxa"/>
+          </w:tcPr>
+          <w:p>
+            <w:pPr>
+              <w:jc w:val="center"/>
+            </w:pPr>
+            <w:r>
+              <w:t>6</w:t>
+            </w:r>
+          </w:p>
+        </w:tc>
+        <w:tc>
+          <w:tcPr>
+            <w:tcW w:w="1418" w:type="dxa"/>
+          </w:tcPr>
+          <w:p>
+            <w:pPr>
+              <w:cnfStyle w:val="000000000000" w:firstRow="0" w:lastRow="0" w:firstColumn="0" w:lastColumn="0" w:oddVBand="0" w:evenVBand="0" w:oddHBand="0" w:evenHBand="0" w:firstRowFirstColumn="0" w:firstRowLastColumn="0" w:lastRowFirstColumn="0" w:lastRowLastColumn="0"/>
+            </w:pPr>
+            <w:r>
+              <w:t>2024-03-08</w:t>
+            </w:r>
+          </w:p>
+        </w:tc>
+        <w:tc>
+          <w:tcPr>
+            <w:tcW w:w="6055" w:type="dxa"/>
+          </w:tcPr>
+          <w:p>
+            <w:pPr>
+              <w:keepNext/>
+              <w:cnfStyle w:val="000000000000" w:firstRow="0" w:lastRow="0" w:firstColumn="0" w:lastColumn="0" w:oddVBand="0" w:evenVBand="0" w:oddHBand="0" w:evenHBand="0" w:firstRowFirstColumn="0" w:firstRowLastColumn="0" w:lastRowFirstColumn="0" w:lastRowLastColumn="0"/>
+              <w:rPr>
+                <w:lang w:val="fr-CA"/>
+              </w:rPr>
+            </w:pPr>
+            <w:r>
+              <w:t>Correction du mod</w:t>
+            </w:r>
+            <w:r>
+              <w:rPr>
+                <w:lang w:val="fr-CA"/>
+              </w:rPr>
+              <w:t>èle logique et les clés de lecture.</w:t>
+            </w:r>
+          </w:p>
+        </w:tc>
+      </w:tr>
+      <w:tr>
+        <w:trPr>
+          <w:cnfStyle w:val="000000100000" w:firstRow="0" w:lastRow="0" w:firstColumn="0" w:lastColumn="0" w:oddVBand="0" w:evenVBand="0" w:oddHBand="1" w:evenHBand="0" w:firstRowFirstColumn="0" w:firstRowLastColumn="0" w:lastRowFirstColumn="0" w:lastRowLastColumn="0"/>
+        </w:trPr>
+        <w:tc>
+          <w:tcPr>
+            <w:cnfStyle w:val="001000000000" w:firstRow="0" w:lastRow="0" w:firstColumn="1" w:lastColumn="0" w:oddVBand="0" w:evenVBand="0" w:oddHBand="0" w:evenHBand="0" w:firstRowFirstColumn="0" w:firstRowLastColumn="0" w:lastRowFirstColumn="0" w:lastRowLastColumn="0"/>
+            <w:tcW w:w="1157" w:type="dxa"/>
+          </w:tcPr>
+          <w:p>
+            <w:pPr>
+              <w:jc w:val="center"/>
+            </w:pPr>
+          </w:p>
+        </w:tc>
+        <w:tc>
+          <w:tcPr>
+            <w:tcW w:w="1418" w:type="dxa"/>
+          </w:tcPr>
+          <w:p>
+            <w:pPr>
+              <w:cnfStyle w:val="000000100000" w:firstRow="0" w:lastRow="0" w:firstColumn="0" w:lastColumn="0" w:oddVBand="0" w:evenVBand="0" w:oddHBand="1" w:evenHBand="0" w:firstRowFirstColumn="0" w:firstRowLastColumn="0" w:lastRowFirstColumn="0" w:lastRowLastColumn="0"/>
+            </w:pPr>
+          </w:p>
+        </w:tc>
+        <w:tc>
+          <w:tcPr>
+            <w:tcW w:w="6055" w:type="dxa"/>
+          </w:tcPr>
+          <w:p>
+            <w:pPr>
+              <w:keepNext/>
+              <w:cnfStyle w:val="000000100000" w:firstRow="0" w:lastRow="0" w:firstColumn="0" w:lastColumn="0" w:oddVBand="0" w:evenVBand="0" w:oddHBand="1" w:evenHBand="0" w:firstRowFirstColumn="0" w:firstRowLastColumn="0" w:lastRowFirstColumn="0" w:lastRowLastColumn="0"/>
+            </w:pPr>
+          </w:p>
+        </w:tc>
+      </w:tr>
+      <w:tr>
+        <w:tc>
+          <w:tcPr>
+            <w:cnfStyle w:val="001000000000" w:firstRow="0" w:lastRow="0" w:firstColumn="1" w:lastColumn="0" w:oddVBand="0" w:evenVBand="0" w:oddHBand="0" w:evenHBand="0" w:firstRowFirstColumn="0" w:firstRowLastColumn="0" w:lastRowFirstColumn="0" w:lastRowLastColumn="0"/>
+            <w:tcW w:w="1157" w:type="dxa"/>
+          </w:tcPr>
+          <w:p>
+            <w:pPr>
+              <w:jc w:val="center"/>
+            </w:pPr>
+          </w:p>
+        </w:tc>
+        <w:tc>
+          <w:tcPr>
+            <w:tcW w:w="1418" w:type="dxa"/>
+          </w:tcPr>
+          <w:p>
+            <w:pPr>
+              <w:cnfStyle w:val="000000000000" w:firstRow="0" w:lastRow="0" w:firstColumn="0" w:lastColumn="0" w:oddVBand="0" w:evenVBand="0" w:oddHBand="0" w:evenHBand="0" w:firstRowFirstColumn="0" w:firstRowLastColumn="0" w:lastRowFirstColumn="0" w:lastRowLastColumn="0"/>
+            </w:pPr>
+          </w:p>
+        </w:tc>
+        <w:tc>
+          <w:tcPr>
+            <w:tcW w:w="6055" w:type="dxa"/>
+          </w:tcPr>
+          <w:p>
+            <w:pPr>
+              <w:keepNext/>
+              <w:cnfStyle w:val="000000000000" w:firstRow="0" w:lastRow="0" w:firstColumn="0" w:lastColumn="0" w:oddVBand="0" w:evenVBand="0" w:oddHBand="0" w:evenHBand="0" w:firstRowFirstColumn="0" w:firstRowLastColumn="0" w:lastRowFirstColumn="0" w:lastRowLastColumn="0"/>
+            </w:pPr>
+          </w:p>
+        </w:tc>
+      </w:tr>
+      <w:tr>
+        <w:trPr>
+          <w:cnfStyle w:val="000000100000" w:firstRow="0" w:lastRow="0" w:firstColumn="0" w:lastColumn="0" w:oddVBand="0" w:evenVBand="0" w:oddHBand="1" w:evenHBand="0" w:firstRowFirstColumn="0" w:firstRowLastColumn="0" w:lastRowFirstColumn="0" w:lastRowLastColumn="0"/>
+        </w:trPr>
+        <w:tc>
+          <w:tcPr>
+            <w:cnfStyle w:val="001000000000" w:firstRow="0" w:lastRow="0" w:firstColumn="1" w:lastColumn="0" w:oddVBand="0" w:evenVBand="0" w:oddHBand="0" w:evenHBand="0" w:firstRowFirstColumn="0" w:firstRowLastColumn="0" w:lastRowFirstColumn="0" w:lastRowLastColumn="0"/>
+            <w:tcW w:w="1157" w:type="dxa"/>
+          </w:tcPr>
+          <w:p>
+            <w:pPr>
+              <w:jc w:val="center"/>
+            </w:pPr>
+          </w:p>
+        </w:tc>
+        <w:tc>
+          <w:tcPr>
+            <w:tcW w:w="1418" w:type="dxa"/>
+          </w:tcPr>
+          <w:p>
+            <w:pPr>
+              <w:cnfStyle w:val="000000100000" w:firstRow="0" w:lastRow="0" w:firstColumn="0" w:lastColumn="0" w:oddVBand="0" w:evenVBand="0" w:oddHBand="1" w:evenHBand="0" w:firstRowFirstColumn="0" w:firstRowLastColumn="0" w:lastRowFirstColumn="0" w:lastRowLastColumn="0"/>
+            </w:pPr>
+          </w:p>
+        </w:tc>
+        <w:tc>
+          <w:tcPr>
+            <w:tcW w:w="6055" w:type="dxa"/>
+          </w:tcPr>
+          <w:p>
+            <w:pPr>
+              <w:keepNext/>
+              <w:cnfStyle w:val="000000100000" w:firstRow="0" w:lastRow="0" w:firstColumn="0" w:lastColumn="0" w:oddVBand="0" w:evenVBand="0" w:oddHBand="1" w:evenHBand="0" w:firstRowFirstColumn="0" w:firstRowLastColumn="0" w:lastRowFirstColumn="0" w:lastRowLastColumn="0"/>
+            </w:pPr>
+          </w:p>
+        </w:tc>
+      </w:tr>
+      <w:tr>
+        <w:tc>
+          <w:tcPr>
+            <w:cnfStyle w:val="001000000000" w:firstRow="0" w:lastRow="0" w:firstColumn="1" w:lastColumn="0" w:oddVBand="0" w:evenVBand="0" w:oddHBand="0" w:evenHBand="0" w:firstRowFirstColumn="0" w:firstRowLastColumn="0" w:lastRowFirstColumn="0" w:lastRowLastColumn="0"/>
+            <w:tcW w:w="1157" w:type="dxa"/>
+          </w:tcPr>
+          <w:p>
+            <w:pPr>
+              <w:jc w:val="center"/>
+            </w:pPr>
+          </w:p>
+        </w:tc>
+        <w:tc>
+          <w:tcPr>
+            <w:tcW w:w="1418" w:type="dxa"/>
+          </w:tcPr>
+          <w:p>
+            <w:pPr>
+              <w:cnfStyle w:val="000000000000" w:firstRow="0" w:lastRow="0" w:firstColumn="0" w:lastColumn="0" w:oddVBand="0" w:evenVBand="0" w:oddHBand="0" w:evenHBand="0" w:firstRowFirstColumn="0" w:firstRowLastColumn="0" w:lastRowFirstColumn="0" w:lastRowLastColumn="0"/>
+            </w:pPr>
+          </w:p>
+        </w:tc>
+        <w:tc>
+          <w:tcPr>
+            <w:tcW w:w="6055" w:type="dxa"/>
+          </w:tcPr>
+          <w:p>
+            <w:pPr>
+              <w:keepNext/>
+              <w:cnfStyle w:val="000000000000" w:firstRow="0" w:lastRow="0" w:firstColumn="0" w:lastColumn="0" w:oddVBand="0" w:evenVBand="0" w:oddHBand="0" w:evenHBand="0" w:firstRowFirstColumn="0" w:firstRowLastColumn="0" w:lastRowFirstColumn="0" w:lastRowLastColumn="0"/>
+            </w:pPr>
+          </w:p>
+        </w:tc>
+      </w:tr>
+      <w:tr>
+        <w:trPr>
+          <w:cnfStyle w:val="000000100000" w:firstRow="0" w:lastRow="0" w:firstColumn="0" w:lastColumn="0" w:oddVBand="0" w:evenVBand="0" w:oddHBand="1" w:evenHBand="0" w:firstRowFirstColumn="0" w:firstRowLastColumn="0" w:lastRowFirstColumn="0" w:lastRowLastColumn="0"/>
+        </w:trPr>
+        <w:tc>
+          <w:tcPr>
+            <w:cnfStyle w:val="001000000000" w:firstRow="0" w:lastRow="0" w:firstColumn="1" w:lastColumn="0" w:oddVBand="0" w:evenVBand="0" w:oddHBand="0" w:evenHBand="0" w:firstRowFirstColumn="0" w:firstRowLastColumn="0" w:lastRowFirstColumn="0" w:lastRowLastColumn="0"/>
+            <w:tcW w:w="1157" w:type="dxa"/>
+          </w:tcPr>
+          <w:p>
+            <w:pPr>
+              <w:jc w:val="center"/>
+            </w:pPr>
+          </w:p>
+        </w:tc>
+        <w:tc>
+          <w:tcPr>
+            <w:tcW w:w="1418" w:type="dxa"/>
+          </w:tcPr>
+          <w:p>
+            <w:pPr>
+              <w:cnfStyle w:val="000000100000" w:firstRow="0" w:lastRow="0" w:firstColumn="0" w:lastColumn="0" w:oddVBand="0" w:evenVBand="0" w:oddHBand="1" w:evenHBand="0" w:firstRowFirstColumn="0" w:firstRowLastColumn="0" w:lastRowFirstColumn="0" w:lastRowLastColumn="0"/>
+            </w:pPr>
+          </w:p>
+        </w:tc>
+        <w:tc>
+          <w:tcPr>
+            <w:tcW w:w="6055" w:type="dxa"/>
+          </w:tcPr>
+          <w:p>
+            <w:pPr>
+              <w:keepNext/>
+              <w:cnfStyle w:val="000000100000" w:firstRow="0" w:lastRow="0" w:firstColumn="0" w:lastColumn="0" w:oddVBand="0" w:evenVBand="0" w:oddHBand="1" w:evenHBand="0" w:firstRowFirstColumn="0" w:firstRowLastColumn="0" w:lastRowFirstColumn="0" w:lastRowLastColumn="0"/>
+            </w:pPr>
+          </w:p>
+        </w:tc>
+      </w:tr>
     </w:tbl>
     <w:p>
       <w:pPr>
@@ -2494,10 +2671,10 @@
           <w:noProof/>
         </w:rPr>
         <w:drawing>
-          <wp:inline distT="0" distB="0" distL="0" distR="0" wp14:anchorId="3200AC8C" wp14:editId="11BBF6EC">
+          <wp:inline distT="0" distB="0" distL="0" distR="0" wp14:anchorId="664CA26C" wp14:editId="7220CFC8">
             <wp:extent cx="5486400" cy="4159250"/>
             <wp:effectExtent l="0" t="0" r="0" b="0"/>
-            <wp:docPr id="1371978489" name="Image 1" descr="Une image contenant texte, diagramme, capture d’écran, Rectangle&#10;&#10;Description générée automatiquement"/>
+            <wp:docPr id="1322910806" name="Image 1" descr="Une image contenant texte, diagramme, capture d’écran, Rectangle&#10;&#10;Description générée automatiquement"/>
             <wp:cNvGraphicFramePr>
               <a:graphicFrameLocks xmlns:a="http://schemas.openxmlformats.org/drawingml/2006/main" noChangeAspect="1"/>
             </wp:cNvGraphicFramePr>
@@ -2505,7 +2682,7 @@
               <a:graphicData uri="http://schemas.openxmlformats.org/drawingml/2006/picture">
                 <pic:pic xmlns:pic="http://schemas.openxmlformats.org/drawingml/2006/picture">
                   <pic:nvPicPr>
-                    <pic:cNvPr id="1371978489" name="Image 1" descr="Une image contenant texte, diagramme, capture d’écran, Rectangle&#10;&#10;Description générée automatiquement"/>
+                    <pic:cNvPr id="1322910806" name="Image 1" descr="Une image contenant texte, diagramme, capture d’écran, Rectangle&#10;&#10;Description générée automatiquement"/>
                     <pic:cNvPicPr/>
                   </pic:nvPicPr>
                   <pic:blipFill>
@@ -2585,7 +2762,7 @@
         <w:spacing w:after="400" w:line="312" w:lineRule="auto"/>
       </w:pPr>
       <w:r>
-        <w:t>Doit avoir des droits</w:t>
+        <w:t>Peut avoir un commentaire</w:t>
       </w:r>
     </w:p>
     <w:p>
@@ -2598,7 +2775,7 @@
         <w:spacing w:after="400" w:line="312" w:lineRule="auto"/>
       </w:pPr>
       <w:r>
-        <w:t>Peut avoir un commentaire</w:t>
+        <w:t>Peut avoir une commande</w:t>
       </w:r>
     </w:p>
     <w:p>
@@ -2611,7 +2788,13 @@
         <w:spacing w:after="400" w:line="312" w:lineRule="auto"/>
       </w:pPr>
       <w:r>
-        <w:t>Peut avoir une commande</w:t>
+        <w:t>Peut avoir une carte de cr</w:t>
+      </w:r>
+      <w:r>
+        <w:rPr>
+          <w:lang w:val="fr-CA"/>
+        </w:rPr>
+        <w:t>édit</w:t>
       </w:r>
     </w:p>
     <w:p>
@@ -2624,47 +2807,10 @@
         <w:spacing w:after="400" w:line="312" w:lineRule="auto"/>
       </w:pPr>
       <w:r>
-        <w:t>Peut avoir une carte de cr</w:t>
-      </w:r>
-      <w:r>
-        <w:rPr>
-          <w:lang w:val="fr-CA"/>
-        </w:rPr>
-        <w:t>édit</w:t>
-      </w:r>
-    </w:p>
-    <w:p>
-      <w:pPr>
-        <w:pStyle w:val="Paragraphedeliste"/>
-        <w:numPr>
-          <w:ilvl w:val="0"/>
-          <w:numId w:val="1"/>
-        </w:numPr>
-        <w:spacing w:after="400" w:line="312" w:lineRule="auto"/>
-      </w:pPr>
-      <w:r>
         <w:rPr>
           <w:lang w:val="fr-CA"/>
         </w:rPr>
         <w:t>Doit avoir une adresse de livraison</w:t>
-      </w:r>
-    </w:p>
-    <w:p>
-      <w:r>
-        <w:t>Droits :</w:t>
-      </w:r>
-    </w:p>
-    <w:p>
-      <w:pPr>
-        <w:pStyle w:val="Paragraphedeliste"/>
-        <w:numPr>
-          <w:ilvl w:val="0"/>
-          <w:numId w:val="2"/>
-        </w:numPr>
-        <w:spacing w:after="400" w:line="312" w:lineRule="auto"/>
-      </w:pPr>
-      <w:r>
-        <w:t>Doit appartenir au l’utilisateur</w:t>
       </w:r>
     </w:p>
     <w:p>
@@ -5568,27 +5714,6 @@
 </file>
 
 <file path=customXml/item2.xml><?xml version="1.0" encoding="utf-8"?>
-<p:properties xmlns:p="http://schemas.microsoft.com/office/2006/metadata/properties" xmlns:xsi="http://www.w3.org/2001/XMLSchema-instance" xmlns:pc="http://schemas.microsoft.com/office/infopath/2007/PartnerControls">
-  <documentManagement>
-    <_activity xmlns="5d4e22b2-f71c-440d-92ce-12b46af42ab4" xsi:nil="true"/>
-  </documentManagement>
-</p:properties>
-</file>
-
-<file path=customXml/item3.xml><?xml version="1.0" encoding="utf-8"?>
-<b:Sources xmlns:b="http://schemas.openxmlformats.org/officeDocument/2006/bibliography" xmlns="http://schemas.openxmlformats.org/officeDocument/2006/bibliography" SelectedStyle="/APASixthEditionOfficeOnline.xsl" StyleName="APA"/>
-</file>
-
-<file path=customXml/item4.xml><?xml version="1.0" encoding="utf-8"?>
-<?mso-contentType ?>
-<FormTemplates xmlns="http://schemas.microsoft.com/sharepoint/v3/contenttype/forms">
-  <Display>DocumentLibraryForm</Display>
-  <Edit>DocumentLibraryForm</Edit>
-  <New>DocumentLibraryForm</New>
-</FormTemplates>
-</file>
-
-<file path=customXml/item5.xml><?xml version="1.0" encoding="utf-8"?>
 <ct:contentTypeSchema xmlns:ct="http://schemas.microsoft.com/office/2006/metadata/contentType" xmlns:ma="http://schemas.microsoft.com/office/2006/metadata/properties/metaAttributes" ct:_="" ma:_="" ma:contentTypeName="Document" ma:contentTypeID="0x010100106F11FA0920D348AB7B8280E4900B8B" ma:contentTypeVersion="15" ma:contentTypeDescription="Crée un document." ma:contentTypeScope="" ma:versionID="c2e08935190ed95787389072801c2e99">
   <xsd:schema xmlns:xsd="http://www.w3.org/2001/XMLSchema" xmlns:xs="http://www.w3.org/2001/XMLSchema" xmlns:p="http://schemas.microsoft.com/office/2006/metadata/properties" xmlns:ns3="42d21025-700e-4026-9820-3d5a1c2d48f0" xmlns:ns4="5d4e22b2-f71c-440d-92ce-12b46af42ab4" targetNamespace="http://schemas.microsoft.com/office/2006/metadata/properties" ma:root="true" ma:fieldsID="a96be81092f887ae26a0df0d4a7eaeb5" ns3:_="" ns4:_="">
     <xsd:import namespace="42d21025-700e-4026-9820-3d5a1c2d48f0"/>
@@ -5821,6 +5946,27 @@
 </ct:contentTypeSchema>
 </file>
 
+<file path=customXml/item3.xml><?xml version="1.0" encoding="utf-8"?>
+<?mso-contentType ?>
+<FormTemplates xmlns="http://schemas.microsoft.com/sharepoint/v3/contenttype/forms">
+  <Display>DocumentLibraryForm</Display>
+  <Edit>DocumentLibraryForm</Edit>
+  <New>DocumentLibraryForm</New>
+</FormTemplates>
+</file>
+
+<file path=customXml/item4.xml><?xml version="1.0" encoding="utf-8"?>
+<b:Sources xmlns:b="http://schemas.openxmlformats.org/officeDocument/2006/bibliography" xmlns="http://schemas.openxmlformats.org/officeDocument/2006/bibliography" SelectedStyle="/APASixthEditionOfficeOnline.xsl" StyleName="APA"/>
+</file>
+
+<file path=customXml/item5.xml><?xml version="1.0" encoding="utf-8"?>
+<p:properties xmlns:p="http://schemas.microsoft.com/office/2006/metadata/properties" xmlns:xsi="http://www.w3.org/2001/XMLSchema-instance" xmlns:pc="http://schemas.microsoft.com/office/infopath/2007/PartnerControls">
+  <documentManagement>
+    <_activity xmlns="5d4e22b2-f71c-440d-92ce-12b46af42ab4" xsi:nil="true"/>
+  </documentManagement>
+</p:properties>
+</file>
+
 <file path=customXml/itemProps1.xml><?xml version="1.0" encoding="utf-8"?>
 <ds:datastoreItem xmlns:ds="http://schemas.openxmlformats.org/officeDocument/2006/customXml" ds:itemID="{55AF091B-3C7A-41E3-B477-F2FDAA23CFDA}">
   <ds:schemaRefs>
@@ -5830,32 +5976,6 @@
 </file>
 
 <file path=customXml/itemProps2.xml><?xml version="1.0" encoding="utf-8"?>
-<ds:datastoreItem xmlns:ds="http://schemas.openxmlformats.org/officeDocument/2006/customXml" ds:itemID="{9B54371C-6D7F-4324-9CD6-938488D15062}">
-  <ds:schemaRefs>
-    <ds:schemaRef ds:uri="http://schemas.microsoft.com/office/2006/metadata/properties"/>
-    <ds:schemaRef ds:uri="http://schemas.microsoft.com/office/infopath/2007/PartnerControls"/>
-    <ds:schemaRef ds:uri="5d4e22b2-f71c-440d-92ce-12b46af42ab4"/>
-  </ds:schemaRefs>
-</ds:datastoreItem>
-</file>
-
-<file path=customXml/itemProps3.xml><?xml version="1.0" encoding="utf-8"?>
-<ds:datastoreItem xmlns:ds="http://schemas.openxmlformats.org/officeDocument/2006/customXml" ds:itemID="{8A480B98-7194-4A0A-97BC-528C5D2817D5}">
-  <ds:schemaRefs>
-    <ds:schemaRef ds:uri="http://schemas.openxmlformats.org/officeDocument/2006/bibliography"/>
-  </ds:schemaRefs>
-</ds:datastoreItem>
-</file>
-
-<file path=customXml/itemProps4.xml><?xml version="1.0" encoding="utf-8"?>
-<ds:datastoreItem xmlns:ds="http://schemas.openxmlformats.org/officeDocument/2006/customXml" ds:itemID="{356E5096-5111-4726-BFED-1507AC22381B}">
-  <ds:schemaRefs>
-    <ds:schemaRef ds:uri="http://schemas.microsoft.com/sharepoint/v3/contenttype/forms"/>
-  </ds:schemaRefs>
-</ds:datastoreItem>
-</file>
-
-<file path=customXml/itemProps5.xml><?xml version="1.0" encoding="utf-8"?>
 <ds:datastoreItem xmlns:ds="http://schemas.openxmlformats.org/officeDocument/2006/customXml" ds:itemID="{B54D5B4D-0B3A-4B95-B5F5-C1D225CBC96F}">
   <ds:schemaRefs>
     <ds:schemaRef ds:uri="http://schemas.microsoft.com/office/2006/metadata/contentType"/>
@@ -5872,4 +5992,30 @@
     <ds:schemaRef ds:uri="http://schemas.microsoft.com/internal/obd"/>
   </ds:schemaRefs>
 </ds:datastoreItem>
+</file>
+
+<file path=customXml/itemProps3.xml><?xml version="1.0" encoding="utf-8"?>
+<ds:datastoreItem xmlns:ds="http://schemas.openxmlformats.org/officeDocument/2006/customXml" ds:itemID="{356E5096-5111-4726-BFED-1507AC22381B}">
+  <ds:schemaRefs>
+    <ds:schemaRef ds:uri="http://schemas.microsoft.com/sharepoint/v3/contenttype/forms"/>
+  </ds:schemaRefs>
+</ds:datastoreItem>
+</file>
+
+<file path=customXml/itemProps4.xml><?xml version="1.0" encoding="utf-8"?>
+<ds:datastoreItem xmlns:ds="http://schemas.openxmlformats.org/officeDocument/2006/customXml" ds:itemID="{8A480B98-7194-4A0A-97BC-528C5D2817D5}">
+  <ds:schemaRefs>
+    <ds:schemaRef ds:uri="http://schemas.openxmlformats.org/officeDocument/2006/bibliography"/>
+  </ds:schemaRefs>
+</ds:datastoreItem>
+</file>
+
+<file path=customXml/itemProps5.xml><?xml version="1.0" encoding="utf-8"?>
+<ds:datastoreItem xmlns:ds="http://schemas.openxmlformats.org/officeDocument/2006/customXml" ds:itemID="{9B54371C-6D7F-4324-9CD6-938488D15062}">
+  <ds:schemaRefs>
+    <ds:schemaRef ds:uri="http://schemas.microsoft.com/office/2006/metadata/properties"/>
+    <ds:schemaRef ds:uri="http://schemas.microsoft.com/office/infopath/2007/PartnerControls"/>
+    <ds:schemaRef ds:uri="5d4e22b2-f71c-440d-92ce-12b46af42ab4"/>
+  </ds:schemaRefs>
+</ds:datastoreItem>
 </file>
</xml_diff>

<commit_message>
Correction de fautes et ajout de mes heures dans la feuille de temps
</commit_message>
<xml_diff>
--- a/Documents/Analyse_Préliminaire.docx
+++ b/Documents/Analyse_Préliminaire.docx
@@ -281,12 +281,28 @@
           <w:lang w:val="fr-CA"/>
         </w:rPr>
       </w:pPr>
-      <w:r>
-        <w:rPr>
-          <w:lang w:val="fr-CA"/>
-        </w:rPr>
-        <w:t>Thanushan Rajaratnam</w:t>
-      </w:r>
+      <w:proofErr w:type="spellStart"/>
+      <w:r>
+        <w:rPr>
+          <w:lang w:val="fr-CA"/>
+        </w:rPr>
+        <w:t>Thanushan</w:t>
+      </w:r>
+      <w:proofErr w:type="spellEnd"/>
+      <w:r>
+        <w:rPr>
+          <w:lang w:val="fr-CA"/>
+        </w:rPr>
+        <w:t xml:space="preserve"> </w:t>
+      </w:r>
+      <w:proofErr w:type="spellStart"/>
+      <w:r>
+        <w:rPr>
+          <w:lang w:val="fr-CA"/>
+        </w:rPr>
+        <w:t>Rajaratnam</w:t>
+      </w:r>
+      <w:proofErr w:type="spellEnd"/>
     </w:p>
     <w:p>
       <w:pPr>
@@ -309,12 +325,28 @@
           <w:lang w:val="fr-CA"/>
         </w:rPr>
       </w:pPr>
-      <w:r>
-        <w:rPr>
-          <w:lang w:val="fr-CA"/>
-        </w:rPr>
-        <w:t>Earaj Noori</w:t>
-      </w:r>
+      <w:proofErr w:type="spellStart"/>
+      <w:r>
+        <w:rPr>
+          <w:lang w:val="fr-CA"/>
+        </w:rPr>
+        <w:t>Earaj</w:t>
+      </w:r>
+      <w:proofErr w:type="spellEnd"/>
+      <w:r>
+        <w:rPr>
+          <w:lang w:val="fr-CA"/>
+        </w:rPr>
+        <w:t xml:space="preserve"> </w:t>
+      </w:r>
+      <w:proofErr w:type="spellStart"/>
+      <w:r>
+        <w:rPr>
+          <w:lang w:val="fr-CA"/>
+        </w:rPr>
+        <w:t>Noori</w:t>
+      </w:r>
+      <w:proofErr w:type="spellEnd"/>
     </w:p>
     <w:p>
       <w:pPr>
@@ -327,8 +359,30 @@
         <w:rPr>
           <w:lang w:val="fr-CA"/>
         </w:rPr>
-        <w:t>Dave-Hardens Odigé</w:t>
-      </w:r>
+        <w:t>Dave-</w:t>
+      </w:r>
+      <w:proofErr w:type="spellStart"/>
+      <w:r>
+        <w:rPr>
+          <w:lang w:val="fr-CA"/>
+        </w:rPr>
+        <w:t>Hardens</w:t>
+      </w:r>
+      <w:proofErr w:type="spellEnd"/>
+      <w:r>
+        <w:rPr>
+          <w:lang w:val="fr-CA"/>
+        </w:rPr>
+        <w:t xml:space="preserve"> </w:t>
+      </w:r>
+      <w:proofErr w:type="spellStart"/>
+      <w:r>
+        <w:rPr>
+          <w:lang w:val="fr-CA"/>
+        </w:rPr>
+        <w:t>Odigé</w:t>
+      </w:r>
+      <w:proofErr w:type="spellEnd"/>
     </w:p>
     <w:p>
       <w:pPr>
@@ -515,7 +569,7 @@
             </w:rPr>
             <w:fldChar w:fldCharType="separate"/>
           </w:r>
-          <w:hyperlink w:anchor="_Toc160637530" w:history="1">
+          <w:hyperlink w:anchor="_Toc160823338" w:history="1">
             <w:r>
               <w:rPr>
                 <w:rStyle w:val="Lienhypertexte"/>
@@ -564,7 +618,7 @@
                 <w:noProof/>
                 <w:webHidden/>
               </w:rPr>
-              <w:instrText xml:space="preserve"> PAGEREF _Toc160637530 \h </w:instrText>
+              <w:instrText xml:space="preserve"> PAGEREF _Toc160823338 \h </w:instrText>
             </w:r>
             <w:r>
               <w:rPr>
@@ -613,7 +667,7 @@
               <w14:ligatures w14:val="standardContextual"/>
             </w:rPr>
           </w:pPr>
-          <w:hyperlink w:anchor="_Toc160637531" w:history="1">
+          <w:hyperlink w:anchor="_Toc160823339" w:history="1">
             <w:r>
               <w:rPr>
                 <w:rStyle w:val="Lienhypertexte"/>
@@ -660,7 +714,7 @@
                 <w:noProof/>
                 <w:webHidden/>
               </w:rPr>
-              <w:instrText xml:space="preserve"> PAGEREF _Toc160637531 \h </w:instrText>
+              <w:instrText xml:space="preserve"> PAGEREF _Toc160823339 \h </w:instrText>
             </w:r>
             <w:r>
               <w:rPr>
@@ -709,7 +763,7 @@
               <w14:ligatures w14:val="standardContextual"/>
             </w:rPr>
           </w:pPr>
-          <w:hyperlink w:anchor="_Toc160637532" w:history="1">
+          <w:hyperlink w:anchor="_Toc160823340" w:history="1">
             <w:r>
               <w:rPr>
                 <w:rStyle w:val="Lienhypertexte"/>
@@ -756,7 +810,7 @@
                 <w:noProof/>
                 <w:webHidden/>
               </w:rPr>
-              <w:instrText xml:space="preserve"> PAGEREF _Toc160637532 \h </w:instrText>
+              <w:instrText xml:space="preserve"> PAGEREF _Toc160823340 \h </w:instrText>
             </w:r>
             <w:r>
               <w:rPr>
@@ -803,7 +857,7 @@
               <w14:ligatures w14:val="standardContextual"/>
             </w:rPr>
           </w:pPr>
-          <w:hyperlink w:anchor="_Toc160637533" w:history="1">
+          <w:hyperlink w:anchor="_Toc160823341" w:history="1">
             <w:r>
               <w:rPr>
                 <w:rStyle w:val="Lienhypertexte"/>
@@ -830,7 +884,7 @@
                 <w:noProof/>
                 <w:webHidden/>
               </w:rPr>
-              <w:instrText xml:space="preserve"> PAGEREF _Toc160637533 \h </w:instrText>
+              <w:instrText xml:space="preserve"> PAGEREF _Toc160823341 \h </w:instrText>
             </w:r>
             <w:r>
               <w:rPr>
@@ -877,7 +931,7 @@
               <w14:ligatures w14:val="standardContextual"/>
             </w:rPr>
           </w:pPr>
-          <w:hyperlink w:anchor="_Toc160637534" w:history="1">
+          <w:hyperlink w:anchor="_Toc160823342" w:history="1">
             <w:r>
               <w:rPr>
                 <w:rStyle w:val="Lienhypertexte"/>
@@ -904,7 +958,7 @@
                 <w:noProof/>
                 <w:webHidden/>
               </w:rPr>
-              <w:instrText xml:space="preserve"> PAGEREF _Toc160637534 \h </w:instrText>
+              <w:instrText xml:space="preserve"> PAGEREF _Toc160823342 \h </w:instrText>
             </w:r>
             <w:r>
               <w:rPr>
@@ -953,7 +1007,7 @@
               <w14:ligatures w14:val="standardContextual"/>
             </w:rPr>
           </w:pPr>
-          <w:hyperlink w:anchor="_Toc160637535" w:history="1">
+          <w:hyperlink w:anchor="_Toc160823343" w:history="1">
             <w:r>
               <w:rPr>
                 <w:rStyle w:val="Lienhypertexte"/>
@@ -1000,7 +1054,7 @@
                 <w:noProof/>
                 <w:webHidden/>
               </w:rPr>
-              <w:instrText xml:space="preserve"> PAGEREF _Toc160637535 \h </w:instrText>
+              <w:instrText xml:space="preserve"> PAGEREF _Toc160823343 \h </w:instrText>
             </w:r>
             <w:r>
               <w:rPr>
@@ -1047,7 +1101,7 @@
               <w14:ligatures w14:val="standardContextual"/>
             </w:rPr>
           </w:pPr>
-          <w:hyperlink w:anchor="_Toc160637536" w:history="1">
+          <w:hyperlink w:anchor="_Toc160823344" w:history="1">
             <w:r>
               <w:rPr>
                 <w:rStyle w:val="Lienhypertexte"/>
@@ -1074,7 +1128,7 @@
                 <w:noProof/>
                 <w:webHidden/>
               </w:rPr>
-              <w:instrText xml:space="preserve"> PAGEREF _Toc160637536 \h </w:instrText>
+              <w:instrText xml:space="preserve"> PAGEREF _Toc160823344 \h </w:instrText>
             </w:r>
             <w:r>
               <w:rPr>
@@ -1123,7 +1177,7 @@
               <w14:ligatures w14:val="standardContextual"/>
             </w:rPr>
           </w:pPr>
-          <w:hyperlink w:anchor="_Toc160637537" w:history="1">
+          <w:hyperlink w:anchor="_Toc160823345" w:history="1">
             <w:r>
               <w:rPr>
                 <w:rStyle w:val="Lienhypertexte"/>
@@ -1170,7 +1224,7 @@
                 <w:noProof/>
                 <w:webHidden/>
               </w:rPr>
-              <w:instrText xml:space="preserve"> PAGEREF _Toc160637537 \h </w:instrText>
+              <w:instrText xml:space="preserve"> PAGEREF _Toc160823345 \h </w:instrText>
             </w:r>
             <w:r>
               <w:rPr>
@@ -1217,7 +1271,7 @@
               <w14:ligatures w14:val="standardContextual"/>
             </w:rPr>
           </w:pPr>
-          <w:hyperlink w:anchor="_Toc160637538" w:history="1">
+          <w:hyperlink w:anchor="_Toc160823346" w:history="1">
             <w:r>
               <w:rPr>
                 <w:rStyle w:val="Lienhypertexte"/>
@@ -1244,7 +1298,7 @@
                 <w:noProof/>
                 <w:webHidden/>
               </w:rPr>
-              <w:instrText xml:space="preserve"> PAGEREF _Toc160637538 \h </w:instrText>
+              <w:instrText xml:space="preserve"> PAGEREF _Toc160823346 \h </w:instrText>
             </w:r>
             <w:r>
               <w:rPr>
@@ -1293,7 +1347,7 @@
               <w14:ligatures w14:val="standardContextual"/>
             </w:rPr>
           </w:pPr>
-          <w:hyperlink w:anchor="_Toc160637539" w:history="1">
+          <w:hyperlink w:anchor="_Toc160823347" w:history="1">
             <w:r>
               <w:rPr>
                 <w:rStyle w:val="Lienhypertexte"/>
@@ -1340,7 +1394,7 @@
                 <w:noProof/>
                 <w:webHidden/>
               </w:rPr>
-              <w:instrText xml:space="preserve"> PAGEREF _Toc160637539 \h </w:instrText>
+              <w:instrText xml:space="preserve"> PAGEREF _Toc160823347 \h </w:instrText>
             </w:r>
             <w:r>
               <w:rPr>
@@ -1401,7 +1455,7 @@
           <w:lang w:val="fr-CA"/>
         </w:rPr>
       </w:pPr>
-      <w:bookmarkStart w:id="11" w:name="_Toc160637530"/>
+      <w:bookmarkStart w:id="11" w:name="_Toc160823338"/>
       <w:r>
         <w:rPr>
           <w:rFonts w:asciiTheme="minorHAnsi" w:hAnsiTheme="minorHAnsi"/>
@@ -1617,7 +1671,7 @@
           <w:rFonts w:asciiTheme="minorHAnsi" w:hAnsiTheme="minorHAnsi"/>
         </w:rPr>
       </w:pPr>
-      <w:bookmarkStart w:id="12" w:name="_Toc160637531"/>
+      <w:bookmarkStart w:id="12" w:name="_Toc160823339"/>
       <w:r>
         <w:rPr>
           <w:rFonts w:asciiTheme="minorHAnsi" w:hAnsiTheme="minorHAnsi"/>
@@ -1955,11 +2009,19 @@
             <w:r>
               <w:t>Insertion du nouveau mod</w:t>
             </w:r>
+            <w:proofErr w:type="spellStart"/>
             <w:r>
               <w:rPr>
                 <w:lang w:val="fr-CA"/>
               </w:rPr>
-              <w:t>èle logique.</w:t>
+              <w:t>èle</w:t>
+            </w:r>
+            <w:proofErr w:type="spellEnd"/>
+            <w:r>
+              <w:rPr>
+                <w:lang w:val="fr-CA"/>
+              </w:rPr>
+              <w:t xml:space="preserve"> logique.</w:t>
             </w:r>
           </w:p>
         </w:tc>
@@ -2007,11 +2069,19 @@
             <w:r>
               <w:t>Correction du mod</w:t>
             </w:r>
+            <w:proofErr w:type="spellStart"/>
             <w:r>
               <w:rPr>
                 <w:lang w:val="fr-CA"/>
               </w:rPr>
-              <w:t>èle logique et les clés de lecture.</w:t>
+              <w:t>èle</w:t>
+            </w:r>
+            <w:proofErr w:type="spellEnd"/>
+            <w:r>
+              <w:rPr>
+                <w:lang w:val="fr-CA"/>
+              </w:rPr>
+              <w:t xml:space="preserve"> logique et les clés de lecture.</w:t>
             </w:r>
           </w:p>
         </w:tc>
@@ -2236,7 +2306,7 @@
           <w:numId w:val="5"/>
         </w:numPr>
       </w:pPr>
-      <w:bookmarkStart w:id="13" w:name="_Toc160637532"/>
+      <w:bookmarkStart w:id="13" w:name="_Toc160823340"/>
       <w:r>
         <w:lastRenderedPageBreak/>
         <w:t>Glossaire</w:t>
@@ -2249,7 +2319,7 @@
         <w:pStyle w:val="Titre2"/>
         <w:spacing w:line="259" w:lineRule="auto"/>
       </w:pPr>
-      <w:bookmarkStart w:id="14" w:name="_Toc160637533"/>
+      <w:bookmarkStart w:id="14" w:name="_Toc160823341"/>
       <w:r>
         <w:t>3</w:t>
       </w:r>
@@ -2279,7 +2349,7 @@
       <w:pPr>
         <w:pStyle w:val="Titre2"/>
       </w:pPr>
-      <w:bookmarkStart w:id="15" w:name="_Toc160637534"/>
+      <w:bookmarkStart w:id="15" w:name="_Toc160823342"/>
       <w:r>
         <w:t>3.2. La Portée</w:t>
       </w:r>
@@ -2299,7 +2369,7 @@
           <w:numId w:val="5"/>
         </w:numPr>
       </w:pPr>
-      <w:bookmarkStart w:id="16" w:name="_Toc160637535"/>
+      <w:bookmarkStart w:id="16" w:name="_Toc160823343"/>
       <w:r>
         <w:t>Exigences</w:t>
       </w:r>
@@ -2316,7 +2386,7 @@
       <w:pPr>
         <w:pStyle w:val="Titre2"/>
       </w:pPr>
-      <w:bookmarkStart w:id="17" w:name="_Toc160637536"/>
+      <w:bookmarkStart w:id="17" w:name="_Toc160823344"/>
       <w:r>
         <w:t>4</w:t>
       </w:r>
@@ -2576,7 +2646,7 @@
           <w:rFonts w:asciiTheme="minorHAnsi" w:hAnsiTheme="minorHAnsi"/>
         </w:rPr>
       </w:pPr>
-      <w:bookmarkStart w:id="19" w:name="_Toc160637537"/>
+      <w:bookmarkStart w:id="19" w:name="_Toc160823345"/>
       <w:r>
         <w:rPr>
           <w:rFonts w:asciiTheme="minorHAnsi" w:hAnsiTheme="minorHAnsi"/>
@@ -2671,7 +2741,7 @@
           <w:noProof/>
         </w:rPr>
         <w:drawing>
-          <wp:inline distT="0" distB="0" distL="0" distR="0" wp14:anchorId="664CA26C" wp14:editId="7220CFC8">
+          <wp:inline distT="0" distB="0" distL="0" distR="0" wp14:anchorId="664CA26C" wp14:editId="33E1D1A9">
             <wp:extent cx="5486400" cy="4159250"/>
             <wp:effectExtent l="0" t="0" r="0" b="0"/>
             <wp:docPr id="1322910806" name="Image 1" descr="Une image contenant texte, diagramme, capture d’écran, Rectangle&#10;&#10;Description générée automatiquement"/>
@@ -2726,7 +2796,7 @@
           <w:rFonts w:asciiTheme="minorHAnsi" w:hAnsiTheme="minorHAnsi"/>
         </w:rPr>
       </w:pPr>
-      <w:bookmarkStart w:id="20" w:name="_Toc160637538"/>
+      <w:bookmarkStart w:id="20" w:name="_Toc160823346"/>
       <w:r>
         <w:rPr>
           <w:rFonts w:asciiTheme="minorHAnsi" w:hAnsiTheme="minorHAnsi"/>
@@ -2788,8 +2858,13 @@
         <w:spacing w:after="400" w:line="312" w:lineRule="auto"/>
       </w:pPr>
       <w:r>
-        <w:t>Peut avoir une carte de cr</w:t>
-      </w:r>
+        <w:t xml:space="preserve">Peut avoir une carte de </w:t>
+      </w:r>
+      <w:proofErr w:type="spellStart"/>
+      <w:r>
+        <w:t>cr</w:t>
+      </w:r>
+      <w:proofErr w:type="spellEnd"/>
       <w:r>
         <w:rPr>
           <w:lang w:val="fr-CA"/>
@@ -3105,7 +3180,7 @@
           <w:rFonts w:asciiTheme="minorHAnsi" w:hAnsiTheme="minorHAnsi"/>
         </w:rPr>
       </w:pPr>
-      <w:bookmarkStart w:id="21" w:name="_Toc160637539"/>
+      <w:bookmarkStart w:id="21" w:name="_Toc160823347"/>
       <w:r>
         <w:rPr>
           <w:rFonts w:asciiTheme="minorHAnsi" w:hAnsiTheme="minorHAnsi"/>
@@ -5714,6 +5789,27 @@
 </file>
 
 <file path=customXml/item2.xml><?xml version="1.0" encoding="utf-8"?>
+<p:properties xmlns:p="http://schemas.microsoft.com/office/2006/metadata/properties" xmlns:xsi="http://www.w3.org/2001/XMLSchema-instance" xmlns:pc="http://schemas.microsoft.com/office/infopath/2007/PartnerControls">
+  <documentManagement>
+    <_activity xmlns="5d4e22b2-f71c-440d-92ce-12b46af42ab4" xsi:nil="true"/>
+  </documentManagement>
+</p:properties>
+</file>
+
+<file path=customXml/item3.xml><?xml version="1.0" encoding="utf-8"?>
+<b:Sources xmlns:b="http://schemas.openxmlformats.org/officeDocument/2006/bibliography" xmlns="http://schemas.openxmlformats.org/officeDocument/2006/bibliography" SelectedStyle="/APASixthEditionOfficeOnline.xsl" StyleName="APA"/>
+</file>
+
+<file path=customXml/item4.xml><?xml version="1.0" encoding="utf-8"?>
+<?mso-contentType ?>
+<FormTemplates xmlns="http://schemas.microsoft.com/sharepoint/v3/contenttype/forms">
+  <Display>DocumentLibraryForm</Display>
+  <Edit>DocumentLibraryForm</Edit>
+  <New>DocumentLibraryForm</New>
+</FormTemplates>
+</file>
+
+<file path=customXml/item5.xml><?xml version="1.0" encoding="utf-8"?>
 <ct:contentTypeSchema xmlns:ct="http://schemas.microsoft.com/office/2006/metadata/contentType" xmlns:ma="http://schemas.microsoft.com/office/2006/metadata/properties/metaAttributes" ct:_="" ma:_="" ma:contentTypeName="Document" ma:contentTypeID="0x010100106F11FA0920D348AB7B8280E4900B8B" ma:contentTypeVersion="15" ma:contentTypeDescription="Crée un document." ma:contentTypeScope="" ma:versionID="c2e08935190ed95787389072801c2e99">
   <xsd:schema xmlns:xsd="http://www.w3.org/2001/XMLSchema" xmlns:xs="http://www.w3.org/2001/XMLSchema" xmlns:p="http://schemas.microsoft.com/office/2006/metadata/properties" xmlns:ns3="42d21025-700e-4026-9820-3d5a1c2d48f0" xmlns:ns4="5d4e22b2-f71c-440d-92ce-12b46af42ab4" targetNamespace="http://schemas.microsoft.com/office/2006/metadata/properties" ma:root="true" ma:fieldsID="a96be81092f887ae26a0df0d4a7eaeb5" ns3:_="" ns4:_="">
     <xsd:import namespace="42d21025-700e-4026-9820-3d5a1c2d48f0"/>
@@ -5946,27 +6042,6 @@
 </ct:contentTypeSchema>
 </file>
 
-<file path=customXml/item3.xml><?xml version="1.0" encoding="utf-8"?>
-<?mso-contentType ?>
-<FormTemplates xmlns="http://schemas.microsoft.com/sharepoint/v3/contenttype/forms">
-  <Display>DocumentLibraryForm</Display>
-  <Edit>DocumentLibraryForm</Edit>
-  <New>DocumentLibraryForm</New>
-</FormTemplates>
-</file>
-
-<file path=customXml/item4.xml><?xml version="1.0" encoding="utf-8"?>
-<b:Sources xmlns:b="http://schemas.openxmlformats.org/officeDocument/2006/bibliography" xmlns="http://schemas.openxmlformats.org/officeDocument/2006/bibliography" SelectedStyle="/APASixthEditionOfficeOnline.xsl" StyleName="APA"/>
-</file>
-
-<file path=customXml/item5.xml><?xml version="1.0" encoding="utf-8"?>
-<p:properties xmlns:p="http://schemas.microsoft.com/office/2006/metadata/properties" xmlns:xsi="http://www.w3.org/2001/XMLSchema-instance" xmlns:pc="http://schemas.microsoft.com/office/infopath/2007/PartnerControls">
-  <documentManagement>
-    <_activity xmlns="5d4e22b2-f71c-440d-92ce-12b46af42ab4" xsi:nil="true"/>
-  </documentManagement>
-</p:properties>
-</file>
-
 <file path=customXml/itemProps1.xml><?xml version="1.0" encoding="utf-8"?>
 <ds:datastoreItem xmlns:ds="http://schemas.openxmlformats.org/officeDocument/2006/customXml" ds:itemID="{55AF091B-3C7A-41E3-B477-F2FDAA23CFDA}">
   <ds:schemaRefs>
@@ -5976,6 +6051,32 @@
 </file>
 
 <file path=customXml/itemProps2.xml><?xml version="1.0" encoding="utf-8"?>
+<ds:datastoreItem xmlns:ds="http://schemas.openxmlformats.org/officeDocument/2006/customXml" ds:itemID="{9B54371C-6D7F-4324-9CD6-938488D15062}">
+  <ds:schemaRefs>
+    <ds:schemaRef ds:uri="http://schemas.microsoft.com/office/2006/metadata/properties"/>
+    <ds:schemaRef ds:uri="http://schemas.microsoft.com/office/infopath/2007/PartnerControls"/>
+    <ds:schemaRef ds:uri="5d4e22b2-f71c-440d-92ce-12b46af42ab4"/>
+  </ds:schemaRefs>
+</ds:datastoreItem>
+</file>
+
+<file path=customXml/itemProps3.xml><?xml version="1.0" encoding="utf-8"?>
+<ds:datastoreItem xmlns:ds="http://schemas.openxmlformats.org/officeDocument/2006/customXml" ds:itemID="{8A480B98-7194-4A0A-97BC-528C5D2817D5}">
+  <ds:schemaRefs>
+    <ds:schemaRef ds:uri="http://schemas.openxmlformats.org/officeDocument/2006/bibliography"/>
+  </ds:schemaRefs>
+</ds:datastoreItem>
+</file>
+
+<file path=customXml/itemProps4.xml><?xml version="1.0" encoding="utf-8"?>
+<ds:datastoreItem xmlns:ds="http://schemas.openxmlformats.org/officeDocument/2006/customXml" ds:itemID="{356E5096-5111-4726-BFED-1507AC22381B}">
+  <ds:schemaRefs>
+    <ds:schemaRef ds:uri="http://schemas.microsoft.com/sharepoint/v3/contenttype/forms"/>
+  </ds:schemaRefs>
+</ds:datastoreItem>
+</file>
+
+<file path=customXml/itemProps5.xml><?xml version="1.0" encoding="utf-8"?>
 <ds:datastoreItem xmlns:ds="http://schemas.openxmlformats.org/officeDocument/2006/customXml" ds:itemID="{B54D5B4D-0B3A-4B95-B5F5-C1D225CBC96F}">
   <ds:schemaRefs>
     <ds:schemaRef ds:uri="http://schemas.microsoft.com/office/2006/metadata/contentType"/>
@@ -5992,30 +6093,4 @@
     <ds:schemaRef ds:uri="http://schemas.microsoft.com/internal/obd"/>
   </ds:schemaRefs>
 </ds:datastoreItem>
-</file>
-
-<file path=customXml/itemProps3.xml><?xml version="1.0" encoding="utf-8"?>
-<ds:datastoreItem xmlns:ds="http://schemas.openxmlformats.org/officeDocument/2006/customXml" ds:itemID="{356E5096-5111-4726-BFED-1507AC22381B}">
-  <ds:schemaRefs>
-    <ds:schemaRef ds:uri="http://schemas.microsoft.com/sharepoint/v3/contenttype/forms"/>
-  </ds:schemaRefs>
-</ds:datastoreItem>
-</file>
-
-<file path=customXml/itemProps4.xml><?xml version="1.0" encoding="utf-8"?>
-<ds:datastoreItem xmlns:ds="http://schemas.openxmlformats.org/officeDocument/2006/customXml" ds:itemID="{8A480B98-7194-4A0A-97BC-528C5D2817D5}">
-  <ds:schemaRefs>
-    <ds:schemaRef ds:uri="http://schemas.openxmlformats.org/officeDocument/2006/bibliography"/>
-  </ds:schemaRefs>
-</ds:datastoreItem>
-</file>
-
-<file path=customXml/itemProps5.xml><?xml version="1.0" encoding="utf-8"?>
-<ds:datastoreItem xmlns:ds="http://schemas.openxmlformats.org/officeDocument/2006/customXml" ds:itemID="{9B54371C-6D7F-4324-9CD6-938488D15062}">
-  <ds:schemaRefs>
-    <ds:schemaRef ds:uri="http://schemas.microsoft.com/office/2006/metadata/properties"/>
-    <ds:schemaRef ds:uri="http://schemas.microsoft.com/office/infopath/2007/PartnerControls"/>
-    <ds:schemaRef ds:uri="5d4e22b2-f71c-440d-92ce-12b46af42ab4"/>
-  </ds:schemaRefs>
-</ds:datastoreItem>
 </file>
</xml_diff>

<commit_message>
ajout des exigences non-fonctionelle
</commit_message>
<xml_diff>
--- a/Documents/Analyse_Préliminaire.docx
+++ b/Documents/Analyse_Préliminaire.docx
@@ -281,12 +281,28 @@
           <w:lang w:val="fr-CA"/>
         </w:rPr>
       </w:pPr>
-      <w:r>
-        <w:rPr>
-          <w:lang w:val="fr-CA"/>
-        </w:rPr>
-        <w:t>Thanushan Rajaratnam</w:t>
-      </w:r>
+      <w:proofErr w:type="spellStart"/>
+      <w:r>
+        <w:rPr>
+          <w:lang w:val="fr-CA"/>
+        </w:rPr>
+        <w:t>Thanushan</w:t>
+      </w:r>
+      <w:proofErr w:type="spellEnd"/>
+      <w:r>
+        <w:rPr>
+          <w:lang w:val="fr-CA"/>
+        </w:rPr>
+        <w:t xml:space="preserve"> </w:t>
+      </w:r>
+      <w:proofErr w:type="spellStart"/>
+      <w:r>
+        <w:rPr>
+          <w:lang w:val="fr-CA"/>
+        </w:rPr>
+        <w:t>Rajaratnam</w:t>
+      </w:r>
+      <w:proofErr w:type="spellEnd"/>
     </w:p>
     <w:p>
       <w:pPr>
@@ -299,8 +315,16 @@
         <w:rPr>
           <w:lang w:val="fr-CA"/>
         </w:rPr>
-        <w:t>Mohamad-Ridha Dosh</w:t>
-      </w:r>
+        <w:t xml:space="preserve">Mohamad-Ridha </w:t>
+      </w:r>
+      <w:proofErr w:type="spellStart"/>
+      <w:r>
+        <w:rPr>
+          <w:lang w:val="fr-CA"/>
+        </w:rPr>
+        <w:t>Dosh</w:t>
+      </w:r>
+      <w:proofErr w:type="spellEnd"/>
     </w:p>
     <w:p>
       <w:pPr>
@@ -309,12 +333,28 @@
           <w:lang w:val="fr-CA"/>
         </w:rPr>
       </w:pPr>
-      <w:r>
-        <w:rPr>
-          <w:lang w:val="fr-CA"/>
-        </w:rPr>
-        <w:t>Earaj Noori</w:t>
-      </w:r>
+      <w:proofErr w:type="spellStart"/>
+      <w:r>
+        <w:rPr>
+          <w:lang w:val="fr-CA"/>
+        </w:rPr>
+        <w:t>Earaj</w:t>
+      </w:r>
+      <w:proofErr w:type="spellEnd"/>
+      <w:r>
+        <w:rPr>
+          <w:lang w:val="fr-CA"/>
+        </w:rPr>
+        <w:t xml:space="preserve"> </w:t>
+      </w:r>
+      <w:proofErr w:type="spellStart"/>
+      <w:r>
+        <w:rPr>
+          <w:lang w:val="fr-CA"/>
+        </w:rPr>
+        <w:t>Noori</w:t>
+      </w:r>
+      <w:proofErr w:type="spellEnd"/>
     </w:p>
     <w:p>
       <w:pPr>
@@ -327,8 +367,30 @@
         <w:rPr>
           <w:lang w:val="fr-CA"/>
         </w:rPr>
-        <w:t>Dave-Hardens Odigé</w:t>
-      </w:r>
+        <w:t>Dave-</w:t>
+      </w:r>
+      <w:proofErr w:type="spellStart"/>
+      <w:r>
+        <w:rPr>
+          <w:lang w:val="fr-CA"/>
+        </w:rPr>
+        <w:t>Hardens</w:t>
+      </w:r>
+      <w:proofErr w:type="spellEnd"/>
+      <w:r>
+        <w:rPr>
+          <w:lang w:val="fr-CA"/>
+        </w:rPr>
+        <w:t xml:space="preserve"> </w:t>
+      </w:r>
+      <w:proofErr w:type="spellStart"/>
+      <w:r>
+        <w:rPr>
+          <w:lang w:val="fr-CA"/>
+        </w:rPr>
+        <w:t>Odigé</w:t>
+      </w:r>
+      <w:proofErr w:type="spellEnd"/>
     </w:p>
     <w:p>
       <w:pPr>
@@ -1955,11 +2017,19 @@
             <w:r>
               <w:t>Insertion du nouveau mod</w:t>
             </w:r>
+            <w:proofErr w:type="spellStart"/>
             <w:r>
               <w:rPr>
                 <w:lang w:val="fr-CA"/>
               </w:rPr>
-              <w:t>èle logique.</w:t>
+              <w:t>èle</w:t>
+            </w:r>
+            <w:proofErr w:type="spellEnd"/>
+            <w:r>
+              <w:rPr>
+                <w:lang w:val="fr-CA"/>
+              </w:rPr>
+              <w:t xml:space="preserve"> logique.</w:t>
             </w:r>
           </w:p>
         </w:tc>
@@ -2007,11 +2077,19 @@
             <w:r>
               <w:t>Correction du mod</w:t>
             </w:r>
+            <w:proofErr w:type="spellStart"/>
             <w:r>
               <w:rPr>
                 <w:lang w:val="fr-CA"/>
               </w:rPr>
-              <w:t>èle logique et les clés de lecture.</w:t>
+              <w:t>èle</w:t>
+            </w:r>
+            <w:proofErr w:type="spellEnd"/>
+            <w:r>
+              <w:rPr>
+                <w:lang w:val="fr-CA"/>
+              </w:rPr>
+              <w:t xml:space="preserve"> logique et les clés de lecture.</w:t>
             </w:r>
           </w:p>
         </w:tc>
@@ -2321,10 +2399,10 @@
         <w:t>4</w:t>
       </w:r>
       <w:r>
-        <w:t>.1.</w:t>
-      </w:r>
-      <w:r>
-        <w:t xml:space="preserve"> </w:t>
+        <w:t>.1</w:t>
+      </w:r>
+      <w:r>
+        <w:t xml:space="preserve">. </w:t>
       </w:r>
       <w:r>
         <w:t>Exigences fonctionnelles</w:t>
@@ -2560,6 +2638,160 @@
         </w:rPr>
         <w:t>utilisateur ».</w:t>
       </w:r>
+    </w:p>
+    <w:p>
+      <w:pPr>
+        <w:pStyle w:val="Titre2"/>
+      </w:pPr>
+    </w:p>
+    <w:p>
+      <w:pPr>
+        <w:pStyle w:val="Titre2"/>
+      </w:pPr>
+      <w:r>
+        <w:t>4.2 exigences non-</w:t>
+      </w:r>
+      <w:r>
+        <w:t>fonctionnelles</w:t>
+      </w:r>
+      <w:r>
+        <w:t xml:space="preserve"> </w:t>
+      </w:r>
+    </w:p>
+    <w:p/>
+    <w:p>
+      <w:r>
+        <w:rPr>
+          <w:b/>
+          <w:bCs/>
+        </w:rPr>
+        <w:t>Sécurité :</w:t>
+      </w:r>
+      <w:r>
+        <w:rPr>
+          <w:b/>
+          <w:bCs/>
+        </w:rPr>
+        <w:t xml:space="preserve"> </w:t>
+      </w:r>
+      <w:r>
+        <w:t xml:space="preserve">Le système </w:t>
+      </w:r>
+      <w:r>
+        <w:t>doit proposer</w:t>
+      </w:r>
+      <w:r>
+        <w:t xml:space="preserve"> une authentification avec courriel et mot de passe afin d’assurer la sécurité et l’authenticité de l’utilisateur.</w:t>
+      </w:r>
+    </w:p>
+    <w:p/>
+    <w:p>
+      <w:r>
+        <w:rPr>
+          <w:b/>
+          <w:bCs/>
+        </w:rPr>
+        <w:t xml:space="preserve">Compatibilité </w:t>
+      </w:r>
+      <w:r>
+        <w:rPr>
+          <w:b/>
+          <w:bCs/>
+        </w:rPr>
+        <w:t>:</w:t>
+      </w:r>
+      <w:r>
+        <w:rPr>
+          <w:b/>
+          <w:bCs/>
+        </w:rPr>
+        <w:t xml:space="preserve"> </w:t>
+      </w:r>
+      <w:r>
+        <w:t>L’application doit être compatible avec les navigateurs les plus utilisés (Chrome, Safari, Brave, Edge, Firefox, Opera)</w:t>
+      </w:r>
+    </w:p>
+    <w:p/>
+    <w:p>
+      <w:r>
+        <w:rPr>
+          <w:b/>
+          <w:bCs/>
+        </w:rPr>
+        <w:t xml:space="preserve">Contraintes technologiques : </w:t>
+      </w:r>
+      <w:r>
+        <w:t xml:space="preserve">Le site doit être développé en utilisant les langages HTML, CSS, </w:t>
+      </w:r>
+      <w:r>
+        <w:t>Javascript</w:t>
+      </w:r>
+      <w:r>
+        <w:t xml:space="preserve"> en utilisant Bootstrap comme </w:t>
+      </w:r>
+      <w:proofErr w:type="spellStart"/>
+      <w:r>
+        <w:t>framework</w:t>
+      </w:r>
+      <w:proofErr w:type="spellEnd"/>
+      <w:r>
+        <w:t xml:space="preserve"> CSS et </w:t>
+      </w:r>
+      <w:proofErr w:type="spellStart"/>
+      <w:r>
+        <w:t>ExpressJS</w:t>
+      </w:r>
+      <w:proofErr w:type="spellEnd"/>
+      <w:r>
+        <w:t xml:space="preserve"> comme </w:t>
+      </w:r>
+      <w:proofErr w:type="spellStart"/>
+      <w:r>
+        <w:t>framework</w:t>
+      </w:r>
+      <w:proofErr w:type="spellEnd"/>
+      <w:r>
+        <w:t xml:space="preserve"> Javascript. Node.js doit être utilisé pour le développement coté serveur.</w:t>
+      </w:r>
+    </w:p>
+    <w:p/>
+    <w:p>
+      <w:r>
+        <w:rPr>
+          <w:b/>
+          <w:bCs/>
+        </w:rPr>
+        <w:t xml:space="preserve">Contraintes </w:t>
+      </w:r>
+      <w:r>
+        <w:rPr>
+          <w:b/>
+          <w:bCs/>
+        </w:rPr>
+        <w:t>de conception</w:t>
+      </w:r>
+      <w:r>
+        <w:rPr>
+          <w:b/>
+          <w:bCs/>
+        </w:rPr>
+        <w:t> :</w:t>
+      </w:r>
+      <w:r>
+        <w:rPr>
+          <w:b/>
+          <w:bCs/>
+        </w:rPr>
+        <w:t xml:space="preserve"> </w:t>
+      </w:r>
+      <w:r>
+        <w:t>L’aspect visuel du site doit être conforme aux principes de conception UX afin d’offrir une expérience intuitive à l’utilisateur</w:t>
+      </w:r>
+    </w:p>
+    <w:p/>
+    <w:p/>
+    <w:p/>
+    <w:p>
       <w:r>
         <w:br w:type="page"/>
       </w:r>
@@ -2671,7 +2903,7 @@
           <w:noProof/>
         </w:rPr>
         <w:drawing>
-          <wp:inline distT="0" distB="0" distL="0" distR="0" wp14:anchorId="664CA26C" wp14:editId="7220CFC8">
+          <wp:inline distT="0" distB="0" distL="0" distR="0" wp14:anchorId="664CA26C" wp14:editId="43003F8D">
             <wp:extent cx="5486400" cy="4159250"/>
             <wp:effectExtent l="0" t="0" r="0" b="0"/>
             <wp:docPr id="1322910806" name="Image 1" descr="Une image contenant texte, diagramme, capture d’écran, Rectangle&#10;&#10;Description générée automatiquement"/>
@@ -2788,8 +3020,13 @@
         <w:spacing w:after="400" w:line="312" w:lineRule="auto"/>
       </w:pPr>
       <w:r>
-        <w:t>Peut avoir une carte de cr</w:t>
-      </w:r>
+        <w:t xml:space="preserve">Peut avoir une carte de </w:t>
+      </w:r>
+      <w:proofErr w:type="spellStart"/>
+      <w:r>
+        <w:t>cr</w:t>
+      </w:r>
+      <w:proofErr w:type="spellEnd"/>
       <w:r>
         <w:rPr>
           <w:lang w:val="fr-CA"/>
@@ -5714,6 +5951,15 @@
 </file>
 
 <file path=customXml/item2.xml><?xml version="1.0" encoding="utf-8"?>
+<?mso-contentType ?>
+<FormTemplates xmlns="http://schemas.microsoft.com/sharepoint/v3/contenttype/forms">
+  <Display>DocumentLibraryForm</Display>
+  <Edit>DocumentLibraryForm</Edit>
+  <New>DocumentLibraryForm</New>
+</FormTemplates>
+</file>
+
+<file path=customXml/item3.xml><?xml version="1.0" encoding="utf-8"?>
 <ct:contentTypeSchema xmlns:ct="http://schemas.microsoft.com/office/2006/metadata/contentType" xmlns:ma="http://schemas.microsoft.com/office/2006/metadata/properties/metaAttributes" ct:_="" ma:_="" ma:contentTypeName="Document" ma:contentTypeID="0x010100106F11FA0920D348AB7B8280E4900B8B" ma:contentTypeVersion="15" ma:contentTypeDescription="Crée un document." ma:contentTypeScope="" ma:versionID="c2e08935190ed95787389072801c2e99">
   <xsd:schema xmlns:xsd="http://www.w3.org/2001/XMLSchema" xmlns:xs="http://www.w3.org/2001/XMLSchema" xmlns:p="http://schemas.microsoft.com/office/2006/metadata/properties" xmlns:ns3="42d21025-700e-4026-9820-3d5a1c2d48f0" xmlns:ns4="5d4e22b2-f71c-440d-92ce-12b46af42ab4" targetNamespace="http://schemas.microsoft.com/office/2006/metadata/properties" ma:root="true" ma:fieldsID="a96be81092f887ae26a0df0d4a7eaeb5" ns3:_="" ns4:_="">
     <xsd:import namespace="42d21025-700e-4026-9820-3d5a1c2d48f0"/>
@@ -5946,25 +6192,16 @@
 </ct:contentTypeSchema>
 </file>
 
-<file path=customXml/item3.xml><?xml version="1.0" encoding="utf-8"?>
-<?mso-contentType ?>
-<FormTemplates xmlns="http://schemas.microsoft.com/sharepoint/v3/contenttype/forms">
-  <Display>DocumentLibraryForm</Display>
-  <Edit>DocumentLibraryForm</Edit>
-  <New>DocumentLibraryForm</New>
-</FormTemplates>
-</file>
-
 <file path=customXml/item4.xml><?xml version="1.0" encoding="utf-8"?>
-<b:Sources xmlns:b="http://schemas.openxmlformats.org/officeDocument/2006/bibliography" xmlns="http://schemas.openxmlformats.org/officeDocument/2006/bibliography" SelectedStyle="/APASixthEditionOfficeOnline.xsl" StyleName="APA"/>
-</file>
-
-<file path=customXml/item5.xml><?xml version="1.0" encoding="utf-8"?>
 <p:properties xmlns:p="http://schemas.microsoft.com/office/2006/metadata/properties" xmlns:xsi="http://www.w3.org/2001/XMLSchema-instance" xmlns:pc="http://schemas.microsoft.com/office/infopath/2007/PartnerControls">
   <documentManagement>
     <_activity xmlns="5d4e22b2-f71c-440d-92ce-12b46af42ab4" xsi:nil="true"/>
   </documentManagement>
 </p:properties>
+</file>
+
+<file path=customXml/item5.xml><?xml version="1.0" encoding="utf-8"?>
+<b:Sources xmlns:b="http://schemas.openxmlformats.org/officeDocument/2006/bibliography" xmlns="http://schemas.openxmlformats.org/officeDocument/2006/bibliography" SelectedStyle="/APASixthEditionOfficeOnline.xsl" StyleName="APA"/>
 </file>
 
 <file path=customXml/itemProps1.xml><?xml version="1.0" encoding="utf-8"?>
@@ -5976,6 +6213,14 @@
 </file>
 
 <file path=customXml/itemProps2.xml><?xml version="1.0" encoding="utf-8"?>
+<ds:datastoreItem xmlns:ds="http://schemas.openxmlformats.org/officeDocument/2006/customXml" ds:itemID="{356E5096-5111-4726-BFED-1507AC22381B}">
+  <ds:schemaRefs>
+    <ds:schemaRef ds:uri="http://schemas.microsoft.com/sharepoint/v3/contenttype/forms"/>
+  </ds:schemaRefs>
+</ds:datastoreItem>
+</file>
+
+<file path=customXml/itemProps3.xml><?xml version="1.0" encoding="utf-8"?>
 <ds:datastoreItem xmlns:ds="http://schemas.openxmlformats.org/officeDocument/2006/customXml" ds:itemID="{B54D5B4D-0B3A-4B95-B5F5-C1D225CBC96F}">
   <ds:schemaRefs>
     <ds:schemaRef ds:uri="http://schemas.microsoft.com/office/2006/metadata/contentType"/>
@@ -5994,23 +6239,7 @@
 </ds:datastoreItem>
 </file>
 
-<file path=customXml/itemProps3.xml><?xml version="1.0" encoding="utf-8"?>
-<ds:datastoreItem xmlns:ds="http://schemas.openxmlformats.org/officeDocument/2006/customXml" ds:itemID="{356E5096-5111-4726-BFED-1507AC22381B}">
-  <ds:schemaRefs>
-    <ds:schemaRef ds:uri="http://schemas.microsoft.com/sharepoint/v3/contenttype/forms"/>
-  </ds:schemaRefs>
-</ds:datastoreItem>
-</file>
-
 <file path=customXml/itemProps4.xml><?xml version="1.0" encoding="utf-8"?>
-<ds:datastoreItem xmlns:ds="http://schemas.openxmlformats.org/officeDocument/2006/customXml" ds:itemID="{8A480B98-7194-4A0A-97BC-528C5D2817D5}">
-  <ds:schemaRefs>
-    <ds:schemaRef ds:uri="http://schemas.openxmlformats.org/officeDocument/2006/bibliography"/>
-  </ds:schemaRefs>
-</ds:datastoreItem>
-</file>
-
-<file path=customXml/itemProps5.xml><?xml version="1.0" encoding="utf-8"?>
 <ds:datastoreItem xmlns:ds="http://schemas.openxmlformats.org/officeDocument/2006/customXml" ds:itemID="{9B54371C-6D7F-4324-9CD6-938488D15062}">
   <ds:schemaRefs>
     <ds:schemaRef ds:uri="http://schemas.microsoft.com/office/2006/metadata/properties"/>
@@ -6018,4 +6247,12 @@
     <ds:schemaRef ds:uri="5d4e22b2-f71c-440d-92ce-12b46af42ab4"/>
   </ds:schemaRefs>
 </ds:datastoreItem>
+</file>
+
+<file path=customXml/itemProps5.xml><?xml version="1.0" encoding="utf-8"?>
+<ds:datastoreItem xmlns:ds="http://schemas.openxmlformats.org/officeDocument/2006/customXml" ds:itemID="{8A480B98-7194-4A0A-97BC-528C5D2817D5}">
+  <ds:schemaRefs>
+    <ds:schemaRef ds:uri="http://schemas.openxmlformats.org/officeDocument/2006/bibliography"/>
+  </ds:schemaRefs>
+</ds:datastoreItem>
 </file>
</xml_diff>

<commit_message>
Modification dans analyse préliminaire
</commit_message>
<xml_diff>
--- a/Documents/Analyse_Préliminaire.docx
+++ b/Documents/Analyse_Préliminaire.docx
@@ -515,7 +515,7 @@
             </w:rPr>
             <w:fldChar w:fldCharType="separate"/>
           </w:r>
-          <w:hyperlink w:anchor="_Toc160637530" w:history="1">
+          <w:hyperlink w:anchor="_Toc160829776" w:history="1">
             <w:r>
               <w:rPr>
                 <w:rStyle w:val="Lienhypertexte"/>
@@ -564,7 +564,7 @@
                 <w:noProof/>
                 <w:webHidden/>
               </w:rPr>
-              <w:instrText xml:space="preserve"> PAGEREF _Toc160637530 \h </w:instrText>
+              <w:instrText xml:space="preserve"> PAGEREF _Toc160829776 \h </w:instrText>
             </w:r>
             <w:r>
               <w:rPr>
@@ -613,7 +613,7 @@
               <w14:ligatures w14:val="standardContextual"/>
             </w:rPr>
           </w:pPr>
-          <w:hyperlink w:anchor="_Toc160637531" w:history="1">
+          <w:hyperlink w:anchor="_Toc160829777" w:history="1">
             <w:r>
               <w:rPr>
                 <w:rStyle w:val="Lienhypertexte"/>
@@ -660,7 +660,7 @@
                 <w:noProof/>
                 <w:webHidden/>
               </w:rPr>
-              <w:instrText xml:space="preserve"> PAGEREF _Toc160637531 \h </w:instrText>
+              <w:instrText xml:space="preserve"> PAGEREF _Toc160829777 \h </w:instrText>
             </w:r>
             <w:r>
               <w:rPr>
@@ -709,7 +709,7 @@
               <w14:ligatures w14:val="standardContextual"/>
             </w:rPr>
           </w:pPr>
-          <w:hyperlink w:anchor="_Toc160637532" w:history="1">
+          <w:hyperlink w:anchor="_Toc160829778" w:history="1">
             <w:r>
               <w:rPr>
                 <w:rStyle w:val="Lienhypertexte"/>
@@ -756,7 +756,7 @@
                 <w:noProof/>
                 <w:webHidden/>
               </w:rPr>
-              <w:instrText xml:space="preserve"> PAGEREF _Toc160637532 \h </w:instrText>
+              <w:instrText xml:space="preserve"> PAGEREF _Toc160829778 \h </w:instrText>
             </w:r>
             <w:r>
               <w:rPr>
@@ -803,7 +803,7 @@
               <w14:ligatures w14:val="standardContextual"/>
             </w:rPr>
           </w:pPr>
-          <w:hyperlink w:anchor="_Toc160637533" w:history="1">
+          <w:hyperlink w:anchor="_Toc160829779" w:history="1">
             <w:r>
               <w:rPr>
                 <w:rStyle w:val="Lienhypertexte"/>
@@ -830,7 +830,7 @@
                 <w:noProof/>
                 <w:webHidden/>
               </w:rPr>
-              <w:instrText xml:space="preserve"> PAGEREF _Toc160637533 \h </w:instrText>
+              <w:instrText xml:space="preserve"> PAGEREF _Toc160829779 \h </w:instrText>
             </w:r>
             <w:r>
               <w:rPr>
@@ -877,7 +877,7 @@
               <w14:ligatures w14:val="standardContextual"/>
             </w:rPr>
           </w:pPr>
-          <w:hyperlink w:anchor="_Toc160637534" w:history="1">
+          <w:hyperlink w:anchor="_Toc160829780" w:history="1">
             <w:r>
               <w:rPr>
                 <w:rStyle w:val="Lienhypertexte"/>
@@ -904,7 +904,7 @@
                 <w:noProof/>
                 <w:webHidden/>
               </w:rPr>
-              <w:instrText xml:space="preserve"> PAGEREF _Toc160637534 \h </w:instrText>
+              <w:instrText xml:space="preserve"> PAGEREF _Toc160829780 \h </w:instrText>
             </w:r>
             <w:r>
               <w:rPr>
@@ -953,7 +953,7 @@
               <w14:ligatures w14:val="standardContextual"/>
             </w:rPr>
           </w:pPr>
-          <w:hyperlink w:anchor="_Toc160637535" w:history="1">
+          <w:hyperlink w:anchor="_Toc160829781" w:history="1">
             <w:r>
               <w:rPr>
                 <w:rStyle w:val="Lienhypertexte"/>
@@ -1000,7 +1000,7 @@
                 <w:noProof/>
                 <w:webHidden/>
               </w:rPr>
-              <w:instrText xml:space="preserve"> PAGEREF _Toc160637535 \h </w:instrText>
+              <w:instrText xml:space="preserve"> PAGEREF _Toc160829781 \h </w:instrText>
             </w:r>
             <w:r>
               <w:rPr>
@@ -1047,7 +1047,7 @@
               <w14:ligatures w14:val="standardContextual"/>
             </w:rPr>
           </w:pPr>
-          <w:hyperlink w:anchor="_Toc160637536" w:history="1">
+          <w:hyperlink w:anchor="_Toc160829782" w:history="1">
             <w:r>
               <w:rPr>
                 <w:rStyle w:val="Lienhypertexte"/>
@@ -1074,7 +1074,7 @@
                 <w:noProof/>
                 <w:webHidden/>
               </w:rPr>
-              <w:instrText xml:space="preserve"> PAGEREF _Toc160637536 \h </w:instrText>
+              <w:instrText xml:space="preserve"> PAGEREF _Toc160829782 \h </w:instrText>
             </w:r>
             <w:r>
               <w:rPr>
@@ -1095,6 +1095,80 @@
                 <w:webHidden/>
               </w:rPr>
               <w:t>4</w:t>
+            </w:r>
+            <w:r>
+              <w:rPr>
+                <w:noProof/>
+                <w:webHidden/>
+              </w:rPr>
+              <w:fldChar w:fldCharType="end"/>
+            </w:r>
+          </w:hyperlink>
+        </w:p>
+        <w:p>
+          <w:pPr>
+            <w:pStyle w:val="TM2"/>
+            <w:tabs>
+              <w:tab w:val="right" w:pos="8630"/>
+            </w:tabs>
+            <w:rPr>
+              <w:b w:val="0"/>
+              <w:bCs w:val="0"/>
+              <w:smallCaps w:val="0"/>
+              <w:noProof/>
+              <w:kern w:val="2"/>
+              <w:lang w:val="fr-CA" w:eastAsia="fr-CA"/>
+              <w14:ligatures w14:val="standardContextual"/>
+            </w:rPr>
+          </w:pPr>
+          <w:hyperlink w:anchor="_Toc160829783" w:history="1">
+            <w:r>
+              <w:rPr>
+                <w:rStyle w:val="Lienhypertexte"/>
+                <w:noProof/>
+              </w:rPr>
+              <w:t>4.2 exigences non-fonctionnelles</w:t>
+            </w:r>
+            <w:r>
+              <w:rPr>
+                <w:noProof/>
+                <w:webHidden/>
+              </w:rPr>
+              <w:tab/>
+            </w:r>
+            <w:r>
+              <w:rPr>
+                <w:noProof/>
+                <w:webHidden/>
+              </w:rPr>
+              <w:fldChar w:fldCharType="begin"/>
+            </w:r>
+            <w:r>
+              <w:rPr>
+                <w:noProof/>
+                <w:webHidden/>
+              </w:rPr>
+              <w:instrText xml:space="preserve"> PAGEREF _Toc160829783 \h </w:instrText>
+            </w:r>
+            <w:r>
+              <w:rPr>
+                <w:noProof/>
+                <w:webHidden/>
+              </w:rPr>
+            </w:r>
+            <w:r>
+              <w:rPr>
+                <w:noProof/>
+                <w:webHidden/>
+              </w:rPr>
+              <w:fldChar w:fldCharType="separate"/>
+            </w:r>
+            <w:r>
+              <w:rPr>
+                <w:noProof/>
+                <w:webHidden/>
+              </w:rPr>
+              <w:t>5</w:t>
             </w:r>
             <w:r>
               <w:rPr>
@@ -1123,7 +1197,7 @@
               <w14:ligatures w14:val="standardContextual"/>
             </w:rPr>
           </w:pPr>
-          <w:hyperlink w:anchor="_Toc160637537" w:history="1">
+          <w:hyperlink w:anchor="_Toc160829784" w:history="1">
             <w:r>
               <w:rPr>
                 <w:rStyle w:val="Lienhypertexte"/>
@@ -1170,7 +1244,7 @@
                 <w:noProof/>
                 <w:webHidden/>
               </w:rPr>
-              <w:instrText xml:space="preserve"> PAGEREF _Toc160637537 \h </w:instrText>
+              <w:instrText xml:space="preserve"> PAGEREF _Toc160829784 \h </w:instrText>
             </w:r>
             <w:r>
               <w:rPr>
@@ -1217,7 +1291,7 @@
               <w14:ligatures w14:val="standardContextual"/>
             </w:rPr>
           </w:pPr>
-          <w:hyperlink w:anchor="_Toc160637538" w:history="1">
+          <w:hyperlink w:anchor="_Toc160829785" w:history="1">
             <w:r>
               <w:rPr>
                 <w:rStyle w:val="Lienhypertexte"/>
@@ -1244,7 +1318,7 @@
                 <w:noProof/>
                 <w:webHidden/>
               </w:rPr>
-              <w:instrText xml:space="preserve"> PAGEREF _Toc160637538 \h </w:instrText>
+              <w:instrText xml:space="preserve"> PAGEREF _Toc160829785 \h </w:instrText>
             </w:r>
             <w:r>
               <w:rPr>
@@ -1293,7 +1367,7 @@
               <w14:ligatures w14:val="standardContextual"/>
             </w:rPr>
           </w:pPr>
-          <w:hyperlink w:anchor="_Toc160637539" w:history="1">
+          <w:hyperlink w:anchor="_Toc160829786" w:history="1">
             <w:r>
               <w:rPr>
                 <w:rStyle w:val="Lienhypertexte"/>
@@ -1340,7 +1414,7 @@
                 <w:noProof/>
                 <w:webHidden/>
               </w:rPr>
-              <w:instrText xml:space="preserve"> PAGEREF _Toc160637539 \h </w:instrText>
+              <w:instrText xml:space="preserve"> PAGEREF _Toc160829786 \h </w:instrText>
             </w:r>
             <w:r>
               <w:rPr>
@@ -1401,7 +1475,7 @@
           <w:lang w:val="fr-CA"/>
         </w:rPr>
       </w:pPr>
-      <w:bookmarkStart w:id="11" w:name="_Toc160637530"/>
+      <w:bookmarkStart w:id="11" w:name="_Toc160829776"/>
       <w:r>
         <w:rPr>
           <w:rFonts w:asciiTheme="minorHAnsi" w:hAnsiTheme="minorHAnsi"/>
@@ -1617,7 +1691,7 @@
           <w:rFonts w:asciiTheme="minorHAnsi" w:hAnsiTheme="minorHAnsi"/>
         </w:rPr>
       </w:pPr>
-      <w:bookmarkStart w:id="12" w:name="_Toc160637531"/>
+      <w:bookmarkStart w:id="12" w:name="_Toc160829777"/>
       <w:r>
         <w:rPr>
           <w:rFonts w:asciiTheme="minorHAnsi" w:hAnsiTheme="minorHAnsi"/>
@@ -2236,7 +2310,7 @@
           <w:numId w:val="5"/>
         </w:numPr>
       </w:pPr>
-      <w:bookmarkStart w:id="13" w:name="_Toc160637532"/>
+      <w:bookmarkStart w:id="13" w:name="_Toc160829778"/>
       <w:r>
         <w:lastRenderedPageBreak/>
         <w:t>Glossaire</w:t>
@@ -2249,7 +2323,7 @@
         <w:pStyle w:val="Titre2"/>
         <w:spacing w:line="259" w:lineRule="auto"/>
       </w:pPr>
-      <w:bookmarkStart w:id="14" w:name="_Toc160637533"/>
+      <w:bookmarkStart w:id="14" w:name="_Toc160829779"/>
       <w:r>
         <w:t>3</w:t>
       </w:r>
@@ -2279,7 +2353,7 @@
       <w:pPr>
         <w:pStyle w:val="Titre2"/>
       </w:pPr>
-      <w:bookmarkStart w:id="15" w:name="_Toc160637534"/>
+      <w:bookmarkStart w:id="15" w:name="_Toc160829780"/>
       <w:r>
         <w:t>3.2. La Portée</w:t>
       </w:r>
@@ -2299,7 +2373,7 @@
           <w:numId w:val="5"/>
         </w:numPr>
       </w:pPr>
-      <w:bookmarkStart w:id="16" w:name="_Toc160637535"/>
+      <w:bookmarkStart w:id="16" w:name="_Toc160829781"/>
       <w:r>
         <w:t>Exigences</w:t>
       </w:r>
@@ -2316,7 +2390,7 @@
       <w:pPr>
         <w:pStyle w:val="Titre2"/>
       </w:pPr>
-      <w:bookmarkStart w:id="17" w:name="_Toc160637536"/>
+      <w:bookmarkStart w:id="17" w:name="_Toc160829782"/>
       <w:r>
         <w:t>4</w:t>
       </w:r>
@@ -2570,12 +2644,17 @@
       <w:pPr>
         <w:pStyle w:val="Titre2"/>
       </w:pPr>
-      <w:r>
-        <w:t>4.2 exigences non-</w:t>
-      </w:r>
-      <w:r>
-        <w:t>fonctionnelles</w:t>
-      </w:r>
+      <w:bookmarkStart w:id="19" w:name="_Toc160829783"/>
+      <w:r>
+        <w:t xml:space="preserve">4.2 </w:t>
+      </w:r>
+      <w:r>
+        <w:t>E</w:t>
+      </w:r>
+      <w:r>
+        <w:t>xigences non-fonctionnelles</w:t>
+      </w:r>
+      <w:bookmarkEnd w:id="19"/>
       <w:r>
         <w:t xml:space="preserve"> </w:t>
       </w:r>
@@ -2613,83 +2692,48 @@
           <w:b/>
           <w:bCs/>
         </w:rPr>
-        <w:t xml:space="preserve">Compatibilité </w:t>
-      </w:r>
+        <w:t xml:space="preserve">Compatibilité : </w:t>
+      </w:r>
+      <w:r>
+        <w:t>L’application doit être compatible avec les navigateurs les plus utilisés (Chrome, Safari, Brave, Edge, Firefox, Opera)</w:t>
+      </w:r>
+      <w:r>
+        <w:t>.</w:t>
+      </w:r>
+    </w:p>
+    <w:p/>
+    <w:p>
       <w:r>
         <w:rPr>
           <w:b/>
           <w:bCs/>
         </w:rPr>
-        <w:t>:</w:t>
-      </w:r>
+        <w:t xml:space="preserve">Contraintes technologiques : </w:t>
+      </w:r>
+      <w:r>
+        <w:t>Le site doit être développé en utilisant les langages HTML, CSS,</w:t>
+      </w:r>
+      <w:r>
+        <w:t xml:space="preserve"> </w:t>
+      </w:r>
+      <w:r>
+        <w:t>Javascript</w:t>
+      </w:r>
+      <w:r>
+        <w:t> et</w:t>
+      </w:r>
+      <w:r>
+        <w:t xml:space="preserve"> en utilisant Bootstrap comme framework CSS et ExpressJS comme framework Javascript. Node.js doit être utilisé pour le développement coté serveur.</w:t>
+      </w:r>
+    </w:p>
+    <w:p/>
+    <w:p>
       <w:r>
         <w:rPr>
           <w:b/>
           <w:bCs/>
         </w:rPr>
-        <w:t xml:space="preserve"> </w:t>
-      </w:r>
-      <w:r>
-        <w:t>L’application doit être compatible avec les navigateurs les plus utilisés (Chrome, Safari, Brave, Edge, Firefox, Opera)</w:t>
-      </w:r>
-      <w:r>
-        <w:t>.</w:t>
-      </w:r>
-    </w:p>
-    <w:p/>
-    <w:p>
-      <w:r>
-        <w:rPr>
-          <w:b/>
-          <w:bCs/>
-        </w:rPr>
-        <w:t xml:space="preserve">Contraintes technologiques : </w:t>
-      </w:r>
-      <w:r>
-        <w:t>Le site doit être développé en utilisant les langages HTML, CSS,</w:t>
-      </w:r>
-      <w:r>
-        <w:t xml:space="preserve"> </w:t>
-      </w:r>
-      <w:r>
-        <w:t>Javascript</w:t>
-      </w:r>
-      <w:r>
-        <w:t> et</w:t>
-      </w:r>
-      <w:r>
-        <w:t xml:space="preserve"> en utilisant Bootstrap comme framework CSS et ExpressJS comme framework Javascript. Node.js doit être utilisé pour le développement coté serveur.</w:t>
-      </w:r>
-    </w:p>
-    <w:p/>
-    <w:p>
-      <w:r>
-        <w:rPr>
-          <w:b/>
-          <w:bCs/>
-        </w:rPr>
-        <w:t xml:space="preserve">Contraintes </w:t>
-      </w:r>
-      <w:r>
-        <w:rPr>
-          <w:b/>
-          <w:bCs/>
-        </w:rPr>
-        <w:t>de conception</w:t>
-      </w:r>
-      <w:r>
-        <w:rPr>
-          <w:b/>
-          <w:bCs/>
-        </w:rPr>
-        <w:t> :</w:t>
-      </w:r>
-      <w:r>
-        <w:rPr>
-          <w:b/>
-          <w:bCs/>
-        </w:rPr>
-        <w:t xml:space="preserve"> </w:t>
+        <w:t xml:space="preserve">Contraintes de conception : </w:t>
       </w:r>
       <w:r>
         <w:t>L’aspect visuel du site doit être conforme aux principes de conception UX afin d’offrir une expérience intuitive à l’utilisateur</w:t>
@@ -2718,7 +2762,7 @@
           <w:rFonts w:asciiTheme="minorHAnsi" w:hAnsiTheme="minorHAnsi"/>
         </w:rPr>
       </w:pPr>
-      <w:bookmarkStart w:id="19" w:name="_Toc160637537"/>
+      <w:bookmarkStart w:id="20" w:name="_Toc160829784"/>
       <w:r>
         <w:rPr>
           <w:rFonts w:asciiTheme="minorHAnsi" w:hAnsiTheme="minorHAnsi"/>
@@ -2726,7 +2770,7 @@
         <w:lastRenderedPageBreak/>
         <w:t>Modèle de la base de données</w:t>
       </w:r>
-      <w:bookmarkEnd w:id="19"/>
+      <w:bookmarkEnd w:id="20"/>
     </w:p>
     <w:p/>
     <w:p>
@@ -2813,7 +2857,7 @@
           <w:noProof/>
         </w:rPr>
         <w:drawing>
-          <wp:inline distT="0" distB="0" distL="0" distR="0" wp14:anchorId="664CA26C" wp14:editId="43003F8D">
+          <wp:inline distT="0" distB="0" distL="0" distR="0" wp14:anchorId="664CA26C" wp14:editId="6AFAB30B">
             <wp:extent cx="5486400" cy="4159250"/>
             <wp:effectExtent l="0" t="0" r="0" b="0"/>
             <wp:docPr id="1322910806" name="Image 1" descr="Une image contenant texte, diagramme, capture d’écran, Rectangle&#10;&#10;Description générée automatiquement"/>
@@ -2868,7 +2912,7 @@
           <w:rFonts w:asciiTheme="minorHAnsi" w:hAnsiTheme="minorHAnsi"/>
         </w:rPr>
       </w:pPr>
-      <w:bookmarkStart w:id="20" w:name="_Toc160637538"/>
+      <w:bookmarkStart w:id="21" w:name="_Toc160829785"/>
       <w:r>
         <w:rPr>
           <w:rFonts w:asciiTheme="minorHAnsi" w:hAnsiTheme="minorHAnsi"/>
@@ -2887,7 +2931,7 @@
         </w:rPr>
         <w:t>Clé de lecture</w:t>
       </w:r>
-      <w:bookmarkEnd w:id="20"/>
+      <w:bookmarkEnd w:id="21"/>
     </w:p>
     <w:p>
       <w:r>
@@ -3247,7 +3291,7 @@
           <w:rFonts w:asciiTheme="minorHAnsi" w:hAnsiTheme="minorHAnsi"/>
         </w:rPr>
       </w:pPr>
-      <w:bookmarkStart w:id="21" w:name="_Toc160637539"/>
+      <w:bookmarkStart w:id="22" w:name="_Toc160829786"/>
       <w:r>
         <w:rPr>
           <w:rFonts w:asciiTheme="minorHAnsi" w:hAnsiTheme="minorHAnsi"/>
@@ -3260,7 +3304,7 @@
         </w:rPr>
         <w:t>s</w:t>
       </w:r>
-      <w:bookmarkEnd w:id="21"/>
+      <w:bookmarkEnd w:id="22"/>
     </w:p>
     <w:p/>
     <w:p>
@@ -5856,15 +5900,18 @@
 </file>
 
 <file path=customXml/item2.xml><?xml version="1.0" encoding="utf-8"?>
-<?mso-contentType ?>
-<FormTemplates xmlns="http://schemas.microsoft.com/sharepoint/v3/contenttype/forms">
-  <Display>DocumentLibraryForm</Display>
-  <Edit>DocumentLibraryForm</Edit>
-  <New>DocumentLibraryForm</New>
-</FormTemplates>
+<b:Sources xmlns:b="http://schemas.openxmlformats.org/officeDocument/2006/bibliography" xmlns="http://schemas.openxmlformats.org/officeDocument/2006/bibliography" SelectedStyle="/APASixthEditionOfficeOnline.xsl" StyleName="APA"/>
 </file>
 
 <file path=customXml/item3.xml><?xml version="1.0" encoding="utf-8"?>
+<p:properties xmlns:p="http://schemas.microsoft.com/office/2006/metadata/properties" xmlns:xsi="http://www.w3.org/2001/XMLSchema-instance" xmlns:pc="http://schemas.microsoft.com/office/infopath/2007/PartnerControls">
+  <documentManagement>
+    <_activity xmlns="5d4e22b2-f71c-440d-92ce-12b46af42ab4" xsi:nil="true"/>
+  </documentManagement>
+</p:properties>
+</file>
+
+<file path=customXml/item4.xml><?xml version="1.0" encoding="utf-8"?>
 <ct:contentTypeSchema xmlns:ct="http://schemas.microsoft.com/office/2006/metadata/contentType" xmlns:ma="http://schemas.microsoft.com/office/2006/metadata/properties/metaAttributes" ct:_="" ma:_="" ma:contentTypeName="Document" ma:contentTypeID="0x010100106F11FA0920D348AB7B8280E4900B8B" ma:contentTypeVersion="15" ma:contentTypeDescription="Crée un document." ma:contentTypeScope="" ma:versionID="c2e08935190ed95787389072801c2e99">
   <xsd:schema xmlns:xsd="http://www.w3.org/2001/XMLSchema" xmlns:xs="http://www.w3.org/2001/XMLSchema" xmlns:p="http://schemas.microsoft.com/office/2006/metadata/properties" xmlns:ns3="42d21025-700e-4026-9820-3d5a1c2d48f0" xmlns:ns4="5d4e22b2-f71c-440d-92ce-12b46af42ab4" targetNamespace="http://schemas.microsoft.com/office/2006/metadata/properties" ma:root="true" ma:fieldsID="a96be81092f887ae26a0df0d4a7eaeb5" ns3:_="" ns4:_="">
     <xsd:import namespace="42d21025-700e-4026-9820-3d5a1c2d48f0"/>
@@ -6097,16 +6144,13 @@
 </ct:contentTypeSchema>
 </file>
 
-<file path=customXml/item4.xml><?xml version="1.0" encoding="utf-8"?>
-<p:properties xmlns:p="http://schemas.microsoft.com/office/2006/metadata/properties" xmlns:xsi="http://www.w3.org/2001/XMLSchema-instance" xmlns:pc="http://schemas.microsoft.com/office/infopath/2007/PartnerControls">
-  <documentManagement>
-    <_activity xmlns="5d4e22b2-f71c-440d-92ce-12b46af42ab4" xsi:nil="true"/>
-  </documentManagement>
-</p:properties>
-</file>
-
 <file path=customXml/item5.xml><?xml version="1.0" encoding="utf-8"?>
-<b:Sources xmlns:b="http://schemas.openxmlformats.org/officeDocument/2006/bibliography" xmlns="http://schemas.openxmlformats.org/officeDocument/2006/bibliography" SelectedStyle="/APASixthEditionOfficeOnline.xsl" StyleName="APA"/>
+<?mso-contentType ?>
+<FormTemplates xmlns="http://schemas.microsoft.com/sharepoint/v3/contenttype/forms">
+  <Display>DocumentLibraryForm</Display>
+  <Edit>DocumentLibraryForm</Edit>
+  <New>DocumentLibraryForm</New>
+</FormTemplates>
 </file>
 
 <file path=customXml/itemProps1.xml><?xml version="1.0" encoding="utf-8"?>
@@ -6118,14 +6162,24 @@
 </file>
 
 <file path=customXml/itemProps2.xml><?xml version="1.0" encoding="utf-8"?>
-<ds:datastoreItem xmlns:ds="http://schemas.openxmlformats.org/officeDocument/2006/customXml" ds:itemID="{356E5096-5111-4726-BFED-1507AC22381B}">
+<ds:datastoreItem xmlns:ds="http://schemas.openxmlformats.org/officeDocument/2006/customXml" ds:itemID="{8A480B98-7194-4A0A-97BC-528C5D2817D5}">
   <ds:schemaRefs>
-    <ds:schemaRef ds:uri="http://schemas.microsoft.com/sharepoint/v3/contenttype/forms"/>
+    <ds:schemaRef ds:uri="http://schemas.openxmlformats.org/officeDocument/2006/bibliography"/>
   </ds:schemaRefs>
 </ds:datastoreItem>
 </file>
 
 <file path=customXml/itemProps3.xml><?xml version="1.0" encoding="utf-8"?>
+<ds:datastoreItem xmlns:ds="http://schemas.openxmlformats.org/officeDocument/2006/customXml" ds:itemID="{9B54371C-6D7F-4324-9CD6-938488D15062}">
+  <ds:schemaRefs>
+    <ds:schemaRef ds:uri="http://schemas.microsoft.com/office/2006/metadata/properties"/>
+    <ds:schemaRef ds:uri="http://schemas.microsoft.com/office/infopath/2007/PartnerControls"/>
+    <ds:schemaRef ds:uri="5d4e22b2-f71c-440d-92ce-12b46af42ab4"/>
+  </ds:schemaRefs>
+</ds:datastoreItem>
+</file>
+
+<file path=customXml/itemProps4.xml><?xml version="1.0" encoding="utf-8"?>
 <ds:datastoreItem xmlns:ds="http://schemas.openxmlformats.org/officeDocument/2006/customXml" ds:itemID="{B54D5B4D-0B3A-4B95-B5F5-C1D225CBC96F}">
   <ds:schemaRefs>
     <ds:schemaRef ds:uri="http://schemas.microsoft.com/office/2006/metadata/contentType"/>
@@ -6144,20 +6198,10 @@
 </ds:datastoreItem>
 </file>
 
-<file path=customXml/itemProps4.xml><?xml version="1.0" encoding="utf-8"?>
-<ds:datastoreItem xmlns:ds="http://schemas.openxmlformats.org/officeDocument/2006/customXml" ds:itemID="{9B54371C-6D7F-4324-9CD6-938488D15062}">
+<file path=customXml/itemProps5.xml><?xml version="1.0" encoding="utf-8"?>
+<ds:datastoreItem xmlns:ds="http://schemas.openxmlformats.org/officeDocument/2006/customXml" ds:itemID="{356E5096-5111-4726-BFED-1507AC22381B}">
   <ds:schemaRefs>
-    <ds:schemaRef ds:uri="http://schemas.microsoft.com/office/2006/metadata/properties"/>
-    <ds:schemaRef ds:uri="http://schemas.microsoft.com/office/infopath/2007/PartnerControls"/>
-    <ds:schemaRef ds:uri="5d4e22b2-f71c-440d-92ce-12b46af42ab4"/>
-  </ds:schemaRefs>
-</ds:datastoreItem>
-</file>
-
-<file path=customXml/itemProps5.xml><?xml version="1.0" encoding="utf-8"?>
-<ds:datastoreItem xmlns:ds="http://schemas.openxmlformats.org/officeDocument/2006/customXml" ds:itemID="{8A480B98-7194-4A0A-97BC-528C5D2817D5}">
-  <ds:schemaRefs>
-    <ds:schemaRef ds:uri="http://schemas.openxmlformats.org/officeDocument/2006/bibliography"/>
+    <ds:schemaRef ds:uri="http://schemas.microsoft.com/sharepoint/v3/contenttype/forms"/>
   </ds:schemaRefs>
 </ds:datastoreItem>
 </file>
</xml_diff>

<commit_message>
Ajout de la methodologie de travail en equipe
</commit_message>
<xml_diff>
--- a/Documents/Analyse_Préliminaire.docx
+++ b/Documents/Analyse_Préliminaire.docx
@@ -518,7 +518,7 @@
           <w:hyperlink w:anchor="_Toc160829776" w:history="1">
             <w:r>
               <w:rPr>
-                <w:rStyle w:val="Lienhypertexte"/>
+                <w:rStyle w:val="Hyperlien"/>
                 <w:noProof/>
                 <w:lang w:val="fr-CA"/>
               </w:rPr>
@@ -539,7 +539,7 @@
             </w:r>
             <w:r>
               <w:rPr>
-                <w:rStyle w:val="Lienhypertexte"/>
+                <w:rStyle w:val="Hyperlien"/>
                 <w:noProof/>
                 <w:lang w:val="fr-CA"/>
               </w:rPr>
@@ -616,7 +616,7 @@
           <w:hyperlink w:anchor="_Toc160829777" w:history="1">
             <w:r>
               <w:rPr>
-                <w:rStyle w:val="Lienhypertexte"/>
+                <w:rStyle w:val="Hyperlien"/>
                 <w:noProof/>
               </w:rPr>
               <w:t>2.</w:t>
@@ -636,7 +636,7 @@
             </w:r>
             <w:r>
               <w:rPr>
-                <w:rStyle w:val="Lienhypertexte"/>
+                <w:rStyle w:val="Hyperlien"/>
                 <w:noProof/>
               </w:rPr>
               <w:t>Historique du document</w:t>
@@ -712,7 +712,7 @@
           <w:hyperlink w:anchor="_Toc160829778" w:history="1">
             <w:r>
               <w:rPr>
-                <w:rStyle w:val="Lienhypertexte"/>
+                <w:rStyle w:val="Hyperlien"/>
                 <w:noProof/>
               </w:rPr>
               <w:t>3.</w:t>
@@ -732,7 +732,7 @@
             </w:r>
             <w:r>
               <w:rPr>
-                <w:rStyle w:val="Lienhypertexte"/>
+                <w:rStyle w:val="Hyperlien"/>
                 <w:noProof/>
               </w:rPr>
               <w:t>Glossaire</w:t>
@@ -806,7 +806,7 @@
           <w:hyperlink w:anchor="_Toc160829779" w:history="1">
             <w:r>
               <w:rPr>
-                <w:rStyle w:val="Lienhypertexte"/>
+                <w:rStyle w:val="Hyperlien"/>
                 <w:noProof/>
               </w:rPr>
               <w:t>3.1. Description du projet</w:t>
@@ -880,7 +880,7 @@
           <w:hyperlink w:anchor="_Toc160829780" w:history="1">
             <w:r>
               <w:rPr>
-                <w:rStyle w:val="Lienhypertexte"/>
+                <w:rStyle w:val="Hyperlien"/>
                 <w:noProof/>
               </w:rPr>
               <w:t>3.2. La Portée</w:t>
@@ -956,7 +956,7 @@
           <w:hyperlink w:anchor="_Toc160829781" w:history="1">
             <w:r>
               <w:rPr>
-                <w:rStyle w:val="Lienhypertexte"/>
+                <w:rStyle w:val="Hyperlien"/>
                 <w:noProof/>
               </w:rPr>
               <w:t>4.</w:t>
@@ -976,7 +976,7 @@
             </w:r>
             <w:r>
               <w:rPr>
-                <w:rStyle w:val="Lienhypertexte"/>
+                <w:rStyle w:val="Hyperlien"/>
                 <w:noProof/>
               </w:rPr>
               <w:t>Exigences</w:t>
@@ -1050,7 +1050,7 @@
           <w:hyperlink w:anchor="_Toc160829782" w:history="1">
             <w:r>
               <w:rPr>
-                <w:rStyle w:val="Lienhypertexte"/>
+                <w:rStyle w:val="Hyperlien"/>
                 <w:noProof/>
               </w:rPr>
               <w:t>4.1. Exigences fonctionnelles</w:t>
@@ -1124,7 +1124,7 @@
           <w:hyperlink w:anchor="_Toc160829783" w:history="1">
             <w:r>
               <w:rPr>
-                <w:rStyle w:val="Lienhypertexte"/>
+                <w:rStyle w:val="Hyperlien"/>
                 <w:noProof/>
               </w:rPr>
               <w:t>4.2 exigences non-fonctionnelles</w:t>
@@ -1200,7 +1200,7 @@
           <w:hyperlink w:anchor="_Toc160829784" w:history="1">
             <w:r>
               <w:rPr>
-                <w:rStyle w:val="Lienhypertexte"/>
+                <w:rStyle w:val="Hyperlien"/>
                 <w:noProof/>
               </w:rPr>
               <w:t>5.</w:t>
@@ -1220,7 +1220,7 @@
             </w:r>
             <w:r>
               <w:rPr>
-                <w:rStyle w:val="Lienhypertexte"/>
+                <w:rStyle w:val="Hyperlien"/>
                 <w:noProof/>
               </w:rPr>
               <w:t>Modèle de la base de données</w:t>
@@ -1294,7 +1294,7 @@
           <w:hyperlink w:anchor="_Toc160829785" w:history="1">
             <w:r>
               <w:rPr>
-                <w:rStyle w:val="Lienhypertexte"/>
+                <w:rStyle w:val="Hyperlien"/>
                 <w:noProof/>
               </w:rPr>
               <w:t>5.1. Clé de lecture</w:t>
@@ -1370,7 +1370,7 @@
           <w:hyperlink w:anchor="_Toc160829786" w:history="1">
             <w:r>
               <w:rPr>
-                <w:rStyle w:val="Lienhypertexte"/>
+                <w:rStyle w:val="Hyperlien"/>
                 <w:noProof/>
               </w:rPr>
               <w:t>6.</w:t>
@@ -1390,7 +1390,7 @@
             </w:r>
             <w:r>
               <w:rPr>
-                <w:rStyle w:val="Lienhypertexte"/>
+                <w:rStyle w:val="Hyperlien"/>
                 <w:noProof/>
               </w:rPr>
               <w:t>Exemples d’interfaces</w:t>
@@ -2723,7 +2723,19 @@
         <w:t> et</w:t>
       </w:r>
       <w:r>
-        <w:t xml:space="preserve"> en utilisant Bootstrap comme framework CSS et ExpressJS comme framework Javascript. Node.js doit être utilisé pour le développement coté serveur.</w:t>
+        <w:t xml:space="preserve"> en utilisant Bootstrap comme </w:t>
+      </w:r>
+      <w:r>
+        <w:t>Framework</w:t>
+      </w:r>
+      <w:r>
+        <w:t xml:space="preserve"> CSS et ExpressJS comme </w:t>
+      </w:r>
+      <w:r>
+        <w:t>Framework</w:t>
+      </w:r>
+      <w:r>
+        <w:t xml:space="preserve"> Javascript. Node.js doit être utilisé pour le développement coté serveur.</w:t>
       </w:r>
     </w:p>
     <w:p/>
@@ -2744,13 +2756,6 @@
     </w:p>
     <w:p/>
     <w:p/>
-    <w:p/>
-    <w:p>
-      <w:r>
-        <w:br w:type="page"/>
-      </w:r>
-      <w:bookmarkEnd w:id="18"/>
-    </w:p>
     <w:p>
       <w:pPr>
         <w:pStyle w:val="Titre1"/>
@@ -2758,6 +2763,77 @@
           <w:ilvl w:val="0"/>
           <w:numId w:val="5"/>
         </w:numPr>
+      </w:pPr>
+      <w:r>
+        <w:t>La méthodologie de travail en équipe</w:t>
+      </w:r>
+    </w:p>
+    <w:p/>
+    <w:p>
+      <w:r>
+        <w:t xml:space="preserve">Au début du projet, notre équipe s'est concentrée sur le développement de l'interface utilisateur. Nous avons divisé les grandes tâches à accomplir entre chaque membre, en tenant compte des compétences et des intérêts de chacun. Pour organiser notre travail et suivre notre progression, nous avons utilisé des outils de gestion de projet tels que Trello. Cela nous a permis de répartir efficacement les responsabilités et de visualiser clairement qui travaillait sur quoi, que ce qu'est </w:t>
+      </w:r>
+      <w:r>
+        <w:t>à</w:t>
+      </w:r>
+      <w:r>
+        <w:t xml:space="preserve"> faire et que ce que doit </w:t>
+      </w:r>
+      <w:r>
+        <w:t>être</w:t>
+      </w:r>
+      <w:r>
+        <w:t xml:space="preserve"> tester.</w:t>
+      </w:r>
+    </w:p>
+    <w:p/>
+    <w:p>
+      <w:r>
+        <w:lastRenderedPageBreak/>
+        <w:t xml:space="preserve">La communication était essentielle pour assurer </w:t>
+      </w:r>
+      <w:r>
+        <w:t>l’unité</w:t>
+      </w:r>
+      <w:r>
+        <w:t xml:space="preserve"> de l'équipe. Nous avons maintenu un flux constant de communication en ligne via des plateformes telles que Teams, Discord... Aussi des discussions en personne lors de réunions régulières. De plus, nous avons utilisé des documents partagés sur Word pour tenir nos coéquipiers informés de nos avancées respectives, pour partager des idées et des ressources importantes et les </w:t>
+      </w:r>
+      <w:r>
+        <w:t>difficulté</w:t>
+      </w:r>
+      <w:r>
+        <w:t xml:space="preserve"> face pendant le travail.</w:t>
+      </w:r>
+    </w:p>
+    <w:p/>
+    <w:p>
+      <w:r>
+        <w:t>En ce qui concerne la gestion du code source, nous avons utilisé Git pour partager notre travail et collaborer sur le même projet. Certains membres de notre équipe utilisaient Git Bash, tandis que d'autres préféraient Git Desktop. Cette diversité d'outils n'a pas entravé notre collaboration, car nous nous sommes assurés que tous les membres étaient à l'aise avec leur méthode préférée.</w:t>
+      </w:r>
+    </w:p>
+    <w:p/>
+    <w:p>
+      <w:r>
+        <w:t xml:space="preserve">La clé de notre succès </w:t>
+      </w:r>
+      <w:r>
+        <w:t>était</w:t>
+      </w:r>
+      <w:r>
+        <w:t xml:space="preserve"> dans la bonne répartition du travail et la communication ouverte au sein de l'équipe. Nous étions tous satisfaits de la manière dont les responsabilités étaient partagées, ce qui nous a permis de travailler efficacement ensemble. Pendant les jours de semaine, nos échanges en ligne étaient fréquents et importantes qu'aide notre collaboration et notre engagement envers le projet.</w:t>
+      </w:r>
+      <w:r>
+        <w:br w:type="page"/>
+      </w:r>
+      <w:bookmarkEnd w:id="18"/>
+    </w:p>
+    <w:p>
+      <w:pPr>
+        <w:pStyle w:val="Titre1"/>
+        <w:numPr>
+          <w:ilvl w:val="0"/>
+          <w:numId w:val="5"/>
+        </w:numPr>
         <w:rPr>
           <w:rFonts w:asciiTheme="minorHAnsi" w:hAnsiTheme="minorHAnsi"/>
         </w:rPr>
@@ -2857,7 +2933,7 @@
           <w:noProof/>
         </w:rPr>
         <w:drawing>
-          <wp:inline distT="0" distB="0" distL="0" distR="0" wp14:anchorId="664CA26C" wp14:editId="6AFAB30B">
+          <wp:inline distT="0" distB="0" distL="0" distR="0" wp14:anchorId="664CA26C" wp14:editId="797A946E">
             <wp:extent cx="5486400" cy="4159250"/>
             <wp:effectExtent l="0" t="0" r="0" b="0"/>
             <wp:docPr id="1322910806" name="Image 1" descr="Une image contenant texte, diagramme, capture d’écran, Rectangle&#10;&#10;Description générée automatiquement"/>
@@ -4266,6 +4342,92 @@
     </w:lvl>
   </w:abstractNum>
   <w:abstractNum w:abstractNumId="4" w15:restartNumberingAfterBreak="0">
+    <w:nsid w:val="46114338"/>
+    <w:multiLevelType w:val="hybridMultilevel"/>
+    <w:tmpl w:val="D5E0B412"/>
+    <w:lvl w:ilvl="0" w:tplc="1009000F">
+      <w:start w:val="1"/>
+      <w:numFmt w:val="decimal"/>
+      <w:lvlText w:val="%1."/>
+      <w:lvlJc w:val="left"/>
+      <w:pPr>
+        <w:ind w:left="720" w:hanging="360"/>
+      </w:pPr>
+    </w:lvl>
+    <w:lvl w:ilvl="1" w:tplc="10090019" w:tentative="1">
+      <w:start w:val="1"/>
+      <w:numFmt w:val="lowerLetter"/>
+      <w:lvlText w:val="%2."/>
+      <w:lvlJc w:val="left"/>
+      <w:pPr>
+        <w:ind w:left="1440" w:hanging="360"/>
+      </w:pPr>
+    </w:lvl>
+    <w:lvl w:ilvl="2" w:tplc="1009001B" w:tentative="1">
+      <w:start w:val="1"/>
+      <w:numFmt w:val="lowerRoman"/>
+      <w:lvlText w:val="%3."/>
+      <w:lvlJc w:val="right"/>
+      <w:pPr>
+        <w:ind w:left="2160" w:hanging="180"/>
+      </w:pPr>
+    </w:lvl>
+    <w:lvl w:ilvl="3" w:tplc="1009000F" w:tentative="1">
+      <w:start w:val="1"/>
+      <w:numFmt w:val="decimal"/>
+      <w:lvlText w:val="%4."/>
+      <w:lvlJc w:val="left"/>
+      <w:pPr>
+        <w:ind w:left="2880" w:hanging="360"/>
+      </w:pPr>
+    </w:lvl>
+    <w:lvl w:ilvl="4" w:tplc="10090019" w:tentative="1">
+      <w:start w:val="1"/>
+      <w:numFmt w:val="lowerLetter"/>
+      <w:lvlText w:val="%5."/>
+      <w:lvlJc w:val="left"/>
+      <w:pPr>
+        <w:ind w:left="3600" w:hanging="360"/>
+      </w:pPr>
+    </w:lvl>
+    <w:lvl w:ilvl="5" w:tplc="1009001B" w:tentative="1">
+      <w:start w:val="1"/>
+      <w:numFmt w:val="lowerRoman"/>
+      <w:lvlText w:val="%6."/>
+      <w:lvlJc w:val="right"/>
+      <w:pPr>
+        <w:ind w:left="4320" w:hanging="180"/>
+      </w:pPr>
+    </w:lvl>
+    <w:lvl w:ilvl="6" w:tplc="1009000F" w:tentative="1">
+      <w:start w:val="1"/>
+      <w:numFmt w:val="decimal"/>
+      <w:lvlText w:val="%7."/>
+      <w:lvlJc w:val="left"/>
+      <w:pPr>
+        <w:ind w:left="5040" w:hanging="360"/>
+      </w:pPr>
+    </w:lvl>
+    <w:lvl w:ilvl="7" w:tplc="10090019" w:tentative="1">
+      <w:start w:val="1"/>
+      <w:numFmt w:val="lowerLetter"/>
+      <w:lvlText w:val="%8."/>
+      <w:lvlJc w:val="left"/>
+      <w:pPr>
+        <w:ind w:left="5760" w:hanging="360"/>
+      </w:pPr>
+    </w:lvl>
+    <w:lvl w:ilvl="8" w:tplc="1009001B" w:tentative="1">
+      <w:start w:val="1"/>
+      <w:numFmt w:val="lowerRoman"/>
+      <w:lvlText w:val="%9."/>
+      <w:lvlJc w:val="right"/>
+      <w:pPr>
+        <w:ind w:left="6480" w:hanging="180"/>
+      </w:pPr>
+    </w:lvl>
+  </w:abstractNum>
+  <w:abstractNum w:abstractNumId="5" w15:restartNumberingAfterBreak="0">
     <w:nsid w:val="4F3A29CA"/>
     <w:multiLevelType w:val="hybridMultilevel"/>
     <w:tmpl w:val="BB7611B8"/>
@@ -4378,7 +4540,7 @@
       </w:rPr>
     </w:lvl>
   </w:abstractNum>
-  <w:abstractNum w:abstractNumId="5" w15:restartNumberingAfterBreak="0">
+  <w:abstractNum w:abstractNumId="6" w15:restartNumberingAfterBreak="0">
     <w:nsid w:val="59195F2A"/>
     <w:multiLevelType w:val="hybridMultilevel"/>
     <w:tmpl w:val="7A3858F0"/>
@@ -4495,10 +4657,10 @@
     <w:abstractNumId w:val="2"/>
   </w:num>
   <w:num w:numId="2" w16cid:durableId="1188257196">
-    <w:abstractNumId w:val="5"/>
+    <w:abstractNumId w:val="6"/>
   </w:num>
   <w:num w:numId="3" w16cid:durableId="1587811413">
-    <w:abstractNumId w:val="4"/>
+    <w:abstractNumId w:val="5"/>
   </w:num>
   <w:num w:numId="4" w16cid:durableId="589387371">
     <w:abstractNumId w:val="1"/>
@@ -4508,6 +4670,9 @@
   </w:num>
   <w:num w:numId="6" w16cid:durableId="1076124656">
     <w:abstractNumId w:val="0"/>
+  </w:num>
+  <w:num w:numId="7" w16cid:durableId="621306838">
+    <w:abstractNumId w:val="4"/>
   </w:num>
   <w:numIdMacAtCleanup w:val="4"/>
 </w:numbering>
@@ -5095,7 +5260,7 @@
       <w:u w:val="single"/>
     </w:rPr>
   </w:style>
-  <w:style w:type="character" w:styleId="Lienhypertexte">
+  <w:style w:type="character" w:styleId="Hyperlien">
     <w:name w:val="Hyperlink"/>
     <w:basedOn w:val="Policepardfaut"/>
     <w:uiPriority w:val="99"/>
@@ -5343,7 +5508,7 @@
       </w:tblBorders>
     </w:tblPr>
   </w:style>
-  <w:style w:type="table" w:styleId="TableauGrille1Clair-Accentuation1">
+  <w:style w:type="table" w:styleId="TableauGrille1clair-Accentuation1">
     <w:name w:val="Grid Table 1 Light Accent 1"/>
     <w:basedOn w:val="TableauNormal"/>
     <w:uiPriority w:val="46"/>
@@ -5900,18 +6065,15 @@
 </file>
 
 <file path=customXml/item2.xml><?xml version="1.0" encoding="utf-8"?>
-<b:Sources xmlns:b="http://schemas.openxmlformats.org/officeDocument/2006/bibliography" xmlns="http://schemas.openxmlformats.org/officeDocument/2006/bibliography" SelectedStyle="/APASixthEditionOfficeOnline.xsl" StyleName="APA"/>
+<?mso-contentType ?>
+<FormTemplates xmlns="http://schemas.microsoft.com/sharepoint/v3/contenttype/forms">
+  <Display>DocumentLibraryForm</Display>
+  <Edit>DocumentLibraryForm</Edit>
+  <New>DocumentLibraryForm</New>
+</FormTemplates>
 </file>
 
 <file path=customXml/item3.xml><?xml version="1.0" encoding="utf-8"?>
-<p:properties xmlns:p="http://schemas.microsoft.com/office/2006/metadata/properties" xmlns:xsi="http://www.w3.org/2001/XMLSchema-instance" xmlns:pc="http://schemas.microsoft.com/office/infopath/2007/PartnerControls">
-  <documentManagement>
-    <_activity xmlns="5d4e22b2-f71c-440d-92ce-12b46af42ab4" xsi:nil="true"/>
-  </documentManagement>
-</p:properties>
-</file>
-
-<file path=customXml/item4.xml><?xml version="1.0" encoding="utf-8"?>
 <ct:contentTypeSchema xmlns:ct="http://schemas.microsoft.com/office/2006/metadata/contentType" xmlns:ma="http://schemas.microsoft.com/office/2006/metadata/properties/metaAttributes" ct:_="" ma:_="" ma:contentTypeName="Document" ma:contentTypeID="0x010100106F11FA0920D348AB7B8280E4900B8B" ma:contentTypeVersion="15" ma:contentTypeDescription="Crée un document." ma:contentTypeScope="" ma:versionID="c2e08935190ed95787389072801c2e99">
   <xsd:schema xmlns:xsd="http://www.w3.org/2001/XMLSchema" xmlns:xs="http://www.w3.org/2001/XMLSchema" xmlns:p="http://schemas.microsoft.com/office/2006/metadata/properties" xmlns:ns3="42d21025-700e-4026-9820-3d5a1c2d48f0" xmlns:ns4="5d4e22b2-f71c-440d-92ce-12b46af42ab4" targetNamespace="http://schemas.microsoft.com/office/2006/metadata/properties" ma:root="true" ma:fieldsID="a96be81092f887ae26a0df0d4a7eaeb5" ns3:_="" ns4:_="">
     <xsd:import namespace="42d21025-700e-4026-9820-3d5a1c2d48f0"/>
@@ -6144,13 +6306,16 @@
 </ct:contentTypeSchema>
 </file>
 
+<file path=customXml/item4.xml><?xml version="1.0" encoding="utf-8"?>
+<p:properties xmlns:p="http://schemas.microsoft.com/office/2006/metadata/properties" xmlns:xsi="http://www.w3.org/2001/XMLSchema-instance" xmlns:pc="http://schemas.microsoft.com/office/infopath/2007/PartnerControls">
+  <documentManagement>
+    <_activity xmlns="5d4e22b2-f71c-440d-92ce-12b46af42ab4" xsi:nil="true"/>
+  </documentManagement>
+</p:properties>
+</file>
+
 <file path=customXml/item5.xml><?xml version="1.0" encoding="utf-8"?>
-<?mso-contentType ?>
-<FormTemplates xmlns="http://schemas.microsoft.com/sharepoint/v3/contenttype/forms">
-  <Display>DocumentLibraryForm</Display>
-  <Edit>DocumentLibraryForm</Edit>
-  <New>DocumentLibraryForm</New>
-</FormTemplates>
+<b:Sources xmlns:b="http://schemas.openxmlformats.org/officeDocument/2006/bibliography" xmlns="http://schemas.openxmlformats.org/officeDocument/2006/bibliography" SelectedStyle="/APASixthEditionOfficeOnline.xsl" StyleName="APA"/>
 </file>
 
 <file path=customXml/itemProps1.xml><?xml version="1.0" encoding="utf-8"?>
@@ -6162,24 +6327,14 @@
 </file>
 
 <file path=customXml/itemProps2.xml><?xml version="1.0" encoding="utf-8"?>
-<ds:datastoreItem xmlns:ds="http://schemas.openxmlformats.org/officeDocument/2006/customXml" ds:itemID="{8A480B98-7194-4A0A-97BC-528C5D2817D5}">
+<ds:datastoreItem xmlns:ds="http://schemas.openxmlformats.org/officeDocument/2006/customXml" ds:itemID="{356E5096-5111-4726-BFED-1507AC22381B}">
   <ds:schemaRefs>
-    <ds:schemaRef ds:uri="http://schemas.openxmlformats.org/officeDocument/2006/bibliography"/>
+    <ds:schemaRef ds:uri="http://schemas.microsoft.com/sharepoint/v3/contenttype/forms"/>
   </ds:schemaRefs>
 </ds:datastoreItem>
 </file>
 
 <file path=customXml/itemProps3.xml><?xml version="1.0" encoding="utf-8"?>
-<ds:datastoreItem xmlns:ds="http://schemas.openxmlformats.org/officeDocument/2006/customXml" ds:itemID="{9B54371C-6D7F-4324-9CD6-938488D15062}">
-  <ds:schemaRefs>
-    <ds:schemaRef ds:uri="http://schemas.microsoft.com/office/2006/metadata/properties"/>
-    <ds:schemaRef ds:uri="http://schemas.microsoft.com/office/infopath/2007/PartnerControls"/>
-    <ds:schemaRef ds:uri="5d4e22b2-f71c-440d-92ce-12b46af42ab4"/>
-  </ds:schemaRefs>
-</ds:datastoreItem>
-</file>
-
-<file path=customXml/itemProps4.xml><?xml version="1.0" encoding="utf-8"?>
 <ds:datastoreItem xmlns:ds="http://schemas.openxmlformats.org/officeDocument/2006/customXml" ds:itemID="{B54D5B4D-0B3A-4B95-B5F5-C1D225CBC96F}">
   <ds:schemaRefs>
     <ds:schemaRef ds:uri="http://schemas.microsoft.com/office/2006/metadata/contentType"/>
@@ -6198,10 +6353,20 @@
 </ds:datastoreItem>
 </file>
 
+<file path=customXml/itemProps4.xml><?xml version="1.0" encoding="utf-8"?>
+<ds:datastoreItem xmlns:ds="http://schemas.openxmlformats.org/officeDocument/2006/customXml" ds:itemID="{9B54371C-6D7F-4324-9CD6-938488D15062}">
+  <ds:schemaRefs>
+    <ds:schemaRef ds:uri="http://schemas.microsoft.com/office/2006/metadata/properties"/>
+    <ds:schemaRef ds:uri="http://schemas.microsoft.com/office/infopath/2007/PartnerControls"/>
+    <ds:schemaRef ds:uri="5d4e22b2-f71c-440d-92ce-12b46af42ab4"/>
+  </ds:schemaRefs>
+</ds:datastoreItem>
+</file>
+
 <file path=customXml/itemProps5.xml><?xml version="1.0" encoding="utf-8"?>
-<ds:datastoreItem xmlns:ds="http://schemas.openxmlformats.org/officeDocument/2006/customXml" ds:itemID="{356E5096-5111-4726-BFED-1507AC22381B}">
+<ds:datastoreItem xmlns:ds="http://schemas.openxmlformats.org/officeDocument/2006/customXml" ds:itemID="{8A480B98-7194-4A0A-97BC-528C5D2817D5}">
   <ds:schemaRefs>
-    <ds:schemaRef ds:uri="http://schemas.microsoft.com/sharepoint/v3/contenttype/forms"/>
+    <ds:schemaRef ds:uri="http://schemas.openxmlformats.org/officeDocument/2006/bibliography"/>
   </ds:schemaRefs>
 </ds:datastoreItem>
 </file>
</xml_diff>

<commit_message>
Petite modification sur le document analyse
</commit_message>
<xml_diff>
--- a/Documents/Analyse_Préliminaire.docx
+++ b/Documents/Analyse_Préliminaire.docx
@@ -281,12 +281,28 @@
           <w:lang w:val="fr-CA"/>
         </w:rPr>
       </w:pPr>
-      <w:r>
-        <w:rPr>
-          <w:lang w:val="fr-CA"/>
-        </w:rPr>
-        <w:t>Thanushan Rajaratnam</w:t>
-      </w:r>
+      <w:proofErr w:type="spellStart"/>
+      <w:r>
+        <w:rPr>
+          <w:lang w:val="fr-CA"/>
+        </w:rPr>
+        <w:t>Thanushan</w:t>
+      </w:r>
+      <w:proofErr w:type="spellEnd"/>
+      <w:r>
+        <w:rPr>
+          <w:lang w:val="fr-CA"/>
+        </w:rPr>
+        <w:t xml:space="preserve"> </w:t>
+      </w:r>
+      <w:proofErr w:type="spellStart"/>
+      <w:r>
+        <w:rPr>
+          <w:lang w:val="fr-CA"/>
+        </w:rPr>
+        <w:t>Rajaratnam</w:t>
+      </w:r>
+      <w:proofErr w:type="spellEnd"/>
     </w:p>
     <w:p>
       <w:pPr>
@@ -309,12 +325,28 @@
           <w:lang w:val="fr-CA"/>
         </w:rPr>
       </w:pPr>
-      <w:r>
-        <w:rPr>
-          <w:lang w:val="fr-CA"/>
-        </w:rPr>
-        <w:t>Earaj Noori</w:t>
-      </w:r>
+      <w:proofErr w:type="spellStart"/>
+      <w:r>
+        <w:rPr>
+          <w:lang w:val="fr-CA"/>
+        </w:rPr>
+        <w:t>Earaj</w:t>
+      </w:r>
+      <w:proofErr w:type="spellEnd"/>
+      <w:r>
+        <w:rPr>
+          <w:lang w:val="fr-CA"/>
+        </w:rPr>
+        <w:t xml:space="preserve"> </w:t>
+      </w:r>
+      <w:proofErr w:type="spellStart"/>
+      <w:r>
+        <w:rPr>
+          <w:lang w:val="fr-CA"/>
+        </w:rPr>
+        <w:t>Noori</w:t>
+      </w:r>
+      <w:proofErr w:type="spellEnd"/>
     </w:p>
     <w:p>
       <w:pPr>
@@ -327,8 +359,30 @@
         <w:rPr>
           <w:lang w:val="fr-CA"/>
         </w:rPr>
-        <w:t>Dave-Hardens Odigé</w:t>
-      </w:r>
+        <w:t>Dave-</w:t>
+      </w:r>
+      <w:proofErr w:type="spellStart"/>
+      <w:r>
+        <w:rPr>
+          <w:lang w:val="fr-CA"/>
+        </w:rPr>
+        <w:t>Hardens</w:t>
+      </w:r>
+      <w:proofErr w:type="spellEnd"/>
+      <w:r>
+        <w:rPr>
+          <w:lang w:val="fr-CA"/>
+        </w:rPr>
+        <w:t xml:space="preserve"> </w:t>
+      </w:r>
+      <w:proofErr w:type="spellStart"/>
+      <w:r>
+        <w:rPr>
+          <w:lang w:val="fr-CA"/>
+        </w:rPr>
+        <w:t>Odigé</w:t>
+      </w:r>
+      <w:proofErr w:type="spellEnd"/>
     </w:p>
     <w:p>
       <w:pPr>
@@ -2029,11 +2083,19 @@
             <w:r>
               <w:t>Insertion du nouveau mod</w:t>
             </w:r>
+            <w:proofErr w:type="spellStart"/>
             <w:r>
               <w:rPr>
                 <w:lang w:val="fr-CA"/>
               </w:rPr>
-              <w:t>èle logique.</w:t>
+              <w:t>èle</w:t>
+            </w:r>
+            <w:proofErr w:type="spellEnd"/>
+            <w:r>
+              <w:rPr>
+                <w:lang w:val="fr-CA"/>
+              </w:rPr>
+              <w:t xml:space="preserve"> logique.</w:t>
             </w:r>
           </w:p>
         </w:tc>
@@ -2081,11 +2143,25 @@
             <w:r>
               <w:t>Correction du mod</w:t>
             </w:r>
+            <w:proofErr w:type="spellStart"/>
             <w:r>
               <w:rPr>
                 <w:lang w:val="fr-CA"/>
               </w:rPr>
-              <w:t>èle logique et les clés de lecture.</w:t>
+              <w:t>èle</w:t>
+            </w:r>
+            <w:proofErr w:type="spellEnd"/>
+            <w:r>
+              <w:rPr>
+                <w:lang w:val="fr-CA"/>
+              </w:rPr>
+              <w:t xml:space="preserve"> logique et les clés de lecture</w:t>
+            </w:r>
+            <w:r>
+              <w:rPr>
+                <w:lang w:val="fr-CA"/>
+              </w:rPr>
+              <w:t>, ajout des exigences non-fonctionnelles et de la méthodologie.</w:t>
             </w:r>
           </w:p>
         </w:tc>
@@ -2723,7 +2799,31 @@
         <w:t> et</w:t>
       </w:r>
       <w:r>
-        <w:t xml:space="preserve"> en utilisant Bootstrap comme framework CSS et ExpressJS comme framework Javascript. Node.js doit être utilisé pour le développement coté serveur.</w:t>
+        <w:t xml:space="preserve"> en utilisant Bootstrap comme </w:t>
+      </w:r>
+      <w:proofErr w:type="spellStart"/>
+      <w:r>
+        <w:t>framework</w:t>
+      </w:r>
+      <w:proofErr w:type="spellEnd"/>
+      <w:r>
+        <w:t xml:space="preserve"> CSS et </w:t>
+      </w:r>
+      <w:proofErr w:type="spellStart"/>
+      <w:r>
+        <w:t>ExpressJS</w:t>
+      </w:r>
+      <w:proofErr w:type="spellEnd"/>
+      <w:r>
+        <w:t xml:space="preserve"> comme </w:t>
+      </w:r>
+      <w:proofErr w:type="spellStart"/>
+      <w:r>
+        <w:t>framework</w:t>
+      </w:r>
+      <w:proofErr w:type="spellEnd"/>
+      <w:r>
+        <w:t xml:space="preserve"> Javascript. Node.js doit être utilisé pour le développement coté serveur.</w:t>
       </w:r>
     </w:p>
     <w:p/>
@@ -2857,7 +2957,7 @@
           <w:noProof/>
         </w:rPr>
         <w:drawing>
-          <wp:inline distT="0" distB="0" distL="0" distR="0" wp14:anchorId="664CA26C" wp14:editId="6AFAB30B">
+          <wp:inline distT="0" distB="0" distL="0" distR="0" wp14:anchorId="664CA26C" wp14:editId="41D3CEB4">
             <wp:extent cx="5486400" cy="4159250"/>
             <wp:effectExtent l="0" t="0" r="0" b="0"/>
             <wp:docPr id="1322910806" name="Image 1" descr="Une image contenant texte, diagramme, capture d’écran, Rectangle&#10;&#10;Description générée automatiquement"/>
@@ -2974,8 +3074,13 @@
         <w:spacing w:after="400" w:line="312" w:lineRule="auto"/>
       </w:pPr>
       <w:r>
-        <w:t>Peut avoir une carte de cr</w:t>
-      </w:r>
+        <w:t xml:space="preserve">Peut avoir une carte de </w:t>
+      </w:r>
+      <w:proofErr w:type="spellStart"/>
+      <w:r>
+        <w:t>cr</w:t>
+      </w:r>
+      <w:proofErr w:type="spellEnd"/>
       <w:r>
         <w:rPr>
           <w:lang w:val="fr-CA"/>
@@ -5900,18 +6005,15 @@
 </file>
 
 <file path=customXml/item2.xml><?xml version="1.0" encoding="utf-8"?>
-<b:Sources xmlns:b="http://schemas.openxmlformats.org/officeDocument/2006/bibliography" xmlns="http://schemas.openxmlformats.org/officeDocument/2006/bibliography" SelectedStyle="/APASixthEditionOfficeOnline.xsl" StyleName="APA"/>
+<?mso-contentType ?>
+<FormTemplates xmlns="http://schemas.microsoft.com/sharepoint/v3/contenttype/forms">
+  <Display>DocumentLibraryForm</Display>
+  <Edit>DocumentLibraryForm</Edit>
+  <New>DocumentLibraryForm</New>
+</FormTemplates>
 </file>
 
 <file path=customXml/item3.xml><?xml version="1.0" encoding="utf-8"?>
-<p:properties xmlns:p="http://schemas.microsoft.com/office/2006/metadata/properties" xmlns:xsi="http://www.w3.org/2001/XMLSchema-instance" xmlns:pc="http://schemas.microsoft.com/office/infopath/2007/PartnerControls">
-  <documentManagement>
-    <_activity xmlns="5d4e22b2-f71c-440d-92ce-12b46af42ab4" xsi:nil="true"/>
-  </documentManagement>
-</p:properties>
-</file>
-
-<file path=customXml/item4.xml><?xml version="1.0" encoding="utf-8"?>
 <ct:contentTypeSchema xmlns:ct="http://schemas.microsoft.com/office/2006/metadata/contentType" xmlns:ma="http://schemas.microsoft.com/office/2006/metadata/properties/metaAttributes" ct:_="" ma:_="" ma:contentTypeName="Document" ma:contentTypeID="0x010100106F11FA0920D348AB7B8280E4900B8B" ma:contentTypeVersion="15" ma:contentTypeDescription="Crée un document." ma:contentTypeScope="" ma:versionID="c2e08935190ed95787389072801c2e99">
   <xsd:schema xmlns:xsd="http://www.w3.org/2001/XMLSchema" xmlns:xs="http://www.w3.org/2001/XMLSchema" xmlns:p="http://schemas.microsoft.com/office/2006/metadata/properties" xmlns:ns3="42d21025-700e-4026-9820-3d5a1c2d48f0" xmlns:ns4="5d4e22b2-f71c-440d-92ce-12b46af42ab4" targetNamespace="http://schemas.microsoft.com/office/2006/metadata/properties" ma:root="true" ma:fieldsID="a96be81092f887ae26a0df0d4a7eaeb5" ns3:_="" ns4:_="">
     <xsd:import namespace="42d21025-700e-4026-9820-3d5a1c2d48f0"/>
@@ -6144,13 +6246,16 @@
 </ct:contentTypeSchema>
 </file>
 
+<file path=customXml/item4.xml><?xml version="1.0" encoding="utf-8"?>
+<p:properties xmlns:p="http://schemas.microsoft.com/office/2006/metadata/properties" xmlns:xsi="http://www.w3.org/2001/XMLSchema-instance" xmlns:pc="http://schemas.microsoft.com/office/infopath/2007/PartnerControls">
+  <documentManagement>
+    <_activity xmlns="5d4e22b2-f71c-440d-92ce-12b46af42ab4" xsi:nil="true"/>
+  </documentManagement>
+</p:properties>
+</file>
+
 <file path=customXml/item5.xml><?xml version="1.0" encoding="utf-8"?>
-<?mso-contentType ?>
-<FormTemplates xmlns="http://schemas.microsoft.com/sharepoint/v3/contenttype/forms">
-  <Display>DocumentLibraryForm</Display>
-  <Edit>DocumentLibraryForm</Edit>
-  <New>DocumentLibraryForm</New>
-</FormTemplates>
+<b:Sources xmlns:b="http://schemas.openxmlformats.org/officeDocument/2006/bibliography" xmlns="http://schemas.openxmlformats.org/officeDocument/2006/bibliography" SelectedStyle="/APASixthEditionOfficeOnline.xsl" StyleName="APA"/>
 </file>
 
 <file path=customXml/itemProps1.xml><?xml version="1.0" encoding="utf-8"?>
@@ -6162,24 +6267,14 @@
 </file>
 
 <file path=customXml/itemProps2.xml><?xml version="1.0" encoding="utf-8"?>
-<ds:datastoreItem xmlns:ds="http://schemas.openxmlformats.org/officeDocument/2006/customXml" ds:itemID="{8A480B98-7194-4A0A-97BC-528C5D2817D5}">
+<ds:datastoreItem xmlns:ds="http://schemas.openxmlformats.org/officeDocument/2006/customXml" ds:itemID="{356E5096-5111-4726-BFED-1507AC22381B}">
   <ds:schemaRefs>
-    <ds:schemaRef ds:uri="http://schemas.openxmlformats.org/officeDocument/2006/bibliography"/>
+    <ds:schemaRef ds:uri="http://schemas.microsoft.com/sharepoint/v3/contenttype/forms"/>
   </ds:schemaRefs>
 </ds:datastoreItem>
 </file>
 
 <file path=customXml/itemProps3.xml><?xml version="1.0" encoding="utf-8"?>
-<ds:datastoreItem xmlns:ds="http://schemas.openxmlformats.org/officeDocument/2006/customXml" ds:itemID="{9B54371C-6D7F-4324-9CD6-938488D15062}">
-  <ds:schemaRefs>
-    <ds:schemaRef ds:uri="http://schemas.microsoft.com/office/2006/metadata/properties"/>
-    <ds:schemaRef ds:uri="http://schemas.microsoft.com/office/infopath/2007/PartnerControls"/>
-    <ds:schemaRef ds:uri="5d4e22b2-f71c-440d-92ce-12b46af42ab4"/>
-  </ds:schemaRefs>
-</ds:datastoreItem>
-</file>
-
-<file path=customXml/itemProps4.xml><?xml version="1.0" encoding="utf-8"?>
 <ds:datastoreItem xmlns:ds="http://schemas.openxmlformats.org/officeDocument/2006/customXml" ds:itemID="{B54D5B4D-0B3A-4B95-B5F5-C1D225CBC96F}">
   <ds:schemaRefs>
     <ds:schemaRef ds:uri="http://schemas.microsoft.com/office/2006/metadata/contentType"/>
@@ -6198,10 +6293,20 @@
 </ds:datastoreItem>
 </file>
 
+<file path=customXml/itemProps4.xml><?xml version="1.0" encoding="utf-8"?>
+<ds:datastoreItem xmlns:ds="http://schemas.openxmlformats.org/officeDocument/2006/customXml" ds:itemID="{9B54371C-6D7F-4324-9CD6-938488D15062}">
+  <ds:schemaRefs>
+    <ds:schemaRef ds:uri="http://schemas.microsoft.com/office/2006/metadata/properties"/>
+    <ds:schemaRef ds:uri="http://schemas.microsoft.com/office/infopath/2007/PartnerControls"/>
+    <ds:schemaRef ds:uri="5d4e22b2-f71c-440d-92ce-12b46af42ab4"/>
+  </ds:schemaRefs>
+</ds:datastoreItem>
+</file>
+
 <file path=customXml/itemProps5.xml><?xml version="1.0" encoding="utf-8"?>
-<ds:datastoreItem xmlns:ds="http://schemas.openxmlformats.org/officeDocument/2006/customXml" ds:itemID="{356E5096-5111-4726-BFED-1507AC22381B}">
+<ds:datastoreItem xmlns:ds="http://schemas.openxmlformats.org/officeDocument/2006/customXml" ds:itemID="{8A480B98-7194-4A0A-97BC-528C5D2817D5}">
   <ds:schemaRefs>
-    <ds:schemaRef ds:uri="http://schemas.microsoft.com/sharepoint/v3/contenttype/forms"/>
+    <ds:schemaRef ds:uri="http://schemas.openxmlformats.org/officeDocument/2006/bibliography"/>
   </ds:schemaRefs>
 </ds:datastoreItem>
 </file>
</xml_diff>

<commit_message>
Correction de français dans le document analyse
</commit_message>
<xml_diff>
--- a/Documents/Analyse_Préliminaire.docx
+++ b/Documents/Analyse_Préliminaire.docx
@@ -515,10 +515,10 @@
             </w:rPr>
             <w:fldChar w:fldCharType="separate"/>
           </w:r>
-          <w:hyperlink w:anchor="_Toc160829776" w:history="1">
-            <w:r>
-              <w:rPr>
-                <w:rStyle w:val="Hyperlien"/>
+          <w:hyperlink w:anchor="_Toc160831023" w:history="1">
+            <w:r>
+              <w:rPr>
+                <w:rStyle w:val="Lienhypertexte"/>
                 <w:noProof/>
                 <w:lang w:val="fr-CA"/>
               </w:rPr>
@@ -539,7 +539,7 @@
             </w:r>
             <w:r>
               <w:rPr>
-                <w:rStyle w:val="Hyperlien"/>
+                <w:rStyle w:val="Lienhypertexte"/>
                 <w:noProof/>
                 <w:lang w:val="fr-CA"/>
               </w:rPr>
@@ -564,7 +564,7 @@
                 <w:noProof/>
                 <w:webHidden/>
               </w:rPr>
-              <w:instrText xml:space="preserve"> PAGEREF _Toc160829776 \h </w:instrText>
+              <w:instrText xml:space="preserve"> PAGEREF _Toc160831023 \h </w:instrText>
             </w:r>
             <w:r>
               <w:rPr>
@@ -613,10 +613,10 @@
               <w14:ligatures w14:val="standardContextual"/>
             </w:rPr>
           </w:pPr>
-          <w:hyperlink w:anchor="_Toc160829777" w:history="1">
-            <w:r>
-              <w:rPr>
-                <w:rStyle w:val="Hyperlien"/>
+          <w:hyperlink w:anchor="_Toc160831024" w:history="1">
+            <w:r>
+              <w:rPr>
+                <w:rStyle w:val="Lienhypertexte"/>
                 <w:noProof/>
               </w:rPr>
               <w:t>2.</w:t>
@@ -636,7 +636,7 @@
             </w:r>
             <w:r>
               <w:rPr>
-                <w:rStyle w:val="Hyperlien"/>
+                <w:rStyle w:val="Lienhypertexte"/>
                 <w:noProof/>
               </w:rPr>
               <w:t>Historique du document</w:t>
@@ -660,7 +660,7 @@
                 <w:noProof/>
                 <w:webHidden/>
               </w:rPr>
-              <w:instrText xml:space="preserve"> PAGEREF _Toc160829777 \h </w:instrText>
+              <w:instrText xml:space="preserve"> PAGEREF _Toc160831024 \h </w:instrText>
             </w:r>
             <w:r>
               <w:rPr>
@@ -709,10 +709,10 @@
               <w14:ligatures w14:val="standardContextual"/>
             </w:rPr>
           </w:pPr>
-          <w:hyperlink w:anchor="_Toc160829778" w:history="1">
-            <w:r>
-              <w:rPr>
-                <w:rStyle w:val="Hyperlien"/>
+          <w:hyperlink w:anchor="_Toc160831025" w:history="1">
+            <w:r>
+              <w:rPr>
+                <w:rStyle w:val="Lienhypertexte"/>
                 <w:noProof/>
               </w:rPr>
               <w:t>3.</w:t>
@@ -732,7 +732,7 @@
             </w:r>
             <w:r>
               <w:rPr>
-                <w:rStyle w:val="Hyperlien"/>
+                <w:rStyle w:val="Lienhypertexte"/>
                 <w:noProof/>
               </w:rPr>
               <w:t>Glossaire</w:t>
@@ -756,7 +756,7 @@
                 <w:noProof/>
                 <w:webHidden/>
               </w:rPr>
-              <w:instrText xml:space="preserve"> PAGEREF _Toc160829778 \h </w:instrText>
+              <w:instrText xml:space="preserve"> PAGEREF _Toc160831025 \h </w:instrText>
             </w:r>
             <w:r>
               <w:rPr>
@@ -803,10 +803,10 @@
               <w14:ligatures w14:val="standardContextual"/>
             </w:rPr>
           </w:pPr>
-          <w:hyperlink w:anchor="_Toc160829779" w:history="1">
-            <w:r>
-              <w:rPr>
-                <w:rStyle w:val="Hyperlien"/>
+          <w:hyperlink w:anchor="_Toc160831026" w:history="1">
+            <w:r>
+              <w:rPr>
+                <w:rStyle w:val="Lienhypertexte"/>
                 <w:noProof/>
               </w:rPr>
               <w:t>3.1. Description du projet</w:t>
@@ -830,7 +830,7 @@
                 <w:noProof/>
                 <w:webHidden/>
               </w:rPr>
-              <w:instrText xml:space="preserve"> PAGEREF _Toc160829779 \h </w:instrText>
+              <w:instrText xml:space="preserve"> PAGEREF _Toc160831026 \h </w:instrText>
             </w:r>
             <w:r>
               <w:rPr>
@@ -877,10 +877,10 @@
               <w14:ligatures w14:val="standardContextual"/>
             </w:rPr>
           </w:pPr>
-          <w:hyperlink w:anchor="_Toc160829780" w:history="1">
-            <w:r>
-              <w:rPr>
-                <w:rStyle w:val="Hyperlien"/>
+          <w:hyperlink w:anchor="_Toc160831027" w:history="1">
+            <w:r>
+              <w:rPr>
+                <w:rStyle w:val="Lienhypertexte"/>
                 <w:noProof/>
               </w:rPr>
               <w:t>3.2. La Portée</w:t>
@@ -904,7 +904,7 @@
                 <w:noProof/>
                 <w:webHidden/>
               </w:rPr>
-              <w:instrText xml:space="preserve"> PAGEREF _Toc160829780 \h </w:instrText>
+              <w:instrText xml:space="preserve"> PAGEREF _Toc160831027 \h </w:instrText>
             </w:r>
             <w:r>
               <w:rPr>
@@ -953,10 +953,10 @@
               <w14:ligatures w14:val="standardContextual"/>
             </w:rPr>
           </w:pPr>
-          <w:hyperlink w:anchor="_Toc160829781" w:history="1">
-            <w:r>
-              <w:rPr>
-                <w:rStyle w:val="Hyperlien"/>
+          <w:hyperlink w:anchor="_Toc160831028" w:history="1">
+            <w:r>
+              <w:rPr>
+                <w:rStyle w:val="Lienhypertexte"/>
                 <w:noProof/>
               </w:rPr>
               <w:t>4.</w:t>
@@ -976,7 +976,7 @@
             </w:r>
             <w:r>
               <w:rPr>
-                <w:rStyle w:val="Hyperlien"/>
+                <w:rStyle w:val="Lienhypertexte"/>
                 <w:noProof/>
               </w:rPr>
               <w:t>Exigences</w:t>
@@ -1000,7 +1000,7 @@
                 <w:noProof/>
                 <w:webHidden/>
               </w:rPr>
-              <w:instrText xml:space="preserve"> PAGEREF _Toc160829781 \h </w:instrText>
+              <w:instrText xml:space="preserve"> PAGEREF _Toc160831028 \h </w:instrText>
             </w:r>
             <w:r>
               <w:rPr>
@@ -1047,10 +1047,10 @@
               <w14:ligatures w14:val="standardContextual"/>
             </w:rPr>
           </w:pPr>
-          <w:hyperlink w:anchor="_Toc160829782" w:history="1">
-            <w:r>
-              <w:rPr>
-                <w:rStyle w:val="Hyperlien"/>
+          <w:hyperlink w:anchor="_Toc160831029" w:history="1">
+            <w:r>
+              <w:rPr>
+                <w:rStyle w:val="Lienhypertexte"/>
                 <w:noProof/>
               </w:rPr>
               <w:t>4.1. Exigences fonctionnelles</w:t>
@@ -1074,7 +1074,7 @@
                 <w:noProof/>
                 <w:webHidden/>
               </w:rPr>
-              <w:instrText xml:space="preserve"> PAGEREF _Toc160829782 \h </w:instrText>
+              <w:instrText xml:space="preserve"> PAGEREF _Toc160831029 \h </w:instrText>
             </w:r>
             <w:r>
               <w:rPr>
@@ -1121,13 +1121,13 @@
               <w14:ligatures w14:val="standardContextual"/>
             </w:rPr>
           </w:pPr>
-          <w:hyperlink w:anchor="_Toc160829783" w:history="1">
-            <w:r>
-              <w:rPr>
-                <w:rStyle w:val="Hyperlien"/>
-                <w:noProof/>
-              </w:rPr>
-              <w:t>4.2 exigences non-fonctionnelles</w:t>
+          <w:hyperlink w:anchor="_Toc160831030" w:history="1">
+            <w:r>
+              <w:rPr>
+                <w:rStyle w:val="Lienhypertexte"/>
+                <w:noProof/>
+              </w:rPr>
+              <w:t>4.2 Exigences non-fonctionnelles</w:t>
             </w:r>
             <w:r>
               <w:rPr>
@@ -1148,7 +1148,7 @@
                 <w:noProof/>
                 <w:webHidden/>
               </w:rPr>
-              <w:instrText xml:space="preserve"> PAGEREF _Toc160829783 \h </w:instrText>
+              <w:instrText xml:space="preserve"> PAGEREF _Toc160831030 \h </w:instrText>
             </w:r>
             <w:r>
               <w:rPr>
@@ -1197,10 +1197,10 @@
               <w14:ligatures w14:val="standardContextual"/>
             </w:rPr>
           </w:pPr>
-          <w:hyperlink w:anchor="_Toc160829784" w:history="1">
-            <w:r>
-              <w:rPr>
-                <w:rStyle w:val="Hyperlien"/>
+          <w:hyperlink w:anchor="_Toc160831031" w:history="1">
+            <w:r>
+              <w:rPr>
+                <w:rStyle w:val="Lienhypertexte"/>
                 <w:noProof/>
               </w:rPr>
               <w:t>5.</w:t>
@@ -1220,10 +1220,10 @@
             </w:r>
             <w:r>
               <w:rPr>
-                <w:rStyle w:val="Hyperlien"/>
-                <w:noProof/>
-              </w:rPr>
-              <w:t>Modèle de la base de données</w:t>
+                <w:rStyle w:val="Lienhypertexte"/>
+                <w:noProof/>
+              </w:rPr>
+              <w:t>La méthodologie de travail en équipe</w:t>
             </w:r>
             <w:r>
               <w:rPr>
@@ -1244,7 +1244,7 @@
                 <w:noProof/>
                 <w:webHidden/>
               </w:rPr>
-              <w:instrText xml:space="preserve"> PAGEREF _Toc160829784 \h </w:instrText>
+              <w:instrText xml:space="preserve"> PAGEREF _Toc160831031 \h </w:instrText>
             </w:r>
             <w:r>
               <w:rPr>
@@ -1264,81 +1264,7 @@
                 <w:noProof/>
                 <w:webHidden/>
               </w:rPr>
-              <w:t>6</w:t>
-            </w:r>
-            <w:r>
-              <w:rPr>
-                <w:noProof/>
-                <w:webHidden/>
-              </w:rPr>
-              <w:fldChar w:fldCharType="end"/>
-            </w:r>
-          </w:hyperlink>
-        </w:p>
-        <w:p>
-          <w:pPr>
-            <w:pStyle w:val="TM2"/>
-            <w:tabs>
-              <w:tab w:val="right" w:pos="8630"/>
-            </w:tabs>
-            <w:rPr>
-              <w:b w:val="0"/>
-              <w:bCs w:val="0"/>
-              <w:smallCaps w:val="0"/>
-              <w:noProof/>
-              <w:kern w:val="2"/>
-              <w:lang w:val="fr-CA" w:eastAsia="fr-CA"/>
-              <w14:ligatures w14:val="standardContextual"/>
-            </w:rPr>
-          </w:pPr>
-          <w:hyperlink w:anchor="_Toc160829785" w:history="1">
-            <w:r>
-              <w:rPr>
-                <w:rStyle w:val="Hyperlien"/>
-                <w:noProof/>
-              </w:rPr>
-              <w:t>5.1. Clé de lecture</w:t>
-            </w:r>
-            <w:r>
-              <w:rPr>
-                <w:noProof/>
-                <w:webHidden/>
-              </w:rPr>
-              <w:tab/>
-            </w:r>
-            <w:r>
-              <w:rPr>
-                <w:noProof/>
-                <w:webHidden/>
-              </w:rPr>
-              <w:fldChar w:fldCharType="begin"/>
-            </w:r>
-            <w:r>
-              <w:rPr>
-                <w:noProof/>
-                <w:webHidden/>
-              </w:rPr>
-              <w:instrText xml:space="preserve"> PAGEREF _Toc160829785 \h </w:instrText>
-            </w:r>
-            <w:r>
-              <w:rPr>
-                <w:noProof/>
-                <w:webHidden/>
-              </w:rPr>
-            </w:r>
-            <w:r>
-              <w:rPr>
-                <w:noProof/>
-                <w:webHidden/>
-              </w:rPr>
-              <w:fldChar w:fldCharType="separate"/>
-            </w:r>
-            <w:r>
-              <w:rPr>
-                <w:noProof/>
-                <w:webHidden/>
-              </w:rPr>
-              <w:t>6</w:t>
+              <w:t>5</w:t>
             </w:r>
             <w:r>
               <w:rPr>
@@ -1367,10 +1293,10 @@
               <w14:ligatures w14:val="standardContextual"/>
             </w:rPr>
           </w:pPr>
-          <w:hyperlink w:anchor="_Toc160829786" w:history="1">
-            <w:r>
-              <w:rPr>
-                <w:rStyle w:val="Hyperlien"/>
+          <w:hyperlink w:anchor="_Toc160831032" w:history="1">
+            <w:r>
+              <w:rPr>
+                <w:rStyle w:val="Lienhypertexte"/>
                 <w:noProof/>
               </w:rPr>
               <w:t>6.</w:t>
@@ -1390,7 +1316,177 @@
             </w:r>
             <w:r>
               <w:rPr>
-                <w:rStyle w:val="Hyperlien"/>
+                <w:rStyle w:val="Lienhypertexte"/>
+                <w:noProof/>
+              </w:rPr>
+              <w:t>Modèle de la base de données</w:t>
+            </w:r>
+            <w:r>
+              <w:rPr>
+                <w:noProof/>
+                <w:webHidden/>
+              </w:rPr>
+              <w:tab/>
+            </w:r>
+            <w:r>
+              <w:rPr>
+                <w:noProof/>
+                <w:webHidden/>
+              </w:rPr>
+              <w:fldChar w:fldCharType="begin"/>
+            </w:r>
+            <w:r>
+              <w:rPr>
+                <w:noProof/>
+                <w:webHidden/>
+              </w:rPr>
+              <w:instrText xml:space="preserve"> PAGEREF _Toc160831032 \h </w:instrText>
+            </w:r>
+            <w:r>
+              <w:rPr>
+                <w:noProof/>
+                <w:webHidden/>
+              </w:rPr>
+            </w:r>
+            <w:r>
+              <w:rPr>
+                <w:noProof/>
+                <w:webHidden/>
+              </w:rPr>
+              <w:fldChar w:fldCharType="separate"/>
+            </w:r>
+            <w:r>
+              <w:rPr>
+                <w:noProof/>
+                <w:webHidden/>
+              </w:rPr>
+              <w:t>7</w:t>
+            </w:r>
+            <w:r>
+              <w:rPr>
+                <w:noProof/>
+                <w:webHidden/>
+              </w:rPr>
+              <w:fldChar w:fldCharType="end"/>
+            </w:r>
+          </w:hyperlink>
+        </w:p>
+        <w:p>
+          <w:pPr>
+            <w:pStyle w:val="TM2"/>
+            <w:tabs>
+              <w:tab w:val="right" w:pos="8630"/>
+            </w:tabs>
+            <w:rPr>
+              <w:b w:val="0"/>
+              <w:bCs w:val="0"/>
+              <w:smallCaps w:val="0"/>
+              <w:noProof/>
+              <w:kern w:val="2"/>
+              <w:lang w:val="fr-CA" w:eastAsia="fr-CA"/>
+              <w14:ligatures w14:val="standardContextual"/>
+            </w:rPr>
+          </w:pPr>
+          <w:hyperlink w:anchor="_Toc160831033" w:history="1">
+            <w:r>
+              <w:rPr>
+                <w:rStyle w:val="Lienhypertexte"/>
+                <w:noProof/>
+              </w:rPr>
+              <w:t>5.1. Clé de lecture</w:t>
+            </w:r>
+            <w:r>
+              <w:rPr>
+                <w:noProof/>
+                <w:webHidden/>
+              </w:rPr>
+              <w:tab/>
+            </w:r>
+            <w:r>
+              <w:rPr>
+                <w:noProof/>
+                <w:webHidden/>
+              </w:rPr>
+              <w:fldChar w:fldCharType="begin"/>
+            </w:r>
+            <w:r>
+              <w:rPr>
+                <w:noProof/>
+                <w:webHidden/>
+              </w:rPr>
+              <w:instrText xml:space="preserve"> PAGEREF _Toc160831033 \h </w:instrText>
+            </w:r>
+            <w:r>
+              <w:rPr>
+                <w:noProof/>
+                <w:webHidden/>
+              </w:rPr>
+            </w:r>
+            <w:r>
+              <w:rPr>
+                <w:noProof/>
+                <w:webHidden/>
+              </w:rPr>
+              <w:fldChar w:fldCharType="separate"/>
+            </w:r>
+            <w:r>
+              <w:rPr>
+                <w:noProof/>
+                <w:webHidden/>
+              </w:rPr>
+              <w:t>7</w:t>
+            </w:r>
+            <w:r>
+              <w:rPr>
+                <w:noProof/>
+                <w:webHidden/>
+              </w:rPr>
+              <w:fldChar w:fldCharType="end"/>
+            </w:r>
+          </w:hyperlink>
+        </w:p>
+        <w:p>
+          <w:pPr>
+            <w:pStyle w:val="TM1"/>
+            <w:tabs>
+              <w:tab w:val="left" w:pos="390"/>
+              <w:tab w:val="right" w:pos="8630"/>
+            </w:tabs>
+            <w:rPr>
+              <w:b w:val="0"/>
+              <w:bCs w:val="0"/>
+              <w:caps w:val="0"/>
+              <w:noProof/>
+              <w:kern w:val="2"/>
+              <w:u w:val="none"/>
+              <w:lang w:val="fr-CA" w:eastAsia="fr-CA"/>
+              <w14:ligatures w14:val="standardContextual"/>
+            </w:rPr>
+          </w:pPr>
+          <w:hyperlink w:anchor="_Toc160831034" w:history="1">
+            <w:r>
+              <w:rPr>
+                <w:rStyle w:val="Lienhypertexte"/>
+                <w:noProof/>
+              </w:rPr>
+              <w:t>7.</w:t>
+            </w:r>
+            <w:r>
+              <w:rPr>
+                <w:b w:val="0"/>
+                <w:bCs w:val="0"/>
+                <w:caps w:val="0"/>
+                <w:noProof/>
+                <w:kern w:val="2"/>
+                <w:u w:val="none"/>
+                <w:lang w:val="fr-CA" w:eastAsia="fr-CA"/>
+                <w14:ligatures w14:val="standardContextual"/>
+              </w:rPr>
+              <w:tab/>
+            </w:r>
+            <w:r>
+              <w:rPr>
+                <w:rStyle w:val="Lienhypertexte"/>
                 <w:noProof/>
               </w:rPr>
               <w:t>Exemples d’interfaces</w:t>
@@ -1414,7 +1510,7 @@
                 <w:noProof/>
                 <w:webHidden/>
               </w:rPr>
-              <w:instrText xml:space="preserve"> PAGEREF _Toc160829786 \h </w:instrText>
+              <w:instrText xml:space="preserve"> PAGEREF _Toc160831034 \h </w:instrText>
             </w:r>
             <w:r>
               <w:rPr>
@@ -1434,7 +1530,7 @@
                 <w:noProof/>
                 <w:webHidden/>
               </w:rPr>
-              <w:t>7</w:t>
+              <w:t>8</w:t>
             </w:r>
             <w:r>
               <w:rPr>
@@ -1475,7 +1571,7 @@
           <w:lang w:val="fr-CA"/>
         </w:rPr>
       </w:pPr>
-      <w:bookmarkStart w:id="11" w:name="_Toc160829776"/>
+      <w:bookmarkStart w:id="11" w:name="_Toc160831023"/>
       <w:r>
         <w:rPr>
           <w:rFonts w:asciiTheme="minorHAnsi" w:hAnsiTheme="minorHAnsi"/>
@@ -1691,7 +1787,7 @@
           <w:rFonts w:asciiTheme="minorHAnsi" w:hAnsiTheme="minorHAnsi"/>
         </w:rPr>
       </w:pPr>
-      <w:bookmarkStart w:id="12" w:name="_Toc160829777"/>
+      <w:bookmarkStart w:id="12" w:name="_Toc160831024"/>
       <w:r>
         <w:rPr>
           <w:rFonts w:asciiTheme="minorHAnsi" w:hAnsiTheme="minorHAnsi"/>
@@ -2085,7 +2181,13 @@
               <w:rPr>
                 <w:lang w:val="fr-CA"/>
               </w:rPr>
-              <w:t>èle logique et les clés de lecture.</w:t>
+              <w:t>èle logique et les clés de lecture</w:t>
+            </w:r>
+            <w:r>
+              <w:rPr>
+                <w:lang w:val="fr-CA"/>
+              </w:rPr>
+              <w:t>, ajout des exigences non-fonctionnelles et de la méthodologie.</w:t>
             </w:r>
           </w:p>
         </w:tc>
@@ -2277,14 +2379,27 @@
       <w:r>
         <w:t xml:space="preserve">Tableau </w:t>
       </w:r>
-      <w:fldSimple w:instr=" SEQ Tableau \* ARABIC ">
-        <w:r>
-          <w:rPr>
-            <w:noProof/>
-          </w:rPr>
-          <w:t>1</w:t>
-        </w:r>
-      </w:fldSimple>
+      <w:r>
+        <w:fldChar w:fldCharType="begin"/>
+      </w:r>
+      <w:r>
+        <w:instrText xml:space="preserve"> SEQ Tableau \* ARABIC </w:instrText>
+      </w:r>
+      <w:r>
+        <w:fldChar w:fldCharType="separate"/>
+      </w:r>
+      <w:r>
+        <w:rPr>
+          <w:noProof/>
+        </w:rPr>
+        <w:t>1</w:t>
+      </w:r>
+      <w:r>
+        <w:rPr>
+          <w:noProof/>
+        </w:rPr>
+        <w:fldChar w:fldCharType="end"/>
+      </w:r>
       <w:r>
         <w:t xml:space="preserve"> : historique du document.</w:t>
       </w:r>
@@ -2310,7 +2425,7 @@
           <w:numId w:val="5"/>
         </w:numPr>
       </w:pPr>
-      <w:bookmarkStart w:id="13" w:name="_Toc160829778"/>
+      <w:bookmarkStart w:id="13" w:name="_Toc160831025"/>
       <w:r>
         <w:lastRenderedPageBreak/>
         <w:t>Glossaire</w:t>
@@ -2323,7 +2438,7 @@
         <w:pStyle w:val="Titre2"/>
         <w:spacing w:line="259" w:lineRule="auto"/>
       </w:pPr>
-      <w:bookmarkStart w:id="14" w:name="_Toc160829779"/>
+      <w:bookmarkStart w:id="14" w:name="_Toc160831026"/>
       <w:r>
         <w:t>3</w:t>
       </w:r>
@@ -2353,7 +2468,7 @@
       <w:pPr>
         <w:pStyle w:val="Titre2"/>
       </w:pPr>
-      <w:bookmarkStart w:id="15" w:name="_Toc160829780"/>
+      <w:bookmarkStart w:id="15" w:name="_Toc160831027"/>
       <w:r>
         <w:t>3.2. La Portée</w:t>
       </w:r>
@@ -2373,7 +2488,7 @@
           <w:numId w:val="5"/>
         </w:numPr>
       </w:pPr>
-      <w:bookmarkStart w:id="16" w:name="_Toc160829781"/>
+      <w:bookmarkStart w:id="16" w:name="_Toc160831028"/>
       <w:r>
         <w:t>Exigences</w:t>
       </w:r>
@@ -2390,7 +2505,7 @@
       <w:pPr>
         <w:pStyle w:val="Titre2"/>
       </w:pPr>
-      <w:bookmarkStart w:id="17" w:name="_Toc160829782"/>
+      <w:bookmarkStart w:id="17" w:name="_Toc160831029"/>
       <w:r>
         <w:t>4</w:t>
       </w:r>
@@ -2644,7 +2759,7 @@
       <w:pPr>
         <w:pStyle w:val="Titre2"/>
       </w:pPr>
-      <w:bookmarkStart w:id="19" w:name="_Toc160829783"/>
+      <w:bookmarkStart w:id="19" w:name="_Toc160831030"/>
       <w:r>
         <w:t xml:space="preserve">4.2 </w:t>
       </w:r>
@@ -2764,45 +2879,23 @@
           <w:numId w:val="5"/>
         </w:numPr>
       </w:pPr>
+      <w:bookmarkStart w:id="20" w:name="_Toc160831031"/>
       <w:r>
         <w:t>La méthodologie de travail en équipe</w:t>
       </w:r>
+      <w:bookmarkEnd w:id="20"/>
     </w:p>
     <w:p/>
     <w:p>
       <w:r>
-        <w:t xml:space="preserve">Au début du projet, notre équipe s'est concentrée sur le développement de l'interface utilisateur. Nous avons divisé les grandes tâches à accomplir entre chaque membre, en tenant compte des compétences et des intérêts de chacun. Pour organiser notre travail et suivre notre progression, nous avons utilisé des outils de gestion de projet tels que Trello. Cela nous a permis de répartir efficacement les responsabilités et de visualiser clairement qui travaillait sur quoi, que ce qu'est </w:t>
-      </w:r>
-      <w:r>
-        <w:t>à</w:t>
-      </w:r>
-      <w:r>
-        <w:t xml:space="preserve"> faire et que ce que doit </w:t>
-      </w:r>
-      <w:r>
-        <w:t>être</w:t>
-      </w:r>
-      <w:r>
-        <w:t xml:space="preserve"> tester.</w:t>
+        <w:t>Au début du projet, notre équipe s'est concentrée sur le développement de l'interface utilisateur. Nous avons divisé les tâches importantes entre chaque membre, en tenant compte des compétences et des intérêts de chacun. Pour organiser notre travail et suivre notre progression, nous avons utilisé des outils de gestion de projet tel que Trello. Cela nous a permis de répartir efficacement les responsabilités et de visualiser clairement qui travaillait sur quoi, ce qui était à faire et ce qui devait être testé.</w:t>
       </w:r>
     </w:p>
     <w:p/>
     <w:p>
       <w:r>
         <w:lastRenderedPageBreak/>
-        <w:t xml:space="preserve">La communication était essentielle pour assurer </w:t>
-      </w:r>
-      <w:r>
-        <w:t>l’unité</w:t>
-      </w:r>
-      <w:r>
-        <w:t xml:space="preserve"> de l'équipe. Nous avons maintenu un flux constant de communication en ligne via des plateformes telles que Teams, Discord... Aussi des discussions en personne lors de réunions régulières. De plus, nous avons utilisé des documents partagés sur Word pour tenir nos coéquipiers informés de nos avancées respectives, pour partager des idées et des ressources importantes et les </w:t>
-      </w:r>
-      <w:r>
-        <w:t>difficulté</w:t>
-      </w:r>
-      <w:r>
-        <w:t xml:space="preserve"> face pendant le travail.</w:t>
+        <w:t>La communication était essentielle pour assurer l’unité de l'équipe. Nous avons maintenu un flux constant de communication en ligne via des plateformes telles que Teams et Discord, ainsi que lors de discussions en personne pendant des réunions régulières. De plus, nous avons utilisé des documents partagés sur Word pour tenir nos coéquipiers informés de nos avancées respectives, partager des idées, des ressources importantes, et évoquer les difficultés rencontrées.</w:t>
       </w:r>
     </w:p>
     <w:p/>
@@ -2814,14 +2907,10 @@
     <w:p/>
     <w:p>
       <w:r>
-        <w:t xml:space="preserve">La clé de notre succès </w:t>
-      </w:r>
-      <w:r>
-        <w:t>était</w:t>
-      </w:r>
-      <w:r>
-        <w:t xml:space="preserve"> dans la bonne répartition du travail et la communication ouverte au sein de l'équipe. Nous étions tous satisfaits de la manière dont les responsabilités étaient partagées, ce qui nous a permis de travailler efficacement ensemble. Pendant les jours de semaine, nos échanges en ligne étaient fréquents et importantes qu'aide notre collaboration et notre engagement envers le projet.</w:t>
-      </w:r>
+        <w:t>La clé de notre succès résidait dans la bonne répartition du travail et la communication ouverte au sein de l'équipe. Nous étions tous satisfaits de la manière dont les responsabilités étaient partagées, ce qui nous a permis de travailler efficacement ensemble. Pendant les jours de semaine, nos échanges en ligne étaient fréquents et ont grandement contribué à notre collaboration et à notre engagement envers le projet.</w:t>
+      </w:r>
+    </w:p>
+    <w:p>
       <w:r>
         <w:br w:type="page"/>
       </w:r>
@@ -2838,7 +2927,7 @@
           <w:rFonts w:asciiTheme="minorHAnsi" w:hAnsiTheme="minorHAnsi"/>
         </w:rPr>
       </w:pPr>
-      <w:bookmarkStart w:id="20" w:name="_Toc160829784"/>
+      <w:bookmarkStart w:id="21" w:name="_Toc160831032"/>
       <w:r>
         <w:rPr>
           <w:rFonts w:asciiTheme="minorHAnsi" w:hAnsiTheme="minorHAnsi"/>
@@ -2846,7 +2935,7 @@
         <w:lastRenderedPageBreak/>
         <w:t>Modèle de la base de données</w:t>
       </w:r>
-      <w:bookmarkEnd w:id="20"/>
+      <w:bookmarkEnd w:id="21"/>
     </w:p>
     <w:p/>
     <w:p>
@@ -2933,7 +3022,7 @@
           <w:noProof/>
         </w:rPr>
         <w:drawing>
-          <wp:inline distT="0" distB="0" distL="0" distR="0" wp14:anchorId="664CA26C" wp14:editId="797A946E">
+          <wp:inline distT="0" distB="0" distL="0" distR="0" wp14:anchorId="664CA26C" wp14:editId="489D13D3">
             <wp:extent cx="5486400" cy="4159250"/>
             <wp:effectExtent l="0" t="0" r="0" b="0"/>
             <wp:docPr id="1322910806" name="Image 1" descr="Une image contenant texte, diagramme, capture d’écran, Rectangle&#10;&#10;Description générée automatiquement"/>
@@ -2988,12 +3077,12 @@
           <w:rFonts w:asciiTheme="minorHAnsi" w:hAnsiTheme="minorHAnsi"/>
         </w:rPr>
       </w:pPr>
-      <w:bookmarkStart w:id="21" w:name="_Toc160829785"/>
+      <w:bookmarkStart w:id="22" w:name="_Toc160831033"/>
       <w:r>
         <w:rPr>
           <w:rFonts w:asciiTheme="minorHAnsi" w:hAnsiTheme="minorHAnsi"/>
         </w:rPr>
-        <w:t>5</w:t>
+        <w:t>6</w:t>
       </w:r>
       <w:r>
         <w:rPr>
@@ -3007,7 +3096,7 @@
         </w:rPr>
         <w:t>Clé de lecture</w:t>
       </w:r>
-      <w:bookmarkEnd w:id="21"/>
+      <w:bookmarkEnd w:id="22"/>
     </w:p>
     <w:p>
       <w:r>
@@ -3367,7 +3456,7 @@
           <w:rFonts w:asciiTheme="minorHAnsi" w:hAnsiTheme="minorHAnsi"/>
         </w:rPr>
       </w:pPr>
-      <w:bookmarkStart w:id="22" w:name="_Toc160829786"/>
+      <w:bookmarkStart w:id="23" w:name="_Toc160831034"/>
       <w:r>
         <w:rPr>
           <w:rFonts w:asciiTheme="minorHAnsi" w:hAnsiTheme="minorHAnsi"/>
@@ -3380,7 +3469,7 @@
         </w:rPr>
         <w:t>s</w:t>
       </w:r>
-      <w:bookmarkEnd w:id="22"/>
+      <w:bookmarkEnd w:id="23"/>
     </w:p>
     <w:p/>
     <w:p>
@@ -5260,7 +5349,7 @@
       <w:u w:val="single"/>
     </w:rPr>
   </w:style>
-  <w:style w:type="character" w:styleId="Hyperlien">
+  <w:style w:type="character" w:styleId="Lienhypertexte">
     <w:name w:val="Hyperlink"/>
     <w:basedOn w:val="Policepardfaut"/>
     <w:uiPriority w:val="99"/>
@@ -5508,7 +5597,7 @@
       </w:tblBorders>
     </w:tblPr>
   </w:style>
-  <w:style w:type="table" w:styleId="TableauGrille1clair-Accentuation1">
+  <w:style w:type="table" w:styleId="TableauGrille1Clair-Accentuation1">
     <w:name w:val="Grid Table 1 Light Accent 1"/>
     <w:basedOn w:val="TableauNormal"/>
     <w:uiPriority w:val="46"/>
@@ -6065,15 +6154,18 @@
 </file>
 
 <file path=customXml/item2.xml><?xml version="1.0" encoding="utf-8"?>
-<?mso-contentType ?>
-<FormTemplates xmlns="http://schemas.microsoft.com/sharepoint/v3/contenttype/forms">
-  <Display>DocumentLibraryForm</Display>
-  <Edit>DocumentLibraryForm</Edit>
-  <New>DocumentLibraryForm</New>
-</FormTemplates>
+<b:Sources xmlns:b="http://schemas.openxmlformats.org/officeDocument/2006/bibliography" xmlns="http://schemas.openxmlformats.org/officeDocument/2006/bibliography" SelectedStyle="/APASixthEditionOfficeOnline.xsl" StyleName="APA"/>
 </file>
 
 <file path=customXml/item3.xml><?xml version="1.0" encoding="utf-8"?>
+<p:properties xmlns:p="http://schemas.microsoft.com/office/2006/metadata/properties" xmlns:xsi="http://www.w3.org/2001/XMLSchema-instance" xmlns:pc="http://schemas.microsoft.com/office/infopath/2007/PartnerControls">
+  <documentManagement>
+    <_activity xmlns="5d4e22b2-f71c-440d-92ce-12b46af42ab4" xsi:nil="true"/>
+  </documentManagement>
+</p:properties>
+</file>
+
+<file path=customXml/item4.xml><?xml version="1.0" encoding="utf-8"?>
 <ct:contentTypeSchema xmlns:ct="http://schemas.microsoft.com/office/2006/metadata/contentType" xmlns:ma="http://schemas.microsoft.com/office/2006/metadata/properties/metaAttributes" ct:_="" ma:_="" ma:contentTypeName="Document" ma:contentTypeID="0x010100106F11FA0920D348AB7B8280E4900B8B" ma:contentTypeVersion="15" ma:contentTypeDescription="Crée un document." ma:contentTypeScope="" ma:versionID="c2e08935190ed95787389072801c2e99">
   <xsd:schema xmlns:xsd="http://www.w3.org/2001/XMLSchema" xmlns:xs="http://www.w3.org/2001/XMLSchema" xmlns:p="http://schemas.microsoft.com/office/2006/metadata/properties" xmlns:ns3="42d21025-700e-4026-9820-3d5a1c2d48f0" xmlns:ns4="5d4e22b2-f71c-440d-92ce-12b46af42ab4" targetNamespace="http://schemas.microsoft.com/office/2006/metadata/properties" ma:root="true" ma:fieldsID="a96be81092f887ae26a0df0d4a7eaeb5" ns3:_="" ns4:_="">
     <xsd:import namespace="42d21025-700e-4026-9820-3d5a1c2d48f0"/>
@@ -6306,16 +6398,13 @@
 </ct:contentTypeSchema>
 </file>
 
-<file path=customXml/item4.xml><?xml version="1.0" encoding="utf-8"?>
-<p:properties xmlns:p="http://schemas.microsoft.com/office/2006/metadata/properties" xmlns:xsi="http://www.w3.org/2001/XMLSchema-instance" xmlns:pc="http://schemas.microsoft.com/office/infopath/2007/PartnerControls">
-  <documentManagement>
-    <_activity xmlns="5d4e22b2-f71c-440d-92ce-12b46af42ab4" xsi:nil="true"/>
-  </documentManagement>
-</p:properties>
-</file>
-
 <file path=customXml/item5.xml><?xml version="1.0" encoding="utf-8"?>
-<b:Sources xmlns:b="http://schemas.openxmlformats.org/officeDocument/2006/bibliography" xmlns="http://schemas.openxmlformats.org/officeDocument/2006/bibliography" SelectedStyle="/APASixthEditionOfficeOnline.xsl" StyleName="APA"/>
+<?mso-contentType ?>
+<FormTemplates xmlns="http://schemas.microsoft.com/sharepoint/v3/contenttype/forms">
+  <Display>DocumentLibraryForm</Display>
+  <Edit>DocumentLibraryForm</Edit>
+  <New>DocumentLibraryForm</New>
+</FormTemplates>
 </file>
 
 <file path=customXml/itemProps1.xml><?xml version="1.0" encoding="utf-8"?>
@@ -6327,14 +6416,24 @@
 </file>
 
 <file path=customXml/itemProps2.xml><?xml version="1.0" encoding="utf-8"?>
-<ds:datastoreItem xmlns:ds="http://schemas.openxmlformats.org/officeDocument/2006/customXml" ds:itemID="{356E5096-5111-4726-BFED-1507AC22381B}">
+<ds:datastoreItem xmlns:ds="http://schemas.openxmlformats.org/officeDocument/2006/customXml" ds:itemID="{8A480B98-7194-4A0A-97BC-528C5D2817D5}">
   <ds:schemaRefs>
-    <ds:schemaRef ds:uri="http://schemas.microsoft.com/sharepoint/v3/contenttype/forms"/>
+    <ds:schemaRef ds:uri="http://schemas.openxmlformats.org/officeDocument/2006/bibliography"/>
   </ds:schemaRefs>
 </ds:datastoreItem>
 </file>
 
 <file path=customXml/itemProps3.xml><?xml version="1.0" encoding="utf-8"?>
+<ds:datastoreItem xmlns:ds="http://schemas.openxmlformats.org/officeDocument/2006/customXml" ds:itemID="{9B54371C-6D7F-4324-9CD6-938488D15062}">
+  <ds:schemaRefs>
+    <ds:schemaRef ds:uri="http://schemas.microsoft.com/office/2006/metadata/properties"/>
+    <ds:schemaRef ds:uri="http://schemas.microsoft.com/office/infopath/2007/PartnerControls"/>
+    <ds:schemaRef ds:uri="5d4e22b2-f71c-440d-92ce-12b46af42ab4"/>
+  </ds:schemaRefs>
+</ds:datastoreItem>
+</file>
+
+<file path=customXml/itemProps4.xml><?xml version="1.0" encoding="utf-8"?>
 <ds:datastoreItem xmlns:ds="http://schemas.openxmlformats.org/officeDocument/2006/customXml" ds:itemID="{B54D5B4D-0B3A-4B95-B5F5-C1D225CBC96F}">
   <ds:schemaRefs>
     <ds:schemaRef ds:uri="http://schemas.microsoft.com/office/2006/metadata/contentType"/>
@@ -6353,20 +6452,10 @@
 </ds:datastoreItem>
 </file>
 
-<file path=customXml/itemProps4.xml><?xml version="1.0" encoding="utf-8"?>
-<ds:datastoreItem xmlns:ds="http://schemas.openxmlformats.org/officeDocument/2006/customXml" ds:itemID="{9B54371C-6D7F-4324-9CD6-938488D15062}">
+<file path=customXml/itemProps5.xml><?xml version="1.0" encoding="utf-8"?>
+<ds:datastoreItem xmlns:ds="http://schemas.openxmlformats.org/officeDocument/2006/customXml" ds:itemID="{356E5096-5111-4726-BFED-1507AC22381B}">
   <ds:schemaRefs>
-    <ds:schemaRef ds:uri="http://schemas.microsoft.com/office/2006/metadata/properties"/>
-    <ds:schemaRef ds:uri="http://schemas.microsoft.com/office/infopath/2007/PartnerControls"/>
-    <ds:schemaRef ds:uri="5d4e22b2-f71c-440d-92ce-12b46af42ab4"/>
-  </ds:schemaRefs>
-</ds:datastoreItem>
-</file>
-
-<file path=customXml/itemProps5.xml><?xml version="1.0" encoding="utf-8"?>
-<ds:datastoreItem xmlns:ds="http://schemas.openxmlformats.org/officeDocument/2006/customXml" ds:itemID="{8A480B98-7194-4A0A-97BC-528C5D2817D5}">
-  <ds:schemaRefs>
-    <ds:schemaRef ds:uri="http://schemas.openxmlformats.org/officeDocument/2006/bibliography"/>
+    <ds:schemaRef ds:uri="http://schemas.microsoft.com/sharepoint/v3/contenttype/forms"/>
   </ds:schemaRefs>
 </ds:datastoreItem>
 </file>
</xml_diff>

<commit_message>
Dernière modification du document analyse
</commit_message>
<xml_diff>
--- a/Documents/Analyse_Préliminaire.docx
+++ b/Documents/Analyse_Préliminaire.docx
@@ -281,12 +281,28 @@
           <w:lang w:val="fr-CA"/>
         </w:rPr>
       </w:pPr>
-      <w:r>
-        <w:rPr>
-          <w:lang w:val="fr-CA"/>
-        </w:rPr>
-        <w:t>Thanushan Rajaratnam</w:t>
-      </w:r>
+      <w:proofErr w:type="spellStart"/>
+      <w:r>
+        <w:rPr>
+          <w:lang w:val="fr-CA"/>
+        </w:rPr>
+        <w:t>Thanushan</w:t>
+      </w:r>
+      <w:proofErr w:type="spellEnd"/>
+      <w:r>
+        <w:rPr>
+          <w:lang w:val="fr-CA"/>
+        </w:rPr>
+        <w:t xml:space="preserve"> </w:t>
+      </w:r>
+      <w:proofErr w:type="spellStart"/>
+      <w:r>
+        <w:rPr>
+          <w:lang w:val="fr-CA"/>
+        </w:rPr>
+        <w:t>Rajaratnam</w:t>
+      </w:r>
+      <w:proofErr w:type="spellEnd"/>
     </w:p>
     <w:p>
       <w:pPr>
@@ -309,12 +325,28 @@
           <w:lang w:val="fr-CA"/>
         </w:rPr>
       </w:pPr>
-      <w:r>
-        <w:rPr>
-          <w:lang w:val="fr-CA"/>
-        </w:rPr>
-        <w:t>Earaj Noori</w:t>
-      </w:r>
+      <w:proofErr w:type="spellStart"/>
+      <w:r>
+        <w:rPr>
+          <w:lang w:val="fr-CA"/>
+        </w:rPr>
+        <w:t>Earaj</w:t>
+      </w:r>
+      <w:proofErr w:type="spellEnd"/>
+      <w:r>
+        <w:rPr>
+          <w:lang w:val="fr-CA"/>
+        </w:rPr>
+        <w:t xml:space="preserve"> </w:t>
+      </w:r>
+      <w:proofErr w:type="spellStart"/>
+      <w:r>
+        <w:rPr>
+          <w:lang w:val="fr-CA"/>
+        </w:rPr>
+        <w:t>Noori</w:t>
+      </w:r>
+      <w:proofErr w:type="spellEnd"/>
     </w:p>
     <w:p>
       <w:pPr>
@@ -327,8 +359,30 @@
         <w:rPr>
           <w:lang w:val="fr-CA"/>
         </w:rPr>
-        <w:t>Dave-Hardens Odigé</w:t>
-      </w:r>
+        <w:t>Dave-</w:t>
+      </w:r>
+      <w:proofErr w:type="spellStart"/>
+      <w:r>
+        <w:rPr>
+          <w:lang w:val="fr-CA"/>
+        </w:rPr>
+        <w:t>Hardens</w:t>
+      </w:r>
+      <w:proofErr w:type="spellEnd"/>
+      <w:r>
+        <w:rPr>
+          <w:lang w:val="fr-CA"/>
+        </w:rPr>
+        <w:t xml:space="preserve"> </w:t>
+      </w:r>
+      <w:proofErr w:type="spellStart"/>
+      <w:r>
+        <w:rPr>
+          <w:lang w:val="fr-CA"/>
+        </w:rPr>
+        <w:t>Odigé</w:t>
+      </w:r>
+      <w:proofErr w:type="spellEnd"/>
     </w:p>
     <w:p>
       <w:pPr>
@@ -515,7 +569,7 @@
             </w:rPr>
             <w:fldChar w:fldCharType="separate"/>
           </w:r>
-          <w:hyperlink w:anchor="_Toc160831023" w:history="1">
+          <w:hyperlink w:anchor="_Toc160831518" w:history="1">
             <w:r>
               <w:rPr>
                 <w:rStyle w:val="Lienhypertexte"/>
@@ -564,7 +618,7 @@
                 <w:noProof/>
                 <w:webHidden/>
               </w:rPr>
-              <w:instrText xml:space="preserve"> PAGEREF _Toc160831023 \h </w:instrText>
+              <w:instrText xml:space="preserve"> PAGEREF _Toc160831518 \h </w:instrText>
             </w:r>
             <w:r>
               <w:rPr>
@@ -613,7 +667,7 @@
               <w14:ligatures w14:val="standardContextual"/>
             </w:rPr>
           </w:pPr>
-          <w:hyperlink w:anchor="_Toc160831024" w:history="1">
+          <w:hyperlink w:anchor="_Toc160831519" w:history="1">
             <w:r>
               <w:rPr>
                 <w:rStyle w:val="Lienhypertexte"/>
@@ -660,7 +714,7 @@
                 <w:noProof/>
                 <w:webHidden/>
               </w:rPr>
-              <w:instrText xml:space="preserve"> PAGEREF _Toc160831024 \h </w:instrText>
+              <w:instrText xml:space="preserve"> PAGEREF _Toc160831519 \h </w:instrText>
             </w:r>
             <w:r>
               <w:rPr>
@@ -709,7 +763,7 @@
               <w14:ligatures w14:val="standardContextual"/>
             </w:rPr>
           </w:pPr>
-          <w:hyperlink w:anchor="_Toc160831025" w:history="1">
+          <w:hyperlink w:anchor="_Toc160831520" w:history="1">
             <w:r>
               <w:rPr>
                 <w:rStyle w:val="Lienhypertexte"/>
@@ -756,7 +810,7 @@
                 <w:noProof/>
                 <w:webHidden/>
               </w:rPr>
-              <w:instrText xml:space="preserve"> PAGEREF _Toc160831025 \h </w:instrText>
+              <w:instrText xml:space="preserve"> PAGEREF _Toc160831520 \h </w:instrText>
             </w:r>
             <w:r>
               <w:rPr>
@@ -803,7 +857,7 @@
               <w14:ligatures w14:val="standardContextual"/>
             </w:rPr>
           </w:pPr>
-          <w:hyperlink w:anchor="_Toc160831026" w:history="1">
+          <w:hyperlink w:anchor="_Toc160831521" w:history="1">
             <w:r>
               <w:rPr>
                 <w:rStyle w:val="Lienhypertexte"/>
@@ -830,7 +884,7 @@
                 <w:noProof/>
                 <w:webHidden/>
               </w:rPr>
-              <w:instrText xml:space="preserve"> PAGEREF _Toc160831026 \h </w:instrText>
+              <w:instrText xml:space="preserve"> PAGEREF _Toc160831521 \h </w:instrText>
             </w:r>
             <w:r>
               <w:rPr>
@@ -877,7 +931,7 @@
               <w14:ligatures w14:val="standardContextual"/>
             </w:rPr>
           </w:pPr>
-          <w:hyperlink w:anchor="_Toc160831027" w:history="1">
+          <w:hyperlink w:anchor="_Toc160831522" w:history="1">
             <w:r>
               <w:rPr>
                 <w:rStyle w:val="Lienhypertexte"/>
@@ -904,7 +958,7 @@
                 <w:noProof/>
                 <w:webHidden/>
               </w:rPr>
-              <w:instrText xml:space="preserve"> PAGEREF _Toc160831027 \h </w:instrText>
+              <w:instrText xml:space="preserve"> PAGEREF _Toc160831522 \h </w:instrText>
             </w:r>
             <w:r>
               <w:rPr>
@@ -953,7 +1007,7 @@
               <w14:ligatures w14:val="standardContextual"/>
             </w:rPr>
           </w:pPr>
-          <w:hyperlink w:anchor="_Toc160831028" w:history="1">
+          <w:hyperlink w:anchor="_Toc160831523" w:history="1">
             <w:r>
               <w:rPr>
                 <w:rStyle w:val="Lienhypertexte"/>
@@ -1000,7 +1054,7 @@
                 <w:noProof/>
                 <w:webHidden/>
               </w:rPr>
-              <w:instrText xml:space="preserve"> PAGEREF _Toc160831028 \h </w:instrText>
+              <w:instrText xml:space="preserve"> PAGEREF _Toc160831523 \h </w:instrText>
             </w:r>
             <w:r>
               <w:rPr>
@@ -1047,7 +1101,7 @@
               <w14:ligatures w14:val="standardContextual"/>
             </w:rPr>
           </w:pPr>
-          <w:hyperlink w:anchor="_Toc160831029" w:history="1">
+          <w:hyperlink w:anchor="_Toc160831524" w:history="1">
             <w:r>
               <w:rPr>
                 <w:rStyle w:val="Lienhypertexte"/>
@@ -1074,7 +1128,7 @@
                 <w:noProof/>
                 <w:webHidden/>
               </w:rPr>
-              <w:instrText xml:space="preserve"> PAGEREF _Toc160831029 \h </w:instrText>
+              <w:instrText xml:space="preserve"> PAGEREF _Toc160831524 \h </w:instrText>
             </w:r>
             <w:r>
               <w:rPr>
@@ -1121,7 +1175,7 @@
               <w14:ligatures w14:val="standardContextual"/>
             </w:rPr>
           </w:pPr>
-          <w:hyperlink w:anchor="_Toc160831030" w:history="1">
+          <w:hyperlink w:anchor="_Toc160831525" w:history="1">
             <w:r>
               <w:rPr>
                 <w:rStyle w:val="Lienhypertexte"/>
@@ -1148,7 +1202,7 @@
                 <w:noProof/>
                 <w:webHidden/>
               </w:rPr>
-              <w:instrText xml:space="preserve"> PAGEREF _Toc160831030 \h </w:instrText>
+              <w:instrText xml:space="preserve"> PAGEREF _Toc160831525 \h </w:instrText>
             </w:r>
             <w:r>
               <w:rPr>
@@ -1197,7 +1251,7 @@
               <w14:ligatures w14:val="standardContextual"/>
             </w:rPr>
           </w:pPr>
-          <w:hyperlink w:anchor="_Toc160831031" w:history="1">
+          <w:hyperlink w:anchor="_Toc160831526" w:history="1">
             <w:r>
               <w:rPr>
                 <w:rStyle w:val="Lienhypertexte"/>
@@ -1244,7 +1298,7 @@
                 <w:noProof/>
                 <w:webHidden/>
               </w:rPr>
-              <w:instrText xml:space="preserve"> PAGEREF _Toc160831031 \h </w:instrText>
+              <w:instrText xml:space="preserve"> PAGEREF _Toc160831526 \h </w:instrText>
             </w:r>
             <w:r>
               <w:rPr>
@@ -1293,7 +1347,7 @@
               <w14:ligatures w14:val="standardContextual"/>
             </w:rPr>
           </w:pPr>
-          <w:hyperlink w:anchor="_Toc160831032" w:history="1">
+          <w:hyperlink w:anchor="_Toc160831527" w:history="1">
             <w:r>
               <w:rPr>
                 <w:rStyle w:val="Lienhypertexte"/>
@@ -1340,7 +1394,7 @@
                 <w:noProof/>
                 <w:webHidden/>
               </w:rPr>
-              <w:instrText xml:space="preserve"> PAGEREF _Toc160831032 \h </w:instrText>
+              <w:instrText xml:space="preserve"> PAGEREF _Toc160831527 \h </w:instrText>
             </w:r>
             <w:r>
               <w:rPr>
@@ -1387,13 +1441,13 @@
               <w14:ligatures w14:val="standardContextual"/>
             </w:rPr>
           </w:pPr>
-          <w:hyperlink w:anchor="_Toc160831033" w:history="1">
+          <w:hyperlink w:anchor="_Toc160831528" w:history="1">
             <w:r>
               <w:rPr>
                 <w:rStyle w:val="Lienhypertexte"/>
                 <w:noProof/>
               </w:rPr>
-              <w:t>5.1. Clé de lecture</w:t>
+              <w:t>6.1. Clé de lecture</w:t>
             </w:r>
             <w:r>
               <w:rPr>
@@ -1414,7 +1468,7 @@
                 <w:noProof/>
                 <w:webHidden/>
               </w:rPr>
-              <w:instrText xml:space="preserve"> PAGEREF _Toc160831033 \h </w:instrText>
+              <w:instrText xml:space="preserve"> PAGEREF _Toc160831528 \h </w:instrText>
             </w:r>
             <w:r>
               <w:rPr>
@@ -1463,7 +1517,7 @@
               <w14:ligatures w14:val="standardContextual"/>
             </w:rPr>
           </w:pPr>
-          <w:hyperlink w:anchor="_Toc160831034" w:history="1">
+          <w:hyperlink w:anchor="_Toc160831529" w:history="1">
             <w:r>
               <w:rPr>
                 <w:rStyle w:val="Lienhypertexte"/>
@@ -1510,7 +1564,7 @@
                 <w:noProof/>
                 <w:webHidden/>
               </w:rPr>
-              <w:instrText xml:space="preserve"> PAGEREF _Toc160831034 \h </w:instrText>
+              <w:instrText xml:space="preserve"> PAGEREF _Toc160831529 \h </w:instrText>
             </w:r>
             <w:r>
               <w:rPr>
@@ -1571,7 +1625,7 @@
           <w:lang w:val="fr-CA"/>
         </w:rPr>
       </w:pPr>
-      <w:bookmarkStart w:id="11" w:name="_Toc160831023"/>
+      <w:bookmarkStart w:id="11" w:name="_Toc160831518"/>
       <w:r>
         <w:rPr>
           <w:rFonts w:asciiTheme="minorHAnsi" w:hAnsiTheme="minorHAnsi"/>
@@ -1787,7 +1841,7 @@
           <w:rFonts w:asciiTheme="minorHAnsi" w:hAnsiTheme="minorHAnsi"/>
         </w:rPr>
       </w:pPr>
-      <w:bookmarkStart w:id="12" w:name="_Toc160831024"/>
+      <w:bookmarkStart w:id="12" w:name="_Toc160831519"/>
       <w:r>
         <w:rPr>
           <w:rFonts w:asciiTheme="minorHAnsi" w:hAnsiTheme="minorHAnsi"/>
@@ -2125,11 +2179,19 @@
             <w:r>
               <w:t>Insertion du nouveau mod</w:t>
             </w:r>
+            <w:proofErr w:type="spellStart"/>
             <w:r>
               <w:rPr>
                 <w:lang w:val="fr-CA"/>
               </w:rPr>
-              <w:t>èle logique.</w:t>
+              <w:t>èle</w:t>
+            </w:r>
+            <w:proofErr w:type="spellEnd"/>
+            <w:r>
+              <w:rPr>
+                <w:lang w:val="fr-CA"/>
+              </w:rPr>
+              <w:t xml:space="preserve"> logique.</w:t>
             </w:r>
           </w:p>
         </w:tc>
@@ -2177,11 +2239,19 @@
             <w:r>
               <w:t>Correction du mod</w:t>
             </w:r>
+            <w:proofErr w:type="spellStart"/>
             <w:r>
               <w:rPr>
                 <w:lang w:val="fr-CA"/>
               </w:rPr>
-              <w:t>èle logique et les clés de lecture</w:t>
+              <w:t>èle</w:t>
+            </w:r>
+            <w:proofErr w:type="spellEnd"/>
+            <w:r>
+              <w:rPr>
+                <w:lang w:val="fr-CA"/>
+              </w:rPr>
+              <w:t xml:space="preserve"> logique et les clés de lecture</w:t>
             </w:r>
             <w:r>
               <w:rPr>
@@ -2379,27 +2449,14 @@
       <w:r>
         <w:t xml:space="preserve">Tableau </w:t>
       </w:r>
-      <w:r>
-        <w:fldChar w:fldCharType="begin"/>
-      </w:r>
-      <w:r>
-        <w:instrText xml:space="preserve"> SEQ Tableau \* ARABIC </w:instrText>
-      </w:r>
-      <w:r>
-        <w:fldChar w:fldCharType="separate"/>
-      </w:r>
-      <w:r>
-        <w:rPr>
-          <w:noProof/>
-        </w:rPr>
-        <w:t>1</w:t>
-      </w:r>
-      <w:r>
-        <w:rPr>
-          <w:noProof/>
-        </w:rPr>
-        <w:fldChar w:fldCharType="end"/>
-      </w:r>
+      <w:fldSimple w:instr=" SEQ Tableau \* ARABIC ">
+        <w:r>
+          <w:rPr>
+            <w:noProof/>
+          </w:rPr>
+          <w:t>1</w:t>
+        </w:r>
+      </w:fldSimple>
       <w:r>
         <w:t xml:space="preserve"> : historique du document.</w:t>
       </w:r>
@@ -2425,7 +2482,7 @@
           <w:numId w:val="5"/>
         </w:numPr>
       </w:pPr>
-      <w:bookmarkStart w:id="13" w:name="_Toc160831025"/>
+      <w:bookmarkStart w:id="13" w:name="_Toc160831520"/>
       <w:r>
         <w:lastRenderedPageBreak/>
         <w:t>Glossaire</w:t>
@@ -2438,7 +2495,7 @@
         <w:pStyle w:val="Titre2"/>
         <w:spacing w:line="259" w:lineRule="auto"/>
       </w:pPr>
-      <w:bookmarkStart w:id="14" w:name="_Toc160831026"/>
+      <w:bookmarkStart w:id="14" w:name="_Toc160831521"/>
       <w:r>
         <w:t>3</w:t>
       </w:r>
@@ -2468,7 +2525,7 @@
       <w:pPr>
         <w:pStyle w:val="Titre2"/>
       </w:pPr>
-      <w:bookmarkStart w:id="15" w:name="_Toc160831027"/>
+      <w:bookmarkStart w:id="15" w:name="_Toc160831522"/>
       <w:r>
         <w:t>3.2. La Portée</w:t>
       </w:r>
@@ -2488,7 +2545,7 @@
           <w:numId w:val="5"/>
         </w:numPr>
       </w:pPr>
-      <w:bookmarkStart w:id="16" w:name="_Toc160831028"/>
+      <w:bookmarkStart w:id="16" w:name="_Toc160831523"/>
       <w:r>
         <w:t>Exigences</w:t>
       </w:r>
@@ -2505,7 +2562,7 @@
       <w:pPr>
         <w:pStyle w:val="Titre2"/>
       </w:pPr>
-      <w:bookmarkStart w:id="17" w:name="_Toc160831029"/>
+      <w:bookmarkStart w:id="17" w:name="_Toc160831524"/>
       <w:r>
         <w:t>4</w:t>
       </w:r>
@@ -2759,7 +2816,7 @@
       <w:pPr>
         <w:pStyle w:val="Titre2"/>
       </w:pPr>
-      <w:bookmarkStart w:id="19" w:name="_Toc160831030"/>
+      <w:bookmarkStart w:id="19" w:name="_Toc160831525"/>
       <w:r>
         <w:t xml:space="preserve">4.2 </w:t>
       </w:r>
@@ -2844,7 +2901,15 @@
         <w:t>Framework</w:t>
       </w:r>
       <w:r>
-        <w:t xml:space="preserve"> CSS et ExpressJS comme </w:t>
+        <w:t xml:space="preserve"> CSS et </w:t>
+      </w:r>
+      <w:proofErr w:type="spellStart"/>
+      <w:r>
+        <w:t>ExpressJS</w:t>
+      </w:r>
+      <w:proofErr w:type="spellEnd"/>
+      <w:r>
+        <w:t xml:space="preserve"> comme </w:t>
       </w:r>
       <w:r>
         <w:t>Framework</w:t>
@@ -2879,7 +2944,7 @@
           <w:numId w:val="5"/>
         </w:numPr>
       </w:pPr>
-      <w:bookmarkStart w:id="20" w:name="_Toc160831031"/>
+      <w:bookmarkStart w:id="20" w:name="_Toc160831526"/>
       <w:r>
         <w:t>La méthodologie de travail en équipe</w:t>
       </w:r>
@@ -2927,7 +2992,7 @@
           <w:rFonts w:asciiTheme="minorHAnsi" w:hAnsiTheme="minorHAnsi"/>
         </w:rPr>
       </w:pPr>
-      <w:bookmarkStart w:id="21" w:name="_Toc160831032"/>
+      <w:bookmarkStart w:id="21" w:name="_Toc160831527"/>
       <w:r>
         <w:rPr>
           <w:rFonts w:asciiTheme="minorHAnsi" w:hAnsiTheme="minorHAnsi"/>
@@ -3022,7 +3087,7 @@
           <w:noProof/>
         </w:rPr>
         <w:drawing>
-          <wp:inline distT="0" distB="0" distL="0" distR="0" wp14:anchorId="664CA26C" wp14:editId="489D13D3">
+          <wp:inline distT="0" distB="0" distL="0" distR="0" wp14:anchorId="664CA26C" wp14:editId="0909B8D8">
             <wp:extent cx="5486400" cy="4159250"/>
             <wp:effectExtent l="0" t="0" r="0" b="0"/>
             <wp:docPr id="1322910806" name="Image 1" descr="Une image contenant texte, diagramme, capture d’écran, Rectangle&#10;&#10;Description générée automatiquement"/>
@@ -3077,7 +3142,7 @@
           <w:rFonts w:asciiTheme="minorHAnsi" w:hAnsiTheme="minorHAnsi"/>
         </w:rPr>
       </w:pPr>
-      <w:bookmarkStart w:id="22" w:name="_Toc160831033"/>
+      <w:bookmarkStart w:id="22" w:name="_Toc160831528"/>
       <w:r>
         <w:rPr>
           <w:rFonts w:asciiTheme="minorHAnsi" w:hAnsiTheme="minorHAnsi"/>
@@ -3139,8 +3204,13 @@
         <w:spacing w:after="400" w:line="312" w:lineRule="auto"/>
       </w:pPr>
       <w:r>
-        <w:t>Peut avoir une carte de cr</w:t>
-      </w:r>
+        <w:t xml:space="preserve">Peut avoir une carte de </w:t>
+      </w:r>
+      <w:proofErr w:type="spellStart"/>
+      <w:r>
+        <w:t>cr</w:t>
+      </w:r>
+      <w:proofErr w:type="spellEnd"/>
       <w:r>
         <w:rPr>
           <w:lang w:val="fr-CA"/>
@@ -3456,7 +3526,7 @@
           <w:rFonts w:asciiTheme="minorHAnsi" w:hAnsiTheme="minorHAnsi"/>
         </w:rPr>
       </w:pPr>
-      <w:bookmarkStart w:id="23" w:name="_Toc160831034"/>
+      <w:bookmarkStart w:id="23" w:name="_Toc160831529"/>
       <w:r>
         <w:rPr>
           <w:rFonts w:asciiTheme="minorHAnsi" w:hAnsiTheme="minorHAnsi"/>
@@ -6154,18 +6224,15 @@
 </file>
 
 <file path=customXml/item2.xml><?xml version="1.0" encoding="utf-8"?>
-<b:Sources xmlns:b="http://schemas.openxmlformats.org/officeDocument/2006/bibliography" xmlns="http://schemas.openxmlformats.org/officeDocument/2006/bibliography" SelectedStyle="/APASixthEditionOfficeOnline.xsl" StyleName="APA"/>
+<?mso-contentType ?>
+<FormTemplates xmlns="http://schemas.microsoft.com/sharepoint/v3/contenttype/forms">
+  <Display>DocumentLibraryForm</Display>
+  <Edit>DocumentLibraryForm</Edit>
+  <New>DocumentLibraryForm</New>
+</FormTemplates>
 </file>
 
 <file path=customXml/item3.xml><?xml version="1.0" encoding="utf-8"?>
-<p:properties xmlns:p="http://schemas.microsoft.com/office/2006/metadata/properties" xmlns:xsi="http://www.w3.org/2001/XMLSchema-instance" xmlns:pc="http://schemas.microsoft.com/office/infopath/2007/PartnerControls">
-  <documentManagement>
-    <_activity xmlns="5d4e22b2-f71c-440d-92ce-12b46af42ab4" xsi:nil="true"/>
-  </documentManagement>
-</p:properties>
-</file>
-
-<file path=customXml/item4.xml><?xml version="1.0" encoding="utf-8"?>
 <ct:contentTypeSchema xmlns:ct="http://schemas.microsoft.com/office/2006/metadata/contentType" xmlns:ma="http://schemas.microsoft.com/office/2006/metadata/properties/metaAttributes" ct:_="" ma:_="" ma:contentTypeName="Document" ma:contentTypeID="0x010100106F11FA0920D348AB7B8280E4900B8B" ma:contentTypeVersion="15" ma:contentTypeDescription="Crée un document." ma:contentTypeScope="" ma:versionID="c2e08935190ed95787389072801c2e99">
   <xsd:schema xmlns:xsd="http://www.w3.org/2001/XMLSchema" xmlns:xs="http://www.w3.org/2001/XMLSchema" xmlns:p="http://schemas.microsoft.com/office/2006/metadata/properties" xmlns:ns3="42d21025-700e-4026-9820-3d5a1c2d48f0" xmlns:ns4="5d4e22b2-f71c-440d-92ce-12b46af42ab4" targetNamespace="http://schemas.microsoft.com/office/2006/metadata/properties" ma:root="true" ma:fieldsID="a96be81092f887ae26a0df0d4a7eaeb5" ns3:_="" ns4:_="">
     <xsd:import namespace="42d21025-700e-4026-9820-3d5a1c2d48f0"/>
@@ -6398,13 +6465,16 @@
 </ct:contentTypeSchema>
 </file>
 
+<file path=customXml/item4.xml><?xml version="1.0" encoding="utf-8"?>
+<p:properties xmlns:p="http://schemas.microsoft.com/office/2006/metadata/properties" xmlns:xsi="http://www.w3.org/2001/XMLSchema-instance" xmlns:pc="http://schemas.microsoft.com/office/infopath/2007/PartnerControls">
+  <documentManagement>
+    <_activity xmlns="5d4e22b2-f71c-440d-92ce-12b46af42ab4" xsi:nil="true"/>
+  </documentManagement>
+</p:properties>
+</file>
+
 <file path=customXml/item5.xml><?xml version="1.0" encoding="utf-8"?>
-<?mso-contentType ?>
-<FormTemplates xmlns="http://schemas.microsoft.com/sharepoint/v3/contenttype/forms">
-  <Display>DocumentLibraryForm</Display>
-  <Edit>DocumentLibraryForm</Edit>
-  <New>DocumentLibraryForm</New>
-</FormTemplates>
+<b:Sources xmlns:b="http://schemas.openxmlformats.org/officeDocument/2006/bibliography" xmlns="http://schemas.openxmlformats.org/officeDocument/2006/bibliography" SelectedStyle="/APASixthEditionOfficeOnline.xsl" StyleName="APA"/>
 </file>
 
 <file path=customXml/itemProps1.xml><?xml version="1.0" encoding="utf-8"?>
@@ -6416,24 +6486,14 @@
 </file>
 
 <file path=customXml/itemProps2.xml><?xml version="1.0" encoding="utf-8"?>
-<ds:datastoreItem xmlns:ds="http://schemas.openxmlformats.org/officeDocument/2006/customXml" ds:itemID="{8A480B98-7194-4A0A-97BC-528C5D2817D5}">
+<ds:datastoreItem xmlns:ds="http://schemas.openxmlformats.org/officeDocument/2006/customXml" ds:itemID="{356E5096-5111-4726-BFED-1507AC22381B}">
   <ds:schemaRefs>
-    <ds:schemaRef ds:uri="http://schemas.openxmlformats.org/officeDocument/2006/bibliography"/>
+    <ds:schemaRef ds:uri="http://schemas.microsoft.com/sharepoint/v3/contenttype/forms"/>
   </ds:schemaRefs>
 </ds:datastoreItem>
 </file>
 
 <file path=customXml/itemProps3.xml><?xml version="1.0" encoding="utf-8"?>
-<ds:datastoreItem xmlns:ds="http://schemas.openxmlformats.org/officeDocument/2006/customXml" ds:itemID="{9B54371C-6D7F-4324-9CD6-938488D15062}">
-  <ds:schemaRefs>
-    <ds:schemaRef ds:uri="http://schemas.microsoft.com/office/2006/metadata/properties"/>
-    <ds:schemaRef ds:uri="http://schemas.microsoft.com/office/infopath/2007/PartnerControls"/>
-    <ds:schemaRef ds:uri="5d4e22b2-f71c-440d-92ce-12b46af42ab4"/>
-  </ds:schemaRefs>
-</ds:datastoreItem>
-</file>
-
-<file path=customXml/itemProps4.xml><?xml version="1.0" encoding="utf-8"?>
 <ds:datastoreItem xmlns:ds="http://schemas.openxmlformats.org/officeDocument/2006/customXml" ds:itemID="{B54D5B4D-0B3A-4B95-B5F5-C1D225CBC96F}">
   <ds:schemaRefs>
     <ds:schemaRef ds:uri="http://schemas.microsoft.com/office/2006/metadata/contentType"/>
@@ -6452,10 +6512,20 @@
 </ds:datastoreItem>
 </file>
 
+<file path=customXml/itemProps4.xml><?xml version="1.0" encoding="utf-8"?>
+<ds:datastoreItem xmlns:ds="http://schemas.openxmlformats.org/officeDocument/2006/customXml" ds:itemID="{9B54371C-6D7F-4324-9CD6-938488D15062}">
+  <ds:schemaRefs>
+    <ds:schemaRef ds:uri="http://schemas.microsoft.com/office/2006/metadata/properties"/>
+    <ds:schemaRef ds:uri="http://schemas.microsoft.com/office/infopath/2007/PartnerControls"/>
+    <ds:schemaRef ds:uri="5d4e22b2-f71c-440d-92ce-12b46af42ab4"/>
+  </ds:schemaRefs>
+</ds:datastoreItem>
+</file>
+
 <file path=customXml/itemProps5.xml><?xml version="1.0" encoding="utf-8"?>
-<ds:datastoreItem xmlns:ds="http://schemas.openxmlformats.org/officeDocument/2006/customXml" ds:itemID="{356E5096-5111-4726-BFED-1507AC22381B}">
+<ds:datastoreItem xmlns:ds="http://schemas.openxmlformats.org/officeDocument/2006/customXml" ds:itemID="{8A480B98-7194-4A0A-97BC-528C5D2817D5}">
   <ds:schemaRefs>
-    <ds:schemaRef ds:uri="http://schemas.microsoft.com/sharepoint/v3/contenttype/forms"/>
+    <ds:schemaRef ds:uri="http://schemas.openxmlformats.org/officeDocument/2006/bibliography"/>
   </ds:schemaRefs>
 </ds:datastoreItem>
 </file>
</xml_diff>